<commit_message>
Fix Spell Some DOCUMENT
</commit_message>
<xml_diff>
--- a/1. Project Planning/1.2 Master Plan/BSS_MasterPlan_V2.0.docx
+++ b/1. Project Planning/1.2 Master Plan/BSS_MasterPlan_V2.0.docx
@@ -1,6 +1,6 @@
 
 <file path=word/document.xml><?xml version="1.0" encoding="utf-8"?>
-<w:document xmlns:wpc="http://schemas.microsoft.com/office/word/2010/wordprocessingCanvas" xmlns:cx="http://schemas.microsoft.com/office/drawing/2014/chartex" xmlns:cx1="http://schemas.microsoft.com/office/drawing/2015/9/8/chartex" xmlns:cx2="http://schemas.microsoft.com/office/drawing/2015/10/21/chartex" xmlns:cx3="http://schemas.microsoft.com/office/drawing/2016/5/9/chartex" xmlns:cx4="http://schemas.microsoft.com/office/drawing/2016/5/10/chartex" xmlns:cx5="http://schemas.microsoft.com/office/drawing/2016/5/11/chartex" xmlns:cx6="http://schemas.microsoft.com/office/drawing/2016/5/12/chartex" xmlns:cx7="http://schemas.microsoft.com/office/drawing/2016/5/13/chartex" xmlns:cx8="http://schemas.microsoft.com/office/drawing/2016/5/14/chartex" xmlns:mc="http://schemas.openxmlformats.org/markup-compatibility/2006" xmlns:o="urn:schemas-microsoft-com:office:office" xmlns:r="http://schemas.openxmlformats.org/officeDocument/2006/relationships" xmlns:m="http://schemas.openxmlformats.org/officeDocument/2006/math" xmlns:v="urn:schemas-microsoft-com:vml" xmlns:wp14="http://schemas.microsoft.com/office/word/2010/wordprocessingDrawing" xmlns:wp="http://schemas.openxmlformats.org/drawingml/2006/wordprocessingDrawing" xmlns:w10="urn:schemas-microsoft-com:office:word" xmlns:w="http://schemas.openxmlformats.org/wordprocessingml/2006/main" xmlns:w14="http://schemas.microsoft.com/office/word/2010/wordml" xmlns:w15="http://schemas.microsoft.com/office/word/2012/wordml" xmlns:w16se="http://schemas.microsoft.com/office/word/2015/wordml/symex" xmlns:wpg="http://schemas.microsoft.com/office/word/2010/wordprocessingGroup" xmlns:wpi="http://schemas.microsoft.com/office/word/2010/wordprocessingInk" xmlns:wne="http://schemas.microsoft.com/office/word/2006/wordml" xmlns:wps="http://schemas.microsoft.com/office/word/2010/wordprocessingShape" mc:Ignorable="w14 w15 w16se wp14">
+<w:document xmlns:wpc="http://schemas.microsoft.com/office/word/2010/wordprocessingCanvas" xmlns:mc="http://schemas.openxmlformats.org/markup-compatibility/2006" xmlns:o="urn:schemas-microsoft-com:office:office" xmlns:r="http://schemas.openxmlformats.org/officeDocument/2006/relationships" xmlns:m="http://schemas.openxmlformats.org/officeDocument/2006/math" xmlns:v="urn:schemas-microsoft-com:vml" xmlns:wp14="http://schemas.microsoft.com/office/word/2010/wordprocessingDrawing" xmlns:wp="http://schemas.openxmlformats.org/drawingml/2006/wordprocessingDrawing" xmlns:w10="urn:schemas-microsoft-com:office:word" xmlns:w="http://schemas.openxmlformats.org/wordprocessingml/2006/main" xmlns:w14="http://schemas.microsoft.com/office/word/2010/wordml" xmlns:wpg="http://schemas.microsoft.com/office/word/2010/wordprocessingGroup" xmlns:wpi="http://schemas.microsoft.com/office/word/2010/wordprocessingInk" xmlns:wne="http://schemas.microsoft.com/office/word/2006/wordml" xmlns:wps="http://schemas.microsoft.com/office/word/2010/wordprocessingShape" mc:Ignorable="w14 wp14">
   <w:body>
     <w:p>
       <w:pPr>
@@ -86,7 +86,7 @@
                         <pic:cNvPicPr/>
                       </pic:nvPicPr>
                       <pic:blipFill>
-                        <a:blip r:embed="rId10"/>
+                        <a:blip r:embed="rId11"/>
                         <a:stretch>
                           <a:fillRect/>
                         </a:stretch>
@@ -163,12 +163,21 @@
               <w:sz w:val="24"/>
             </w:rPr>
           </w:pPr>
+          <w:proofErr w:type="spellStart"/>
           <w:r>
             <w:rPr>
               <w:rFonts w:ascii="Times New Roman" w:hAnsi="Times New Roman" w:cs="Times New Roman"/>
               <w:color w:val="auto"/>
             </w:rPr>
-            <w:t>Văn Lang Admissions</w:t>
+            <w:t>Văn</w:t>
+          </w:r>
+          <w:proofErr w:type="spellEnd"/>
+          <w:r>
+            <w:rPr>
+              <w:rFonts w:ascii="Times New Roman" w:hAnsi="Times New Roman" w:cs="Times New Roman"/>
+              <w:color w:val="auto"/>
+            </w:rPr>
+            <w:t xml:space="preserve"> Lang Admissions</w:t>
           </w:r>
           <w:r>
             <w:rPr>
@@ -332,12 +341,21 @@
                 <w:color w:val="auto"/>
               </w:rPr>
             </w:pPr>
+            <w:proofErr w:type="spellStart"/>
             <w:r>
               <w:rPr>
                 <w:rFonts w:cs="Times New Roman"/>
                 <w:color w:val="auto"/>
               </w:rPr>
-              <w:t>Hai Tran</w:t>
+              <w:t>Hai</w:t>
+            </w:r>
+            <w:proofErr w:type="spellEnd"/>
+            <w:r>
+              <w:rPr>
+                <w:rFonts w:cs="Times New Roman"/>
+                <w:color w:val="auto"/>
+              </w:rPr>
+              <w:t xml:space="preserve"> Tran</w:t>
             </w:r>
           </w:p>
         </w:tc>
@@ -428,12 +446,21 @@
                 <w:color w:val="auto"/>
               </w:rPr>
             </w:pPr>
+            <w:proofErr w:type="spellStart"/>
             <w:r>
               <w:rPr>
                 <w:rFonts w:cs="Times New Roman"/>
                 <w:color w:val="auto"/>
               </w:rPr>
-              <w:t>Khoi Nguyen</w:t>
+              <w:t>Khoi</w:t>
+            </w:r>
+            <w:proofErr w:type="spellEnd"/>
+            <w:r>
+              <w:rPr>
+                <w:rFonts w:cs="Times New Roman"/>
+                <w:color w:val="auto"/>
+              </w:rPr>
+              <w:t xml:space="preserve"> Nguyen</w:t>
             </w:r>
           </w:p>
         </w:tc>
@@ -1600,9 +1627,9 @@
         <w:tblLook w:val="04A0" w:firstRow="1" w:lastRow="0" w:firstColumn="1" w:lastColumn="0" w:noHBand="0" w:noVBand="1"/>
       </w:tblPr>
       <w:tblGrid>
-        <w:gridCol w:w="2878"/>
-        <w:gridCol w:w="4010"/>
-        <w:gridCol w:w="1742"/>
+        <w:gridCol w:w="2960"/>
+        <w:gridCol w:w="4105"/>
+        <w:gridCol w:w="1791"/>
       </w:tblGrid>
       <w:tr>
         <w:tc>
@@ -2130,8 +2157,17 @@
                 <w:sz w:val="28"/>
                 <w:szCs w:val="28"/>
               </w:rPr>
+              <w:t xml:space="preserve">Monitor and control the coding progress to make sure </w:t>
+            </w:r>
+            <w:r>
+              <w:rPr>
+                <w:rFonts w:cs="Times New Roman"/>
+                <w:color w:val="auto"/>
+                <w:sz w:val="28"/>
+                <w:szCs w:val="28"/>
+              </w:rPr>
               <w:lastRenderedPageBreak/>
-              <w:t>Monitor and control the coding progress to make sure everything is correct</w:t>
+              <w:t>everything is correct</w:t>
             </w:r>
           </w:p>
         </w:tc>
@@ -2172,6 +2208,7 @@
                 <w:sz w:val="28"/>
                 <w:szCs w:val="28"/>
               </w:rPr>
+              <w:lastRenderedPageBreak/>
               <w:t>Test leader</w:t>
             </w:r>
           </w:p>
@@ -2473,7 +2510,43 @@
           <w:sz w:val="28"/>
           <w:szCs w:val="28"/>
         </w:rPr>
-        <w:t>This system manages at least 3000 new students enrolledeach year.</w:t>
+        <w:t xml:space="preserve">This system manages at least </w:t>
+      </w:r>
+      <w:r>
+        <w:rPr>
+          <w:rFonts w:cs="Times New Roman"/>
+          <w:color w:val="auto"/>
+          <w:sz w:val="28"/>
+          <w:szCs w:val="28"/>
+        </w:rPr>
+        <w:t>3000 new students enrolle</w:t>
+      </w:r>
+      <w:r>
+        <w:rPr>
+          <w:rFonts w:cs="Times New Roman"/>
+          <w:color w:val="auto"/>
+          <w:sz w:val="28"/>
+          <w:szCs w:val="28"/>
+        </w:rPr>
+        <w:t>d</w:t>
+      </w:r>
+      <w:r>
+        <w:rPr>
+          <w:rFonts w:cs="Times New Roman"/>
+          <w:color w:val="auto"/>
+          <w:sz w:val="28"/>
+          <w:szCs w:val="28"/>
+        </w:rPr>
+        <w:t xml:space="preserve"> </w:t>
+      </w:r>
+      <w:r>
+        <w:rPr>
+          <w:rFonts w:cs="Times New Roman"/>
+          <w:color w:val="auto"/>
+          <w:sz w:val="28"/>
+          <w:szCs w:val="28"/>
+        </w:rPr>
+        <w:t>each year.</w:t>
       </w:r>
     </w:p>
     <w:p>
@@ -2499,7 +2572,18 @@
           <w:sz w:val="28"/>
           <w:szCs w:val="28"/>
         </w:rPr>
-        <w:t>Students who enrolled to Van Lang, will know all news and be counseled about admissions by mobile devices.</w:t>
+        <w:t>Students,</w:t>
+      </w:r>
+      <w:bookmarkStart w:id="11" w:name="_GoBack"/>
+      <w:bookmarkEnd w:id="11"/>
+      <w:r>
+        <w:rPr>
+          <w:rFonts w:cs="Times New Roman"/>
+          <w:color w:val="auto"/>
+          <w:sz w:val="28"/>
+          <w:szCs w:val="28"/>
+        </w:rPr>
+        <w:t xml:space="preserve"> who enrolled to Van Lang, will know all news and be counseled about admissions by mobile devices.</w:t>
       </w:r>
     </w:p>
     <w:p>
@@ -2534,7 +2618,7 @@
           <w:color w:val="FF3333"/>
         </w:rPr>
       </w:pPr>
-      <w:bookmarkStart w:id="11" w:name="_Toc465857192"/>
+      <w:bookmarkStart w:id="12" w:name="_Toc465857192"/>
       <w:r>
         <w:rPr>
           <w:rFonts w:ascii="Times New Roman" w:hAnsi="Times New Roman" w:cs="Times New Roman"/>
@@ -2558,7 +2642,7 @@
         </w:rPr>
         <w:t>2 Deliverable</w:t>
       </w:r>
-      <w:bookmarkEnd w:id="11"/>
+      <w:bookmarkEnd w:id="12"/>
     </w:p>
     <w:p>
       <w:pPr>
@@ -2569,7 +2653,7 @@
           <w:color w:val="FF3333"/>
         </w:rPr>
       </w:pPr>
-      <w:bookmarkStart w:id="12" w:name="_Toc465857193"/>
+      <w:bookmarkStart w:id="13" w:name="_Toc465857193"/>
       <w:r>
         <w:rPr>
           <w:rFonts w:ascii="Times New Roman" w:hAnsi="Times New Roman" w:cs="Times New Roman"/>
@@ -2578,7 +2662,7 @@
         </w:rPr>
         <w:t>4.3 Technical Contraints</w:t>
       </w:r>
-      <w:bookmarkEnd w:id="12"/>
+      <w:bookmarkEnd w:id="13"/>
     </w:p>
     <w:p>
       <w:pPr>
@@ -2605,8 +2689,59 @@
           <w:sz w:val="28"/>
           <w:szCs w:val="28"/>
         </w:rPr>
-        <w:t>Database: mongoDB, redit, elasticsearch</w:t>
+        <w:t xml:space="preserve">Database: </w:t>
       </w:r>
+      <w:proofErr w:type="spellStart"/>
+      <w:r>
+        <w:rPr>
+          <w:rFonts w:ascii="Times New Roman" w:hAnsi="Times New Roman" w:cs="Times New Roman"/>
+          <w:color w:val="auto"/>
+          <w:sz w:val="28"/>
+          <w:szCs w:val="28"/>
+        </w:rPr>
+        <w:t>mongoDB</w:t>
+      </w:r>
+      <w:proofErr w:type="spellEnd"/>
+      <w:r>
+        <w:rPr>
+          <w:rFonts w:ascii="Times New Roman" w:hAnsi="Times New Roman" w:cs="Times New Roman"/>
+          <w:color w:val="auto"/>
+          <w:sz w:val="28"/>
+          <w:szCs w:val="28"/>
+        </w:rPr>
+        <w:t xml:space="preserve">, </w:t>
+      </w:r>
+      <w:proofErr w:type="spellStart"/>
+      <w:r>
+        <w:rPr>
+          <w:rFonts w:ascii="Times New Roman" w:hAnsi="Times New Roman" w:cs="Times New Roman"/>
+          <w:color w:val="auto"/>
+          <w:sz w:val="28"/>
+          <w:szCs w:val="28"/>
+        </w:rPr>
+        <w:t>redit</w:t>
+      </w:r>
+      <w:proofErr w:type="spellEnd"/>
+      <w:r>
+        <w:rPr>
+          <w:rFonts w:ascii="Times New Roman" w:hAnsi="Times New Roman" w:cs="Times New Roman"/>
+          <w:color w:val="auto"/>
+          <w:sz w:val="28"/>
+          <w:szCs w:val="28"/>
+        </w:rPr>
+        <w:t xml:space="preserve">, </w:t>
+      </w:r>
+      <w:proofErr w:type="spellStart"/>
+      <w:r>
+        <w:rPr>
+          <w:rFonts w:ascii="Times New Roman" w:hAnsi="Times New Roman" w:cs="Times New Roman"/>
+          <w:color w:val="auto"/>
+          <w:sz w:val="28"/>
+          <w:szCs w:val="28"/>
+        </w:rPr>
+        <w:t>elasticsearch</w:t>
+      </w:r>
+      <w:proofErr w:type="spellEnd"/>
     </w:p>
     <w:p>
       <w:pPr>
@@ -2626,6 +2761,7 @@
           <w:szCs w:val="28"/>
         </w:rPr>
       </w:pPr>
+      <w:proofErr w:type="spellStart"/>
       <w:r>
         <w:rPr>
           <w:rFonts w:ascii="Times New Roman" w:hAnsi="Times New Roman" w:cs="Times New Roman"/>
@@ -2633,8 +2769,49 @@
           <w:sz w:val="28"/>
           <w:szCs w:val="28"/>
         </w:rPr>
-        <w:t>Ngôn ngữ: javascript</w:t>
+        <w:t>Ngôn</w:t>
       </w:r>
+      <w:proofErr w:type="spellEnd"/>
+      <w:r>
+        <w:rPr>
+          <w:rFonts w:ascii="Times New Roman" w:hAnsi="Times New Roman" w:cs="Times New Roman"/>
+          <w:color w:val="auto"/>
+          <w:sz w:val="28"/>
+          <w:szCs w:val="28"/>
+        </w:rPr>
+        <w:t xml:space="preserve"> </w:t>
+      </w:r>
+      <w:proofErr w:type="spellStart"/>
+      <w:r>
+        <w:rPr>
+          <w:rFonts w:ascii="Times New Roman" w:hAnsi="Times New Roman" w:cs="Times New Roman"/>
+          <w:color w:val="auto"/>
+          <w:sz w:val="28"/>
+          <w:szCs w:val="28"/>
+        </w:rPr>
+        <w:t>ngữ</w:t>
+      </w:r>
+      <w:proofErr w:type="spellEnd"/>
+      <w:r>
+        <w:rPr>
+          <w:rFonts w:ascii="Times New Roman" w:hAnsi="Times New Roman" w:cs="Times New Roman"/>
+          <w:color w:val="auto"/>
+          <w:sz w:val="28"/>
+          <w:szCs w:val="28"/>
+        </w:rPr>
+        <w:t xml:space="preserve">: </w:t>
+      </w:r>
+      <w:proofErr w:type="spellStart"/>
+      <w:r>
+        <w:rPr>
+          <w:rFonts w:ascii="Times New Roman" w:hAnsi="Times New Roman" w:cs="Times New Roman"/>
+          <w:color w:val="auto"/>
+          <w:sz w:val="28"/>
+          <w:szCs w:val="28"/>
+        </w:rPr>
+        <w:t>javascript</w:t>
+      </w:r>
+      <w:proofErr w:type="spellEnd"/>
     </w:p>
     <w:p>
       <w:pPr>
@@ -2661,7 +2838,27 @@
           <w:sz w:val="28"/>
           <w:szCs w:val="28"/>
         </w:rPr>
-        <w:t>Framework: angularjs, ionic</w:t>
+        <w:t xml:space="preserve">Framework: </w:t>
+      </w:r>
+      <w:proofErr w:type="spellStart"/>
+      <w:r>
+        <w:rPr>
+          <w:rFonts w:ascii="Times New Roman" w:hAnsi="Times New Roman" w:cs="Times New Roman"/>
+          <w:color w:val="auto"/>
+          <w:sz w:val="28"/>
+          <w:szCs w:val="28"/>
+        </w:rPr>
+        <w:t>angularjs</w:t>
+      </w:r>
+      <w:proofErr w:type="spellEnd"/>
+      <w:r>
+        <w:rPr>
+          <w:rFonts w:ascii="Times New Roman" w:hAnsi="Times New Roman" w:cs="Times New Roman"/>
+          <w:color w:val="auto"/>
+          <w:sz w:val="28"/>
+          <w:szCs w:val="28"/>
+        </w:rPr>
+        <w:t>, ionic</w:t>
       </w:r>
     </w:p>
     <w:p>
@@ -2683,7 +2880,27 @@
           <w:sz w:val="28"/>
           <w:szCs w:val="28"/>
         </w:rPr>
-        <w:t>Platform: nodejs.</w:t>
+        <w:t xml:space="preserve">Platform: </w:t>
+      </w:r>
+      <w:proofErr w:type="spellStart"/>
+      <w:r>
+        <w:rPr>
+          <w:rFonts w:cs="Times New Roman"/>
+          <w:color w:val="auto"/>
+          <w:sz w:val="28"/>
+          <w:szCs w:val="28"/>
+        </w:rPr>
+        <w:t>nodejs</w:t>
+      </w:r>
+      <w:proofErr w:type="spellEnd"/>
+      <w:r>
+        <w:rPr>
+          <w:rFonts w:cs="Times New Roman"/>
+          <w:color w:val="auto"/>
+          <w:sz w:val="28"/>
+          <w:szCs w:val="28"/>
+        </w:rPr>
+        <w:t>.</w:t>
       </w:r>
     </w:p>
     <w:p>
@@ -2699,7 +2916,7 @@
           <w:sz w:val="36"/>
         </w:rPr>
       </w:pPr>
-      <w:bookmarkStart w:id="13" w:name="_Toc465857194"/>
+      <w:bookmarkStart w:id="14" w:name="_Toc465857194"/>
       <w:r>
         <w:rPr>
           <w:rFonts w:ascii="Times New Roman" w:hAnsi="Times New Roman" w:cs="Times New Roman"/>
@@ -2709,7 +2926,7 @@
         <w:lastRenderedPageBreak/>
         <w:t>Project timeline</w:t>
       </w:r>
-      <w:bookmarkEnd w:id="13"/>
+      <w:bookmarkEnd w:id="14"/>
     </w:p>
     <w:p>
       <w:pPr>
@@ -2720,7 +2937,7 @@
           <w:color w:val="FF3333"/>
         </w:rPr>
       </w:pPr>
-      <w:bookmarkStart w:id="14" w:name="_Toc465857195"/>
+      <w:bookmarkStart w:id="15" w:name="_Toc465857195"/>
       <w:r>
         <w:rPr>
           <w:rFonts w:ascii="Times New Roman" w:hAnsi="Times New Roman" w:cs="Times New Roman"/>
@@ -2729,7 +2946,7 @@
         </w:rPr>
         <w:t>5.1 Overview</w:t>
       </w:r>
-      <w:bookmarkEnd w:id="14"/>
+      <w:bookmarkEnd w:id="15"/>
     </w:p>
     <w:p>
       <w:pPr>
@@ -2776,14 +2993,12 @@
           <w:rFonts w:cs="Times New Roman"/>
         </w:rPr>
       </w:pPr>
-      <w:bookmarkStart w:id="15" w:name="_GoBack"/>
-      <w:bookmarkEnd w:id="15"/>
     </w:p>
     <w:sectPr>
-      <w:headerReference w:type="default" r:id="rId11"/>
-      <w:footerReference w:type="default" r:id="rId12"/>
-      <w:headerReference w:type="first" r:id="rId13"/>
-      <w:footerReference w:type="first" r:id="rId14"/>
+      <w:headerReference w:type="default" r:id="rId12"/>
+      <w:footerReference w:type="default" r:id="rId13"/>
+      <w:headerReference w:type="first" r:id="rId14"/>
+      <w:footerReference w:type="first" r:id="rId15"/>
       <w:pgSz w:w="12240" w:h="15840"/>
       <w:pgMar w:top="1728" w:right="1800" w:bottom="1440" w:left="1800" w:header="720" w:footer="720" w:gutter="0"/>
       <w:pgNumType w:start="0"/>
@@ -2796,7 +3011,7 @@
 </file>
 
 <file path=word/endnotes.xml><?xml version="1.0" encoding="utf-8"?>
-<w:endnotes xmlns:wpc="http://schemas.microsoft.com/office/word/2010/wordprocessingCanvas" xmlns:cx="http://schemas.microsoft.com/office/drawing/2014/chartex" xmlns:cx1="http://schemas.microsoft.com/office/drawing/2015/9/8/chartex" xmlns:cx2="http://schemas.microsoft.com/office/drawing/2015/10/21/chartex" xmlns:cx3="http://schemas.microsoft.com/office/drawing/2016/5/9/chartex" xmlns:cx4="http://schemas.microsoft.com/office/drawing/2016/5/10/chartex" xmlns:cx5="http://schemas.microsoft.com/office/drawing/2016/5/11/chartex" xmlns:cx6="http://schemas.microsoft.com/office/drawing/2016/5/12/chartex" xmlns:cx7="http://schemas.microsoft.com/office/drawing/2016/5/13/chartex" xmlns:cx8="http://schemas.microsoft.com/office/drawing/2016/5/14/chartex" xmlns:mc="http://schemas.openxmlformats.org/markup-compatibility/2006" xmlns:o="urn:schemas-microsoft-com:office:office" xmlns:r="http://schemas.openxmlformats.org/officeDocument/2006/relationships" xmlns:m="http://schemas.openxmlformats.org/officeDocument/2006/math" xmlns:v="urn:schemas-microsoft-com:vml" xmlns:wp14="http://schemas.microsoft.com/office/word/2010/wordprocessingDrawing" xmlns:wp="http://schemas.openxmlformats.org/drawingml/2006/wordprocessingDrawing" xmlns:w10="urn:schemas-microsoft-com:office:word" xmlns:w="http://schemas.openxmlformats.org/wordprocessingml/2006/main" xmlns:w14="http://schemas.microsoft.com/office/word/2010/wordml" xmlns:w15="http://schemas.microsoft.com/office/word/2012/wordml" xmlns:w16se="http://schemas.microsoft.com/office/word/2015/wordml/symex" xmlns:wpg="http://schemas.microsoft.com/office/word/2010/wordprocessingGroup" xmlns:wpi="http://schemas.microsoft.com/office/word/2010/wordprocessingInk" xmlns:wne="http://schemas.microsoft.com/office/word/2006/wordml" xmlns:wps="http://schemas.microsoft.com/office/word/2010/wordprocessingShape" mc:Ignorable="w14 w15 w16se wp14">
+<w:endnotes xmlns:wpc="http://schemas.microsoft.com/office/word/2010/wordprocessingCanvas" xmlns:mc="http://schemas.openxmlformats.org/markup-compatibility/2006" xmlns:o="urn:schemas-microsoft-com:office:office" xmlns:r="http://schemas.openxmlformats.org/officeDocument/2006/relationships" xmlns:m="http://schemas.openxmlformats.org/officeDocument/2006/math" xmlns:v="urn:schemas-microsoft-com:vml" xmlns:wp14="http://schemas.microsoft.com/office/word/2010/wordprocessingDrawing" xmlns:wp="http://schemas.openxmlformats.org/drawingml/2006/wordprocessingDrawing" xmlns:w10="urn:schemas-microsoft-com:office:word" xmlns:w="http://schemas.openxmlformats.org/wordprocessingml/2006/main" xmlns:w14="http://schemas.microsoft.com/office/word/2010/wordml" xmlns:wpg="http://schemas.microsoft.com/office/word/2010/wordprocessingGroup" xmlns:wpi="http://schemas.microsoft.com/office/word/2010/wordprocessingInk" xmlns:wne="http://schemas.microsoft.com/office/word/2006/wordml" xmlns:wps="http://schemas.microsoft.com/office/word/2010/wordprocessingShape" mc:Ignorable="w14 wp14">
   <w:endnote w:type="separator" w:id="-1">
     <w:p>
       <w:pPr>
@@ -2821,7 +3036,7 @@
 </file>
 
 <file path=word/footer1.xml><?xml version="1.0" encoding="utf-8"?>
-<w:ftr xmlns:wpc="http://schemas.microsoft.com/office/word/2010/wordprocessingCanvas" xmlns:cx="http://schemas.microsoft.com/office/drawing/2014/chartex" xmlns:cx1="http://schemas.microsoft.com/office/drawing/2015/9/8/chartex" xmlns:cx2="http://schemas.microsoft.com/office/drawing/2015/10/21/chartex" xmlns:cx3="http://schemas.microsoft.com/office/drawing/2016/5/9/chartex" xmlns:cx4="http://schemas.microsoft.com/office/drawing/2016/5/10/chartex" xmlns:cx5="http://schemas.microsoft.com/office/drawing/2016/5/11/chartex" xmlns:cx6="http://schemas.microsoft.com/office/drawing/2016/5/12/chartex" xmlns:cx7="http://schemas.microsoft.com/office/drawing/2016/5/13/chartex" xmlns:cx8="http://schemas.microsoft.com/office/drawing/2016/5/14/chartex" xmlns:mc="http://schemas.openxmlformats.org/markup-compatibility/2006" xmlns:o="urn:schemas-microsoft-com:office:office" xmlns:r="http://schemas.openxmlformats.org/officeDocument/2006/relationships" xmlns:m="http://schemas.openxmlformats.org/officeDocument/2006/math" xmlns:v="urn:schemas-microsoft-com:vml" xmlns:wp14="http://schemas.microsoft.com/office/word/2010/wordprocessingDrawing" xmlns:wp="http://schemas.openxmlformats.org/drawingml/2006/wordprocessingDrawing" xmlns:w10="urn:schemas-microsoft-com:office:word" xmlns:w="http://schemas.openxmlformats.org/wordprocessingml/2006/main" xmlns:w14="http://schemas.microsoft.com/office/word/2010/wordml" xmlns:w15="http://schemas.microsoft.com/office/word/2012/wordml" xmlns:w16se="http://schemas.microsoft.com/office/word/2015/wordml/symex" xmlns:wpg="http://schemas.microsoft.com/office/word/2010/wordprocessingGroup" xmlns:wpi="http://schemas.microsoft.com/office/word/2010/wordprocessingInk" xmlns:wne="http://schemas.microsoft.com/office/word/2006/wordml" xmlns:wps="http://schemas.microsoft.com/office/word/2010/wordprocessingShape" mc:Ignorable="w14 w15 w16se wp14">
+<w:ftr xmlns:wpc="http://schemas.microsoft.com/office/word/2010/wordprocessingCanvas" xmlns:mc="http://schemas.openxmlformats.org/markup-compatibility/2006" xmlns:o="urn:schemas-microsoft-com:office:office" xmlns:r="http://schemas.openxmlformats.org/officeDocument/2006/relationships" xmlns:m="http://schemas.openxmlformats.org/officeDocument/2006/math" xmlns:v="urn:schemas-microsoft-com:vml" xmlns:wp14="http://schemas.microsoft.com/office/word/2010/wordprocessingDrawing" xmlns:wp="http://schemas.openxmlformats.org/drawingml/2006/wordprocessingDrawing" xmlns:w10="urn:schemas-microsoft-com:office:word" xmlns:w="http://schemas.openxmlformats.org/wordprocessingml/2006/main" xmlns:w14="http://schemas.microsoft.com/office/word/2010/wordml" xmlns:wpg="http://schemas.microsoft.com/office/word/2010/wordprocessingGroup" xmlns:wpi="http://schemas.microsoft.com/office/word/2010/wordprocessingInk" xmlns:wne="http://schemas.microsoft.com/office/word/2006/wordml" xmlns:wps="http://schemas.microsoft.com/office/word/2010/wordprocessingShape" mc:Ignorable="w14 wp14">
   <w:sdt>
     <w:sdtPr>
       <w:id w:val="145566105"/>
@@ -2863,7 +3078,7 @@
             <w:bCs/>
             <w:noProof/>
           </w:rPr>
-          <w:t>5</w:t>
+          <w:t>4</w:t>
         </w:r>
         <w:r>
           <w:rPr>
@@ -2902,7 +3117,7 @@
 </file>
 
 <file path=word/footer2.xml><?xml version="1.0" encoding="utf-8"?>
-<w:ftr xmlns:wpc="http://schemas.microsoft.com/office/word/2010/wordprocessingCanvas" xmlns:cx="http://schemas.microsoft.com/office/drawing/2014/chartex" xmlns:cx1="http://schemas.microsoft.com/office/drawing/2015/9/8/chartex" xmlns:cx2="http://schemas.microsoft.com/office/drawing/2015/10/21/chartex" xmlns:cx3="http://schemas.microsoft.com/office/drawing/2016/5/9/chartex" xmlns:cx4="http://schemas.microsoft.com/office/drawing/2016/5/10/chartex" xmlns:cx5="http://schemas.microsoft.com/office/drawing/2016/5/11/chartex" xmlns:cx6="http://schemas.microsoft.com/office/drawing/2016/5/12/chartex" xmlns:cx7="http://schemas.microsoft.com/office/drawing/2016/5/13/chartex" xmlns:cx8="http://schemas.microsoft.com/office/drawing/2016/5/14/chartex" xmlns:mc="http://schemas.openxmlformats.org/markup-compatibility/2006" xmlns:o="urn:schemas-microsoft-com:office:office" xmlns:r="http://schemas.openxmlformats.org/officeDocument/2006/relationships" xmlns:m="http://schemas.openxmlformats.org/officeDocument/2006/math" xmlns:v="urn:schemas-microsoft-com:vml" xmlns:wp14="http://schemas.microsoft.com/office/word/2010/wordprocessingDrawing" xmlns:wp="http://schemas.openxmlformats.org/drawingml/2006/wordprocessingDrawing" xmlns:w10="urn:schemas-microsoft-com:office:word" xmlns:w="http://schemas.openxmlformats.org/wordprocessingml/2006/main" xmlns:w14="http://schemas.microsoft.com/office/word/2010/wordml" xmlns:w15="http://schemas.microsoft.com/office/word/2012/wordml" xmlns:w16se="http://schemas.microsoft.com/office/word/2015/wordml/symex" xmlns:wpg="http://schemas.microsoft.com/office/word/2010/wordprocessingGroup" xmlns:wpi="http://schemas.microsoft.com/office/word/2010/wordprocessingInk" xmlns:wne="http://schemas.microsoft.com/office/word/2006/wordml" xmlns:wps="http://schemas.microsoft.com/office/word/2010/wordprocessingShape" mc:Ignorable="w14 w15 w16se wp14">
+<w:ftr xmlns:wpc="http://schemas.microsoft.com/office/word/2010/wordprocessingCanvas" xmlns:mc="http://schemas.openxmlformats.org/markup-compatibility/2006" xmlns:o="urn:schemas-microsoft-com:office:office" xmlns:r="http://schemas.openxmlformats.org/officeDocument/2006/relationships" xmlns:m="http://schemas.openxmlformats.org/officeDocument/2006/math" xmlns:v="urn:schemas-microsoft-com:vml" xmlns:wp14="http://schemas.microsoft.com/office/word/2010/wordprocessingDrawing" xmlns:wp="http://schemas.openxmlformats.org/drawingml/2006/wordprocessingDrawing" xmlns:w10="urn:schemas-microsoft-com:office:word" xmlns:w="http://schemas.openxmlformats.org/wordprocessingml/2006/main" xmlns:w14="http://schemas.microsoft.com/office/word/2010/wordml" xmlns:wpg="http://schemas.microsoft.com/office/word/2010/wordprocessingGroup" xmlns:wpi="http://schemas.microsoft.com/office/word/2010/wordprocessingInk" xmlns:wne="http://schemas.microsoft.com/office/word/2006/wordml" xmlns:wps="http://schemas.microsoft.com/office/word/2010/wordprocessingShape" mc:Ignorable="w14 wp14">
   <w:p>
     <w:pPr>
       <w:pStyle w:val="Footer"/>
@@ -3070,7 +3285,7 @@
             </wp:anchor>
           </w:drawing>
         </mc:Choice>
-        <mc:Fallback>
+        <mc:Fallback xmlns:w16se="http://schemas.microsoft.com/office/word/2015/wordml/symex" xmlns:w15="http://schemas.microsoft.com/office/word/2012/wordml" xmlns:cx8="http://schemas.microsoft.com/office/drawing/2016/5/14/chartex" xmlns:cx7="http://schemas.microsoft.com/office/drawing/2016/5/13/chartex" xmlns:cx6="http://schemas.microsoft.com/office/drawing/2016/5/12/chartex" xmlns:cx5="http://schemas.microsoft.com/office/drawing/2016/5/11/chartex" xmlns:cx4="http://schemas.microsoft.com/office/drawing/2016/5/10/chartex" xmlns:cx3="http://schemas.microsoft.com/office/drawing/2016/5/9/chartex" xmlns:cx2="http://schemas.microsoft.com/office/drawing/2015/10/21/chartex" xmlns:cx1="http://schemas.microsoft.com/office/drawing/2015/9/8/chartex" xmlns:cx="http://schemas.microsoft.com/office/drawing/2014/chartex">
           <w:pict>
             <v:shapetype w14:anchorId="447FB597" id="_x0000_t202" coordsize="21600,21600" o:spt="202" path="m,l,21600r21600,l21600,xe">
               <v:stroke joinstyle="miter"/>
@@ -3180,7 +3395,7 @@
 </file>
 
 <file path=word/footnotes.xml><?xml version="1.0" encoding="utf-8"?>
-<w:footnotes xmlns:wpc="http://schemas.microsoft.com/office/word/2010/wordprocessingCanvas" xmlns:cx="http://schemas.microsoft.com/office/drawing/2014/chartex" xmlns:cx1="http://schemas.microsoft.com/office/drawing/2015/9/8/chartex" xmlns:cx2="http://schemas.microsoft.com/office/drawing/2015/10/21/chartex" xmlns:cx3="http://schemas.microsoft.com/office/drawing/2016/5/9/chartex" xmlns:cx4="http://schemas.microsoft.com/office/drawing/2016/5/10/chartex" xmlns:cx5="http://schemas.microsoft.com/office/drawing/2016/5/11/chartex" xmlns:cx6="http://schemas.microsoft.com/office/drawing/2016/5/12/chartex" xmlns:cx7="http://schemas.microsoft.com/office/drawing/2016/5/13/chartex" xmlns:cx8="http://schemas.microsoft.com/office/drawing/2016/5/14/chartex" xmlns:mc="http://schemas.openxmlformats.org/markup-compatibility/2006" xmlns:o="urn:schemas-microsoft-com:office:office" xmlns:r="http://schemas.openxmlformats.org/officeDocument/2006/relationships" xmlns:m="http://schemas.openxmlformats.org/officeDocument/2006/math" xmlns:v="urn:schemas-microsoft-com:vml" xmlns:wp14="http://schemas.microsoft.com/office/word/2010/wordprocessingDrawing" xmlns:wp="http://schemas.openxmlformats.org/drawingml/2006/wordprocessingDrawing" xmlns:w10="urn:schemas-microsoft-com:office:word" xmlns:w="http://schemas.openxmlformats.org/wordprocessingml/2006/main" xmlns:w14="http://schemas.microsoft.com/office/word/2010/wordml" xmlns:w15="http://schemas.microsoft.com/office/word/2012/wordml" xmlns:w16se="http://schemas.microsoft.com/office/word/2015/wordml/symex" xmlns:wpg="http://schemas.microsoft.com/office/word/2010/wordprocessingGroup" xmlns:wpi="http://schemas.microsoft.com/office/word/2010/wordprocessingInk" xmlns:wne="http://schemas.microsoft.com/office/word/2006/wordml" xmlns:wps="http://schemas.microsoft.com/office/word/2010/wordprocessingShape" mc:Ignorable="w14 w15 w16se wp14">
+<w:footnotes xmlns:wpc="http://schemas.microsoft.com/office/word/2010/wordprocessingCanvas" xmlns:mc="http://schemas.openxmlformats.org/markup-compatibility/2006" xmlns:o="urn:schemas-microsoft-com:office:office" xmlns:r="http://schemas.openxmlformats.org/officeDocument/2006/relationships" xmlns:m="http://schemas.openxmlformats.org/officeDocument/2006/math" xmlns:v="urn:schemas-microsoft-com:vml" xmlns:wp14="http://schemas.microsoft.com/office/word/2010/wordprocessingDrawing" xmlns:wp="http://schemas.openxmlformats.org/drawingml/2006/wordprocessingDrawing" xmlns:w10="urn:schemas-microsoft-com:office:word" xmlns:w="http://schemas.openxmlformats.org/wordprocessingml/2006/main" xmlns:w14="http://schemas.microsoft.com/office/word/2010/wordml" xmlns:wpg="http://schemas.microsoft.com/office/word/2010/wordprocessingGroup" xmlns:wpi="http://schemas.microsoft.com/office/word/2010/wordprocessingInk" xmlns:wne="http://schemas.microsoft.com/office/word/2006/wordml" xmlns:wps="http://schemas.microsoft.com/office/word/2010/wordprocessingShape" mc:Ignorable="w14 wp14">
   <w:footnote w:type="separator" w:id="-1">
     <w:p>
       <w:pPr>
@@ -3205,7 +3420,7 @@
 </file>
 
 <file path=word/header1.xml><?xml version="1.0" encoding="utf-8"?>
-<w:hdr xmlns:wpc="http://schemas.microsoft.com/office/word/2010/wordprocessingCanvas" xmlns:cx="http://schemas.microsoft.com/office/drawing/2014/chartex" xmlns:cx1="http://schemas.microsoft.com/office/drawing/2015/9/8/chartex" xmlns:cx2="http://schemas.microsoft.com/office/drawing/2015/10/21/chartex" xmlns:cx3="http://schemas.microsoft.com/office/drawing/2016/5/9/chartex" xmlns:cx4="http://schemas.microsoft.com/office/drawing/2016/5/10/chartex" xmlns:cx5="http://schemas.microsoft.com/office/drawing/2016/5/11/chartex" xmlns:cx6="http://schemas.microsoft.com/office/drawing/2016/5/12/chartex" xmlns:cx7="http://schemas.microsoft.com/office/drawing/2016/5/13/chartex" xmlns:cx8="http://schemas.microsoft.com/office/drawing/2016/5/14/chartex" xmlns:mc="http://schemas.openxmlformats.org/markup-compatibility/2006" xmlns:o="urn:schemas-microsoft-com:office:office" xmlns:r="http://schemas.openxmlformats.org/officeDocument/2006/relationships" xmlns:m="http://schemas.openxmlformats.org/officeDocument/2006/math" xmlns:v="urn:schemas-microsoft-com:vml" xmlns:wp14="http://schemas.microsoft.com/office/word/2010/wordprocessingDrawing" xmlns:wp="http://schemas.openxmlformats.org/drawingml/2006/wordprocessingDrawing" xmlns:w10="urn:schemas-microsoft-com:office:word" xmlns:w="http://schemas.openxmlformats.org/wordprocessingml/2006/main" xmlns:w14="http://schemas.microsoft.com/office/word/2010/wordml" xmlns:w15="http://schemas.microsoft.com/office/word/2012/wordml" xmlns:w16se="http://schemas.microsoft.com/office/word/2015/wordml/symex" xmlns:wpg="http://schemas.microsoft.com/office/word/2010/wordprocessingGroup" xmlns:wpi="http://schemas.microsoft.com/office/word/2010/wordprocessingInk" xmlns:wne="http://schemas.microsoft.com/office/word/2006/wordml" xmlns:wps="http://schemas.microsoft.com/office/word/2010/wordprocessingShape" mc:Ignorable="w14 w15 w16se wp14">
+<w:hdr xmlns:wpc="http://schemas.microsoft.com/office/word/2010/wordprocessingCanvas" xmlns:mc="http://schemas.openxmlformats.org/markup-compatibility/2006" xmlns:o="urn:schemas-microsoft-com:office:office" xmlns:r="http://schemas.openxmlformats.org/officeDocument/2006/relationships" xmlns:m="http://schemas.openxmlformats.org/officeDocument/2006/math" xmlns:v="urn:schemas-microsoft-com:vml" xmlns:wp14="http://schemas.microsoft.com/office/word/2010/wordprocessingDrawing" xmlns:wp="http://schemas.openxmlformats.org/drawingml/2006/wordprocessingDrawing" xmlns:w10="urn:schemas-microsoft-com:office:word" xmlns:w="http://schemas.openxmlformats.org/wordprocessingml/2006/main" xmlns:w14="http://schemas.microsoft.com/office/word/2010/wordml" xmlns:wpg="http://schemas.microsoft.com/office/word/2010/wordprocessingGroup" xmlns:wpi="http://schemas.microsoft.com/office/word/2010/wordprocessingInk" xmlns:wne="http://schemas.microsoft.com/office/word/2006/wordml" xmlns:wps="http://schemas.microsoft.com/office/word/2010/wordprocessingShape" mc:Ignorable="w14 wp14">
   <w:p>
     <w:pPr>
       <w:pStyle w:val="Header"/>
@@ -3280,7 +3495,7 @@
 </file>
 
 <file path=word/header2.xml><?xml version="1.0" encoding="utf-8"?>
-<w:hdr xmlns:wpc="http://schemas.microsoft.com/office/word/2010/wordprocessingCanvas" xmlns:cx="http://schemas.microsoft.com/office/drawing/2014/chartex" xmlns:cx1="http://schemas.microsoft.com/office/drawing/2015/9/8/chartex" xmlns:cx2="http://schemas.microsoft.com/office/drawing/2015/10/21/chartex" xmlns:cx3="http://schemas.microsoft.com/office/drawing/2016/5/9/chartex" xmlns:cx4="http://schemas.microsoft.com/office/drawing/2016/5/10/chartex" xmlns:cx5="http://schemas.microsoft.com/office/drawing/2016/5/11/chartex" xmlns:cx6="http://schemas.microsoft.com/office/drawing/2016/5/12/chartex" xmlns:cx7="http://schemas.microsoft.com/office/drawing/2016/5/13/chartex" xmlns:cx8="http://schemas.microsoft.com/office/drawing/2016/5/14/chartex" xmlns:mc="http://schemas.openxmlformats.org/markup-compatibility/2006" xmlns:o="urn:schemas-microsoft-com:office:office" xmlns:r="http://schemas.openxmlformats.org/officeDocument/2006/relationships" xmlns:m="http://schemas.openxmlformats.org/officeDocument/2006/math" xmlns:v="urn:schemas-microsoft-com:vml" xmlns:wp14="http://schemas.microsoft.com/office/word/2010/wordprocessingDrawing" xmlns:wp="http://schemas.openxmlformats.org/drawingml/2006/wordprocessingDrawing" xmlns:w10="urn:schemas-microsoft-com:office:word" xmlns:w="http://schemas.openxmlformats.org/wordprocessingml/2006/main" xmlns:w14="http://schemas.microsoft.com/office/word/2010/wordml" xmlns:w15="http://schemas.microsoft.com/office/word/2012/wordml" xmlns:w16se="http://schemas.microsoft.com/office/word/2015/wordml/symex" xmlns:wpg="http://schemas.microsoft.com/office/word/2010/wordprocessingGroup" xmlns:wpi="http://schemas.microsoft.com/office/word/2010/wordprocessingInk" xmlns:wne="http://schemas.microsoft.com/office/word/2006/wordml" xmlns:wps="http://schemas.microsoft.com/office/word/2010/wordprocessingShape" mc:Ignorable="w14 w15 w16se wp14">
+<w:hdr xmlns:wpc="http://schemas.microsoft.com/office/word/2010/wordprocessingCanvas" xmlns:mc="http://schemas.openxmlformats.org/markup-compatibility/2006" xmlns:o="urn:schemas-microsoft-com:office:office" xmlns:r="http://schemas.openxmlformats.org/officeDocument/2006/relationships" xmlns:m="http://schemas.openxmlformats.org/officeDocument/2006/math" xmlns:v="urn:schemas-microsoft-com:vml" xmlns:wp14="http://schemas.microsoft.com/office/word/2010/wordprocessingDrawing" xmlns:wp="http://schemas.openxmlformats.org/drawingml/2006/wordprocessingDrawing" xmlns:w10="urn:schemas-microsoft-com:office:word" xmlns:w="http://schemas.openxmlformats.org/wordprocessingml/2006/main" xmlns:w14="http://schemas.microsoft.com/office/word/2010/wordml" xmlns:wpg="http://schemas.microsoft.com/office/word/2010/wordprocessingGroup" xmlns:wpi="http://schemas.microsoft.com/office/word/2010/wordprocessingInk" xmlns:wne="http://schemas.microsoft.com/office/word/2006/wordml" xmlns:wps="http://schemas.microsoft.com/office/word/2010/wordprocessingShape" mc:Ignorable="w14 wp14">
   <w:p>
     <w:pPr>
       <w:pStyle w:val="Header"/>
@@ -3291,8 +3506,8 @@
 </file>
 
 <file path=word/numbering.xml><?xml version="1.0" encoding="utf-8"?>
-<w:numbering xmlns:wpc="http://schemas.microsoft.com/office/word/2010/wordprocessingCanvas" xmlns:cx="http://schemas.microsoft.com/office/drawing/2014/chartex" xmlns:cx1="http://schemas.microsoft.com/office/drawing/2015/9/8/chartex" xmlns:cx2="http://schemas.microsoft.com/office/drawing/2015/10/21/chartex" xmlns:cx3="http://schemas.microsoft.com/office/drawing/2016/5/9/chartex" xmlns:cx4="http://schemas.microsoft.com/office/drawing/2016/5/10/chartex" xmlns:cx5="http://schemas.microsoft.com/office/drawing/2016/5/11/chartex" xmlns:cx6="http://schemas.microsoft.com/office/drawing/2016/5/12/chartex" xmlns:cx7="http://schemas.microsoft.com/office/drawing/2016/5/13/chartex" xmlns:cx8="http://schemas.microsoft.com/office/drawing/2016/5/14/chartex" xmlns:mc="http://schemas.openxmlformats.org/markup-compatibility/2006" xmlns:o="urn:schemas-microsoft-com:office:office" xmlns:r="http://schemas.openxmlformats.org/officeDocument/2006/relationships" xmlns:m="http://schemas.openxmlformats.org/officeDocument/2006/math" xmlns:v="urn:schemas-microsoft-com:vml" xmlns:wp14="http://schemas.microsoft.com/office/word/2010/wordprocessingDrawing" xmlns:wp="http://schemas.openxmlformats.org/drawingml/2006/wordprocessingDrawing" xmlns:w10="urn:schemas-microsoft-com:office:word" xmlns:w="http://schemas.openxmlformats.org/wordprocessingml/2006/main" xmlns:w14="http://schemas.microsoft.com/office/word/2010/wordml" xmlns:w15="http://schemas.microsoft.com/office/word/2012/wordml" xmlns:w16se="http://schemas.microsoft.com/office/word/2015/wordml/symex" xmlns:wpg="http://schemas.microsoft.com/office/word/2010/wordprocessingGroup" xmlns:wpi="http://schemas.microsoft.com/office/word/2010/wordprocessingInk" xmlns:wne="http://schemas.microsoft.com/office/word/2006/wordml" xmlns:wps="http://schemas.microsoft.com/office/word/2010/wordprocessingShape" mc:Ignorable="w14 w15 w16se wp14">
-  <w:abstractNum w:abstractNumId="0" w15:restartNumberingAfterBreak="0">
+<w:numbering xmlns:wpc="http://schemas.microsoft.com/office/word/2010/wordprocessingCanvas" xmlns:mc="http://schemas.openxmlformats.org/markup-compatibility/2006" xmlns:o="urn:schemas-microsoft-com:office:office" xmlns:r="http://schemas.openxmlformats.org/officeDocument/2006/relationships" xmlns:m="http://schemas.openxmlformats.org/officeDocument/2006/math" xmlns:v="urn:schemas-microsoft-com:vml" xmlns:wp14="http://schemas.microsoft.com/office/word/2010/wordprocessingDrawing" xmlns:wp="http://schemas.openxmlformats.org/drawingml/2006/wordprocessingDrawing" xmlns:w10="urn:schemas-microsoft-com:office:word" xmlns:w="http://schemas.openxmlformats.org/wordprocessingml/2006/main" xmlns:w14="http://schemas.microsoft.com/office/word/2010/wordml" xmlns:wpg="http://schemas.microsoft.com/office/word/2010/wordprocessingGroup" xmlns:wpi="http://schemas.microsoft.com/office/word/2010/wordprocessingInk" xmlns:wne="http://schemas.microsoft.com/office/word/2006/wordml" xmlns:wps="http://schemas.microsoft.com/office/word/2010/wordprocessingShape" mc:Ignorable="w14 wp14">
+  <w:abstractNum w:abstractNumId="0">
     <w:nsid w:val="FFFFFF88"/>
     <w:multiLevelType w:val="singleLevel"/>
     <w:tmpl w:val="B87E3E76"/>
@@ -3310,7 +3525,7 @@
       </w:pPr>
     </w:lvl>
   </w:abstractNum>
-  <w:abstractNum w:abstractNumId="1" w15:restartNumberingAfterBreak="0">
+  <w:abstractNum w:abstractNumId="1">
     <w:nsid w:val="FFFFFF89"/>
     <w:multiLevelType w:val="singleLevel"/>
     <w:tmpl w:val="1206D1A0"/>
@@ -3329,7 +3544,7 @@
       </w:rPr>
     </w:lvl>
   </w:abstractNum>
-  <w:abstractNum w:abstractNumId="2" w15:restartNumberingAfterBreak="0">
+  <w:abstractNum w:abstractNumId="2">
     <w:nsid w:val="039E6164"/>
     <w:multiLevelType w:val="hybridMultilevel"/>
     <w:tmpl w:val="9026A75E"/>
@@ -3418,7 +3633,7 @@
       </w:pPr>
     </w:lvl>
   </w:abstractNum>
-  <w:abstractNum w:abstractNumId="3" w15:restartNumberingAfterBreak="0">
+  <w:abstractNum w:abstractNumId="3">
     <w:nsid w:val="08BA76B5"/>
     <w:multiLevelType w:val="hybridMultilevel"/>
     <w:tmpl w:val="88DE2628"/>
@@ -3507,7 +3722,7 @@
       </w:pPr>
     </w:lvl>
   </w:abstractNum>
-  <w:abstractNum w:abstractNumId="4" w15:restartNumberingAfterBreak="0">
+  <w:abstractNum w:abstractNumId="4">
     <w:nsid w:val="0CC05881"/>
     <w:multiLevelType w:val="hybridMultilevel"/>
     <w:tmpl w:val="476EA660"/>
@@ -3620,7 +3835,7 @@
       </w:rPr>
     </w:lvl>
   </w:abstractNum>
-  <w:abstractNum w:abstractNumId="5" w15:restartNumberingAfterBreak="0">
+  <w:abstractNum w:abstractNumId="5">
     <w:nsid w:val="0CD6108A"/>
     <w:multiLevelType w:val="hybridMultilevel"/>
     <w:tmpl w:val="48F44B42"/>
@@ -3733,7 +3948,7 @@
       </w:rPr>
     </w:lvl>
   </w:abstractNum>
-  <w:abstractNum w:abstractNumId="6" w15:restartNumberingAfterBreak="0">
+  <w:abstractNum w:abstractNumId="6">
     <w:nsid w:val="16F4339C"/>
     <w:multiLevelType w:val="hybridMultilevel"/>
     <w:tmpl w:val="AE347CFC"/>
@@ -3846,7 +4061,7 @@
       </w:rPr>
     </w:lvl>
   </w:abstractNum>
-  <w:abstractNum w:abstractNumId="7" w15:restartNumberingAfterBreak="0">
+  <w:abstractNum w:abstractNumId="7">
     <w:nsid w:val="19017FDF"/>
     <w:multiLevelType w:val="hybridMultilevel"/>
     <w:tmpl w:val="647A10B0"/>
@@ -3935,7 +4150,7 @@
       </w:pPr>
     </w:lvl>
   </w:abstractNum>
-  <w:abstractNum w:abstractNumId="8" w15:restartNumberingAfterBreak="0">
+  <w:abstractNum w:abstractNumId="8">
     <w:nsid w:val="198712ED"/>
     <w:multiLevelType w:val="multilevel"/>
     <w:tmpl w:val="C06C7530"/>
@@ -4056,7 +4271,7 @@
       </w:rPr>
     </w:lvl>
   </w:abstractNum>
-  <w:abstractNum w:abstractNumId="9" w15:restartNumberingAfterBreak="0">
+  <w:abstractNum w:abstractNumId="9">
     <w:nsid w:val="266F270A"/>
     <w:multiLevelType w:val="multilevel"/>
     <w:tmpl w:val="DD70AC7E"/>
@@ -4169,7 +4384,7 @@
       </w:rPr>
     </w:lvl>
   </w:abstractNum>
-  <w:abstractNum w:abstractNumId="10" w15:restartNumberingAfterBreak="0">
+  <w:abstractNum w:abstractNumId="10">
     <w:nsid w:val="26EE3E76"/>
     <w:multiLevelType w:val="hybridMultilevel"/>
     <w:tmpl w:val="F15030E8"/>
@@ -4282,7 +4497,7 @@
       </w:rPr>
     </w:lvl>
   </w:abstractNum>
-  <w:abstractNum w:abstractNumId="11" w15:restartNumberingAfterBreak="0">
+  <w:abstractNum w:abstractNumId="11">
     <w:nsid w:val="28225A23"/>
     <w:multiLevelType w:val="multilevel"/>
     <w:tmpl w:val="C2DE4D50"/>
@@ -4395,7 +4610,7 @@
       </w:rPr>
     </w:lvl>
   </w:abstractNum>
-  <w:abstractNum w:abstractNumId="12" w15:restartNumberingAfterBreak="0">
+  <w:abstractNum w:abstractNumId="12">
     <w:nsid w:val="2B504DA2"/>
     <w:multiLevelType w:val="hybridMultilevel"/>
     <w:tmpl w:val="2F040AB0"/>
@@ -4508,7 +4723,7 @@
       </w:rPr>
     </w:lvl>
   </w:abstractNum>
-  <w:abstractNum w:abstractNumId="13" w15:restartNumberingAfterBreak="0">
+  <w:abstractNum w:abstractNumId="13">
     <w:nsid w:val="2BFC2648"/>
     <w:multiLevelType w:val="hybridMultilevel"/>
     <w:tmpl w:val="8B140E44"/>
@@ -4621,7 +4836,7 @@
       </w:rPr>
     </w:lvl>
   </w:abstractNum>
-  <w:abstractNum w:abstractNumId="14" w15:restartNumberingAfterBreak="0">
+  <w:abstractNum w:abstractNumId="14">
     <w:nsid w:val="2E830E30"/>
     <w:multiLevelType w:val="hybridMultilevel"/>
     <w:tmpl w:val="F2E4B356"/>
@@ -4734,7 +4949,7 @@
       </w:rPr>
     </w:lvl>
   </w:abstractNum>
-  <w:abstractNum w:abstractNumId="15" w15:restartNumberingAfterBreak="0">
+  <w:abstractNum w:abstractNumId="15">
     <w:nsid w:val="31ED2076"/>
     <w:multiLevelType w:val="hybridMultilevel"/>
     <w:tmpl w:val="1EA04246"/>
@@ -4846,7 +5061,7 @@
       </w:rPr>
     </w:lvl>
   </w:abstractNum>
-  <w:abstractNum w:abstractNumId="16" w15:restartNumberingAfterBreak="0">
+  <w:abstractNum w:abstractNumId="16">
     <w:nsid w:val="337B4143"/>
     <w:multiLevelType w:val="hybridMultilevel"/>
     <w:tmpl w:val="D294ECFE"/>
@@ -4959,7 +5174,7 @@
       </w:rPr>
     </w:lvl>
   </w:abstractNum>
-  <w:abstractNum w:abstractNumId="17" w15:restartNumberingAfterBreak="0">
+  <w:abstractNum w:abstractNumId="17">
     <w:nsid w:val="36A45F6F"/>
     <w:multiLevelType w:val="hybridMultilevel"/>
     <w:tmpl w:val="A9DE5696"/>
@@ -5071,7 +5286,7 @@
       </w:rPr>
     </w:lvl>
   </w:abstractNum>
-  <w:abstractNum w:abstractNumId="18" w15:restartNumberingAfterBreak="0">
+  <w:abstractNum w:abstractNumId="18">
     <w:nsid w:val="37975E2B"/>
     <w:multiLevelType w:val="hybridMultilevel"/>
     <w:tmpl w:val="AE940250"/>
@@ -5183,7 +5398,7 @@
       </w:rPr>
     </w:lvl>
   </w:abstractNum>
-  <w:abstractNum w:abstractNumId="19" w15:restartNumberingAfterBreak="0">
+  <w:abstractNum w:abstractNumId="19">
     <w:nsid w:val="3B770178"/>
     <w:multiLevelType w:val="hybridMultilevel"/>
     <w:tmpl w:val="154AFACA"/>
@@ -5296,7 +5511,7 @@
       </w:rPr>
     </w:lvl>
   </w:abstractNum>
-  <w:abstractNum w:abstractNumId="20" w15:restartNumberingAfterBreak="0">
+  <w:abstractNum w:abstractNumId="20">
     <w:nsid w:val="3C5B3B4C"/>
     <w:multiLevelType w:val="hybridMultilevel"/>
     <w:tmpl w:val="24E85C92"/>
@@ -5409,7 +5624,7 @@
       </w:rPr>
     </w:lvl>
   </w:abstractNum>
-  <w:abstractNum w:abstractNumId="21" w15:restartNumberingAfterBreak="0">
+  <w:abstractNum w:abstractNumId="21">
     <w:nsid w:val="40B51FA0"/>
     <w:multiLevelType w:val="hybridMultilevel"/>
     <w:tmpl w:val="0E4E10F4"/>
@@ -5522,7 +5737,7 @@
       </w:rPr>
     </w:lvl>
   </w:abstractNum>
-  <w:abstractNum w:abstractNumId="22" w15:restartNumberingAfterBreak="0">
+  <w:abstractNum w:abstractNumId="22">
     <w:nsid w:val="411052B4"/>
     <w:multiLevelType w:val="hybridMultilevel"/>
     <w:tmpl w:val="19B0D9F2"/>
@@ -5636,7 +5851,7 @@
       </w:rPr>
     </w:lvl>
   </w:abstractNum>
-  <w:abstractNum w:abstractNumId="23" w15:restartNumberingAfterBreak="0">
+  <w:abstractNum w:abstractNumId="23">
     <w:nsid w:val="42491ECD"/>
     <w:multiLevelType w:val="hybridMultilevel"/>
     <w:tmpl w:val="ADCE67B4"/>
@@ -5725,7 +5940,7 @@
       </w:pPr>
     </w:lvl>
   </w:abstractNum>
-  <w:abstractNum w:abstractNumId="24" w15:restartNumberingAfterBreak="0">
+  <w:abstractNum w:abstractNumId="24">
     <w:nsid w:val="43194D94"/>
     <w:multiLevelType w:val="multilevel"/>
     <w:tmpl w:val="FCEEF782"/>
@@ -5874,7 +6089,7 @@
       </w:rPr>
     </w:lvl>
   </w:abstractNum>
-  <w:abstractNum w:abstractNumId="25" w15:restartNumberingAfterBreak="0">
+  <w:abstractNum w:abstractNumId="25">
     <w:nsid w:val="4ECF0ED8"/>
     <w:multiLevelType w:val="hybridMultilevel"/>
     <w:tmpl w:val="3A88BBEE"/>
@@ -5988,7 +6203,7 @@
       </w:rPr>
     </w:lvl>
   </w:abstractNum>
-  <w:abstractNum w:abstractNumId="26" w15:restartNumberingAfterBreak="0">
+  <w:abstractNum w:abstractNumId="26">
     <w:nsid w:val="51394F2E"/>
     <w:multiLevelType w:val="hybridMultilevel"/>
     <w:tmpl w:val="9148FD4A"/>
@@ -6101,7 +6316,7 @@
       </w:rPr>
     </w:lvl>
   </w:abstractNum>
-  <w:abstractNum w:abstractNumId="27" w15:restartNumberingAfterBreak="0">
+  <w:abstractNum w:abstractNumId="27">
     <w:nsid w:val="5C4D48FC"/>
     <w:multiLevelType w:val="hybridMultilevel"/>
     <w:tmpl w:val="721C30EC"/>
@@ -6214,7 +6429,7 @@
       </w:rPr>
     </w:lvl>
   </w:abstractNum>
-  <w:abstractNum w:abstractNumId="28" w15:restartNumberingAfterBreak="0">
+  <w:abstractNum w:abstractNumId="28">
     <w:nsid w:val="5E733B51"/>
     <w:multiLevelType w:val="hybridMultilevel"/>
     <w:tmpl w:val="6F601B66"/>
@@ -6304,7 +6519,7 @@
       </w:pPr>
     </w:lvl>
   </w:abstractNum>
-  <w:abstractNum w:abstractNumId="29" w15:restartNumberingAfterBreak="0">
+  <w:abstractNum w:abstractNumId="29">
     <w:nsid w:val="5E8F5CFA"/>
     <w:multiLevelType w:val="multilevel"/>
     <w:tmpl w:val="B0623FB4"/>
@@ -6426,7 +6641,7 @@
       </w:rPr>
     </w:lvl>
   </w:abstractNum>
-  <w:abstractNum w:abstractNumId="30" w15:restartNumberingAfterBreak="0">
+  <w:abstractNum w:abstractNumId="30">
     <w:nsid w:val="5F1B52C9"/>
     <w:multiLevelType w:val="hybridMultilevel"/>
     <w:tmpl w:val="DAD00498"/>
@@ -6539,7 +6754,7 @@
       </w:rPr>
     </w:lvl>
   </w:abstractNum>
-  <w:abstractNum w:abstractNumId="31" w15:restartNumberingAfterBreak="0">
+  <w:abstractNum w:abstractNumId="31">
     <w:nsid w:val="5F5341CD"/>
     <w:multiLevelType w:val="hybridMultilevel"/>
     <w:tmpl w:val="4FEEAC36"/>
@@ -6652,7 +6867,7 @@
       </w:rPr>
     </w:lvl>
   </w:abstractNum>
-  <w:abstractNum w:abstractNumId="32" w15:restartNumberingAfterBreak="0">
+  <w:abstractNum w:abstractNumId="32">
     <w:nsid w:val="63091D5B"/>
     <w:multiLevelType w:val="multilevel"/>
     <w:tmpl w:val="C2DE4D50"/>
@@ -6765,7 +6980,7 @@
       </w:rPr>
     </w:lvl>
   </w:abstractNum>
-  <w:abstractNum w:abstractNumId="33" w15:restartNumberingAfterBreak="0">
+  <w:abstractNum w:abstractNumId="33">
     <w:nsid w:val="63230975"/>
     <w:multiLevelType w:val="hybridMultilevel"/>
     <w:tmpl w:val="EC66CB4A"/>
@@ -6878,7 +7093,7 @@
       </w:rPr>
     </w:lvl>
   </w:abstractNum>
-  <w:abstractNum w:abstractNumId="34" w15:restartNumberingAfterBreak="0">
+  <w:abstractNum w:abstractNumId="34">
     <w:nsid w:val="6A6738DF"/>
     <w:multiLevelType w:val="hybridMultilevel"/>
     <w:tmpl w:val="23F491F2"/>
@@ -6991,7 +7206,7 @@
       </w:rPr>
     </w:lvl>
   </w:abstractNum>
-  <w:abstractNum w:abstractNumId="35" w15:restartNumberingAfterBreak="0">
+  <w:abstractNum w:abstractNumId="35">
     <w:nsid w:val="6B777B04"/>
     <w:multiLevelType w:val="multilevel"/>
     <w:tmpl w:val="24A2A528"/>
@@ -7104,7 +7319,7 @@
       </w:rPr>
     </w:lvl>
   </w:abstractNum>
-  <w:abstractNum w:abstractNumId="36" w15:restartNumberingAfterBreak="0">
+  <w:abstractNum w:abstractNumId="36">
     <w:nsid w:val="70990042"/>
     <w:multiLevelType w:val="hybridMultilevel"/>
     <w:tmpl w:val="14D8FA62"/>
@@ -7217,7 +7432,7 @@
       </w:rPr>
     </w:lvl>
   </w:abstractNum>
-  <w:abstractNum w:abstractNumId="37" w15:restartNumberingAfterBreak="0">
+  <w:abstractNum w:abstractNumId="37">
     <w:nsid w:val="72807754"/>
     <w:multiLevelType w:val="hybridMultilevel"/>
     <w:tmpl w:val="2E9C7BEE"/>
@@ -7306,7 +7521,7 @@
       </w:pPr>
     </w:lvl>
   </w:abstractNum>
-  <w:abstractNum w:abstractNumId="38" w15:restartNumberingAfterBreak="0">
+  <w:abstractNum w:abstractNumId="38">
     <w:nsid w:val="78CC0C2C"/>
     <w:multiLevelType w:val="hybridMultilevel"/>
     <w:tmpl w:val="15189400"/>
@@ -7517,7 +7732,7 @@
 </file>
 
 <file path=word/styles.xml><?xml version="1.0" encoding="utf-8"?>
-<w:styles xmlns:mc="http://schemas.openxmlformats.org/markup-compatibility/2006" xmlns:r="http://schemas.openxmlformats.org/officeDocument/2006/relationships" xmlns:w="http://schemas.openxmlformats.org/wordprocessingml/2006/main" xmlns:w14="http://schemas.microsoft.com/office/word/2010/wordml" xmlns:w15="http://schemas.microsoft.com/office/word/2012/wordml" xmlns:w16se="http://schemas.microsoft.com/office/word/2015/wordml/symex" mc:Ignorable="w14 w15 w16se">
+<w:styles xmlns:mc="http://schemas.openxmlformats.org/markup-compatibility/2006" xmlns:r="http://schemas.openxmlformats.org/officeDocument/2006/relationships" xmlns:w="http://schemas.openxmlformats.org/wordprocessingml/2006/main" xmlns:w14="http://schemas.microsoft.com/office/word/2010/wordml" mc:Ignorable="w14">
   <w:docDefaults>
     <w:rPrDefault>
       <w:rPr>
@@ -7532,381 +7747,146 @@
       </w:pPr>
     </w:pPrDefault>
   </w:docDefaults>
-  <w:latentStyles w:defLockedState="0" w:defUIPriority="99" w:defSemiHidden="0" w:defUnhideWhenUsed="0" w:defQFormat="0" w:count="374">
-    <w:lsdException w:name="Normal" w:uiPriority="0" w:qFormat="1"/>
-    <w:lsdException w:name="heading 1" w:uiPriority="0" w:qFormat="1"/>
-    <w:lsdException w:name="heading 2" w:semiHidden="1" w:uiPriority="0" w:unhideWhenUsed="1" w:qFormat="1"/>
-    <w:lsdException w:name="heading 3" w:semiHidden="1" w:uiPriority="0" w:unhideWhenUsed="1" w:qFormat="1"/>
-    <w:lsdException w:name="heading 4" w:semiHidden="1" w:uiPriority="13" w:unhideWhenUsed="1" w:qFormat="1"/>
-    <w:lsdException w:name="heading 5" w:semiHidden="1" w:uiPriority="13" w:unhideWhenUsed="1" w:qFormat="1"/>
-    <w:lsdException w:name="heading 6" w:semiHidden="1" w:uiPriority="13" w:unhideWhenUsed="1" w:qFormat="1"/>
-    <w:lsdException w:name="heading 7" w:semiHidden="1" w:uiPriority="9" w:unhideWhenUsed="1" w:qFormat="1"/>
-    <w:lsdException w:name="heading 8" w:semiHidden="1" w:uiPriority="9" w:unhideWhenUsed="1" w:qFormat="1"/>
-    <w:lsdException w:name="heading 9" w:semiHidden="1" w:uiPriority="9" w:unhideWhenUsed="1" w:qFormat="1"/>
-    <w:lsdException w:name="index 1" w:semiHidden="1" w:unhideWhenUsed="1"/>
-    <w:lsdException w:name="index 2" w:semiHidden="1" w:unhideWhenUsed="1"/>
-    <w:lsdException w:name="index 3" w:semiHidden="1" w:unhideWhenUsed="1"/>
-    <w:lsdException w:name="index 4" w:semiHidden="1" w:unhideWhenUsed="1"/>
-    <w:lsdException w:name="index 5" w:semiHidden="1" w:unhideWhenUsed="1"/>
-    <w:lsdException w:name="index 6" w:semiHidden="1" w:unhideWhenUsed="1"/>
-    <w:lsdException w:name="index 7" w:semiHidden="1" w:unhideWhenUsed="1"/>
-    <w:lsdException w:name="index 8" w:semiHidden="1" w:unhideWhenUsed="1"/>
-    <w:lsdException w:name="index 9" w:semiHidden="1" w:unhideWhenUsed="1"/>
-    <w:lsdException w:name="toc 1" w:semiHidden="1" w:uiPriority="39" w:unhideWhenUsed="1"/>
-    <w:lsdException w:name="toc 2" w:semiHidden="1" w:uiPriority="39" w:unhideWhenUsed="1"/>
-    <w:lsdException w:name="toc 3" w:semiHidden="1" w:uiPriority="39" w:unhideWhenUsed="1"/>
-    <w:lsdException w:name="toc 4" w:semiHidden="1" w:uiPriority="39" w:unhideWhenUsed="1"/>
-    <w:lsdException w:name="toc 5" w:semiHidden="1" w:uiPriority="39" w:unhideWhenUsed="1"/>
-    <w:lsdException w:name="toc 6" w:semiHidden="1" w:uiPriority="39" w:unhideWhenUsed="1"/>
-    <w:lsdException w:name="toc 7" w:semiHidden="1" w:uiPriority="39" w:unhideWhenUsed="1"/>
-    <w:lsdException w:name="toc 8" w:semiHidden="1" w:uiPriority="39" w:unhideWhenUsed="1"/>
-    <w:lsdException w:name="toc 9" w:semiHidden="1" w:uiPriority="39" w:unhideWhenUsed="1"/>
-    <w:lsdException w:name="Normal Indent" w:semiHidden="1" w:unhideWhenUsed="1"/>
-    <w:lsdException w:name="footnote text" w:semiHidden="1" w:unhideWhenUsed="1"/>
-    <w:lsdException w:name="annotation text" w:semiHidden="1" w:unhideWhenUsed="1"/>
-    <w:lsdException w:name="header" w:semiHidden="1" w:unhideWhenUsed="1"/>
-    <w:lsdException w:name="footer" w:semiHidden="1" w:unhideWhenUsed="1"/>
-    <w:lsdException w:name="index heading" w:semiHidden="1" w:unhideWhenUsed="1"/>
-    <w:lsdException w:name="caption" w:semiHidden="1" w:uiPriority="2" w:unhideWhenUsed="1" w:qFormat="1"/>
-    <w:lsdException w:name="table of figures" w:semiHidden="1" w:unhideWhenUsed="1"/>
-    <w:lsdException w:name="envelope address" w:semiHidden="1" w:unhideWhenUsed="1"/>
-    <w:lsdException w:name="envelope return" w:semiHidden="1" w:unhideWhenUsed="1"/>
-    <w:lsdException w:name="footnote reference" w:semiHidden="1" w:unhideWhenUsed="1"/>
-    <w:lsdException w:name="annotation reference" w:semiHidden="1" w:unhideWhenUsed="1"/>
-    <w:lsdException w:name="line number" w:semiHidden="1" w:unhideWhenUsed="1"/>
-    <w:lsdException w:name="page number" w:semiHidden="1" w:unhideWhenUsed="1"/>
-    <w:lsdException w:name="endnote reference" w:semiHidden="1" w:unhideWhenUsed="1"/>
-    <w:lsdException w:name="endnote text" w:semiHidden="1" w:unhideWhenUsed="1"/>
-    <w:lsdException w:name="table of authorities" w:semiHidden="1" w:unhideWhenUsed="1"/>
-    <w:lsdException w:name="macro" w:semiHidden="1" w:unhideWhenUsed="1"/>
-    <w:lsdException w:name="toa heading" w:semiHidden="1" w:unhideWhenUsed="1"/>
-    <w:lsdException w:name="List" w:semiHidden="1" w:unhideWhenUsed="1"/>
-    <w:lsdException w:name="List Bullet" w:semiHidden="1" w:uiPriority="1" w:unhideWhenUsed="1" w:qFormat="1"/>
-    <w:lsdException w:name="List Number" w:semiHidden="1" w:uiPriority="1" w:unhideWhenUsed="1" w:qFormat="1"/>
-    <w:lsdException w:name="List 2" w:semiHidden="1" w:unhideWhenUsed="1"/>
-    <w:lsdException w:name="List 3" w:semiHidden="1" w:unhideWhenUsed="1"/>
-    <w:lsdException w:name="List 4" w:semiHidden="1" w:unhideWhenUsed="1"/>
-    <w:lsdException w:name="List 5" w:semiHidden="1" w:unhideWhenUsed="1"/>
-    <w:lsdException w:name="List Bullet 2" w:semiHidden="1" w:unhideWhenUsed="1"/>
-    <w:lsdException w:name="List Bullet 3" w:semiHidden="1" w:unhideWhenUsed="1"/>
-    <w:lsdException w:name="List Bullet 4" w:semiHidden="1" w:unhideWhenUsed="1"/>
-    <w:lsdException w:name="List Bullet 5" w:semiHidden="1" w:unhideWhenUsed="1"/>
-    <w:lsdException w:name="List Number 2" w:semiHidden="1" w:unhideWhenUsed="1"/>
-    <w:lsdException w:name="List Number 3" w:semiHidden="1" w:unhideWhenUsed="1"/>
-    <w:lsdException w:name="List Number 4" w:semiHidden="1" w:unhideWhenUsed="1"/>
-    <w:lsdException w:name="List Number 5" w:semiHidden="1" w:unhideWhenUsed="1"/>
-    <w:lsdException w:name="Title" w:uiPriority="10" w:qFormat="1"/>
-    <w:lsdException w:name="Closing" w:semiHidden="1" w:unhideWhenUsed="1"/>
-    <w:lsdException w:name="Signature" w:semiHidden="1" w:unhideWhenUsed="1"/>
-    <w:lsdException w:name="Default Paragraph Font" w:semiHidden="1" w:uiPriority="1" w:unhideWhenUsed="1"/>
-    <w:lsdException w:name="Body Text" w:semiHidden="1" w:unhideWhenUsed="1"/>
-    <w:lsdException w:name="Body Text Indent" w:semiHidden="1" w:unhideWhenUsed="1"/>
-    <w:lsdException w:name="List Continue" w:semiHidden="1" w:unhideWhenUsed="1"/>
-    <w:lsdException w:name="List Continue 2" w:semiHidden="1" w:unhideWhenUsed="1"/>
-    <w:lsdException w:name="List Continue 3" w:semiHidden="1" w:unhideWhenUsed="1"/>
-    <w:lsdException w:name="List Continue 4" w:semiHidden="1" w:unhideWhenUsed="1"/>
-    <w:lsdException w:name="List Continue 5" w:semiHidden="1" w:unhideWhenUsed="1"/>
-    <w:lsdException w:name="Message Header" w:semiHidden="1" w:unhideWhenUsed="1"/>
-    <w:lsdException w:name="Subtitle" w:uiPriority="11" w:qFormat="1"/>
-    <w:lsdException w:name="Salutation" w:semiHidden="1" w:unhideWhenUsed="1"/>
-    <w:lsdException w:name="Date" w:semiHidden="1" w:unhideWhenUsed="1"/>
-    <w:lsdException w:name="Body Text First Indent" w:semiHidden="1" w:unhideWhenUsed="1"/>
-    <w:lsdException w:name="Body Text First Indent 2" w:semiHidden="1" w:unhideWhenUsed="1"/>
-    <w:lsdException w:name="Note Heading" w:semiHidden="1" w:unhideWhenUsed="1"/>
-    <w:lsdException w:name="Body Text 2" w:semiHidden="1" w:unhideWhenUsed="1"/>
-    <w:lsdException w:name="Body Text 3" w:semiHidden="1" w:unhideWhenUsed="1"/>
-    <w:lsdException w:name="Body Text Indent 2" w:semiHidden="1" w:unhideWhenUsed="1"/>
-    <w:lsdException w:name="Body Text Indent 3" w:semiHidden="1" w:unhideWhenUsed="1"/>
-    <w:lsdException w:name="Block Text" w:semiHidden="1" w:unhideWhenUsed="1"/>
-    <w:lsdException w:name="Hyperlink" w:semiHidden="1" w:unhideWhenUsed="1"/>
-    <w:lsdException w:name="FollowedHyperlink" w:semiHidden="1" w:unhideWhenUsed="1"/>
-    <w:lsdException w:name="Strong" w:uiPriority="22" w:qFormat="1"/>
-    <w:lsdException w:name="Emphasis" w:uiPriority="20" w:qFormat="1"/>
-    <w:lsdException w:name="Document Map" w:semiHidden="1" w:unhideWhenUsed="1"/>
-    <w:lsdException w:name="Plain Text" w:semiHidden="1" w:unhideWhenUsed="1"/>
-    <w:lsdException w:name="E-mail Signature" w:semiHidden="1" w:unhideWhenUsed="1"/>
-    <w:lsdException w:name="HTML Top of Form" w:semiHidden="1" w:unhideWhenUsed="1"/>
-    <w:lsdException w:name="HTML Bottom of Form" w:semiHidden="1" w:unhideWhenUsed="1"/>
-    <w:lsdException w:name="Normal (Web)" w:semiHidden="1" w:unhideWhenUsed="1"/>
-    <w:lsdException w:name="HTML Acronym" w:semiHidden="1" w:unhideWhenUsed="1"/>
-    <w:lsdException w:name="HTML Address" w:semiHidden="1" w:unhideWhenUsed="1"/>
-    <w:lsdException w:name="HTML Cite" w:semiHidden="1" w:unhideWhenUsed="1"/>
-    <w:lsdException w:name="HTML Code" w:semiHidden="1" w:unhideWhenUsed="1"/>
-    <w:lsdException w:name="HTML Definition" w:semiHidden="1" w:unhideWhenUsed="1"/>
-    <w:lsdException w:name="HTML Keyboard" w:semiHidden="1" w:unhideWhenUsed="1"/>
-    <w:lsdException w:name="HTML Preformatted" w:semiHidden="1" w:unhideWhenUsed="1"/>
-    <w:lsdException w:name="HTML Sample" w:semiHidden="1" w:unhideWhenUsed="1"/>
-    <w:lsdException w:name="HTML Typewriter" w:semiHidden="1" w:unhideWhenUsed="1"/>
-    <w:lsdException w:name="HTML Variable" w:semiHidden="1" w:unhideWhenUsed="1"/>
-    <w:lsdException w:name="Normal Table" w:semiHidden="1" w:unhideWhenUsed="1"/>
-    <w:lsdException w:name="annotation subject" w:semiHidden="1" w:unhideWhenUsed="1"/>
-    <w:lsdException w:name="No List" w:semiHidden="1" w:unhideWhenUsed="1"/>
-    <w:lsdException w:name="Outline List 1" w:semiHidden="1" w:unhideWhenUsed="1"/>
-    <w:lsdException w:name="Outline List 2" w:semiHidden="1" w:unhideWhenUsed="1"/>
-    <w:lsdException w:name="Outline List 3" w:semiHidden="1" w:unhideWhenUsed="1"/>
-    <w:lsdException w:name="Table Simple 1" w:semiHidden="1" w:unhideWhenUsed="1"/>
-    <w:lsdException w:name="Table Simple 2" w:semiHidden="1" w:unhideWhenUsed="1"/>
-    <w:lsdException w:name="Table Simple 3" w:semiHidden="1" w:unhideWhenUsed="1"/>
-    <w:lsdException w:name="Table Classic 1" w:semiHidden="1" w:unhideWhenUsed="1"/>
-    <w:lsdException w:name="Table Classic 2" w:semiHidden="1" w:unhideWhenUsed="1"/>
-    <w:lsdException w:name="Table Classic 3" w:semiHidden="1" w:unhideWhenUsed="1"/>
-    <w:lsdException w:name="Table Classic 4" w:semiHidden="1" w:unhideWhenUsed="1"/>
-    <w:lsdException w:name="Table Colorful 1" w:semiHidden="1" w:unhideWhenUsed="1"/>
-    <w:lsdException w:name="Table Colorful 2" w:semiHidden="1" w:unhideWhenUsed="1"/>
-    <w:lsdException w:name="Table Colorful 3" w:semiHidden="1" w:unhideWhenUsed="1"/>
-    <w:lsdException w:name="Table Columns 1" w:semiHidden="1" w:unhideWhenUsed="1"/>
-    <w:lsdException w:name="Table Columns 2" w:semiHidden="1" w:unhideWhenUsed="1"/>
-    <w:lsdException w:name="Table Columns 3" w:semiHidden="1" w:unhideWhenUsed="1"/>
-    <w:lsdException w:name="Table Columns 4" w:semiHidden="1" w:unhideWhenUsed="1"/>
-    <w:lsdException w:name="Table Columns 5" w:semiHidden="1" w:unhideWhenUsed="1"/>
-    <w:lsdException w:name="Table Grid 1" w:semiHidden="1" w:unhideWhenUsed="1"/>
-    <w:lsdException w:name="Table Grid 2" w:semiHidden="1" w:unhideWhenUsed="1"/>
-    <w:lsdException w:name="Table Grid 3" w:semiHidden="1" w:unhideWhenUsed="1"/>
-    <w:lsdException w:name="Table Grid 4" w:semiHidden="1" w:unhideWhenUsed="1"/>
-    <w:lsdException w:name="Table Grid 5" w:semiHidden="1" w:unhideWhenUsed="1"/>
-    <w:lsdException w:name="Table Grid 6" w:semiHidden="1" w:unhideWhenUsed="1"/>
-    <w:lsdException w:name="Table Grid 7" w:semiHidden="1" w:unhideWhenUsed="1"/>
-    <w:lsdException w:name="Table Grid 8" w:semiHidden="1" w:unhideWhenUsed="1"/>
-    <w:lsdException w:name="Table List 1" w:semiHidden="1" w:unhideWhenUsed="1"/>
-    <w:lsdException w:name="Table List 2" w:semiHidden="1" w:unhideWhenUsed="1"/>
-    <w:lsdException w:name="Table List 3" w:semiHidden="1" w:unhideWhenUsed="1"/>
-    <w:lsdException w:name="Table List 4" w:semiHidden="1" w:unhideWhenUsed="1"/>
-    <w:lsdException w:name="Table List 5" w:semiHidden="1" w:unhideWhenUsed="1"/>
-    <w:lsdException w:name="Table List 6" w:semiHidden="1" w:unhideWhenUsed="1"/>
-    <w:lsdException w:name="Table List 7" w:semiHidden="1" w:unhideWhenUsed="1"/>
-    <w:lsdException w:name="Table List 8" w:semiHidden="1" w:unhideWhenUsed="1"/>
-    <w:lsdException w:name="Table 3D effects 1" w:semiHidden="1" w:unhideWhenUsed="1"/>
-    <w:lsdException w:name="Table 3D effects 2" w:semiHidden="1" w:unhideWhenUsed="1"/>
-    <w:lsdException w:name="Table 3D effects 3" w:semiHidden="1" w:unhideWhenUsed="1"/>
-    <w:lsdException w:name="Table Contemporary" w:semiHidden="1" w:unhideWhenUsed="1"/>
-    <w:lsdException w:name="Table Elegant" w:semiHidden="1" w:unhideWhenUsed="1"/>
-    <w:lsdException w:name="Table Professional" w:semiHidden="1" w:unhideWhenUsed="1"/>
-    <w:lsdException w:name="Table Subtle 1" w:semiHidden="1" w:unhideWhenUsed="1"/>
-    <w:lsdException w:name="Table Subtle 2" w:semiHidden="1" w:unhideWhenUsed="1"/>
-    <w:lsdException w:name="Table Web 1" w:semiHidden="1" w:unhideWhenUsed="1"/>
-    <w:lsdException w:name="Table Web 2" w:semiHidden="1" w:unhideWhenUsed="1"/>
-    <w:lsdException w:name="Table Web 3" w:semiHidden="1" w:unhideWhenUsed="1"/>
-    <w:lsdException w:name="Balloon Text" w:semiHidden="1" w:unhideWhenUsed="1"/>
-    <w:lsdException w:name="Table Grid" w:semiHidden="1" w:uiPriority="39" w:unhideWhenUsed="1"/>
-    <w:lsdException w:name="Table Theme" w:semiHidden="1" w:unhideWhenUsed="1"/>
-    <w:lsdException w:name="Placeholder Text" w:semiHidden="1"/>
-    <w:lsdException w:name="No Spacing" w:uiPriority="1" w:qFormat="1"/>
-    <w:lsdException w:name="Light Shading" w:uiPriority="60"/>
-    <w:lsdException w:name="Light List" w:uiPriority="61"/>
-    <w:lsdException w:name="Light Grid" w:uiPriority="62"/>
-    <w:lsdException w:name="Medium Shading 1" w:uiPriority="63"/>
-    <w:lsdException w:name="Medium Shading 2" w:uiPriority="64"/>
-    <w:lsdException w:name="Medium List 1" w:uiPriority="65"/>
-    <w:lsdException w:name="Medium List 2" w:uiPriority="66"/>
-    <w:lsdException w:name="Medium Grid 1" w:uiPriority="67"/>
-    <w:lsdException w:name="Medium Grid 2" w:uiPriority="68"/>
-    <w:lsdException w:name="Medium Grid 3" w:uiPriority="69"/>
-    <w:lsdException w:name="Dark List" w:uiPriority="70"/>
-    <w:lsdException w:name="Colorful Shading" w:uiPriority="71"/>
-    <w:lsdException w:name="Colorful List" w:uiPriority="72"/>
-    <w:lsdException w:name="Colorful Grid" w:uiPriority="73"/>
-    <w:lsdException w:name="Light Shading Accent 1" w:uiPriority="60"/>
-    <w:lsdException w:name="Light List Accent 1" w:uiPriority="61"/>
-    <w:lsdException w:name="Light Grid Accent 1" w:uiPriority="62"/>
-    <w:lsdException w:name="Medium Shading 1 Accent 1" w:uiPriority="63"/>
-    <w:lsdException w:name="Medium Shading 2 Accent 1" w:uiPriority="64"/>
-    <w:lsdException w:name="Medium List 1 Accent 1" w:uiPriority="65"/>
-    <w:lsdException w:name="Revision" w:semiHidden="1"/>
-    <w:lsdException w:name="List Paragraph" w:uiPriority="34" w:qFormat="1"/>
-    <w:lsdException w:name="Quote" w:uiPriority="1" w:qFormat="1"/>
-    <w:lsdException w:name="Intense Quote" w:uiPriority="30" w:qFormat="1"/>
-    <w:lsdException w:name="Medium List 2 Accent 1" w:uiPriority="66"/>
-    <w:lsdException w:name="Medium Grid 1 Accent 1" w:uiPriority="67"/>
-    <w:lsdException w:name="Medium Grid 2 Accent 1" w:uiPriority="68"/>
-    <w:lsdException w:name="Medium Grid 3 Accent 1" w:uiPriority="69"/>
-    <w:lsdException w:name="Dark List Accent 1" w:uiPriority="70"/>
-    <w:lsdException w:name="Colorful Shading Accent 1" w:uiPriority="71"/>
-    <w:lsdException w:name="Colorful List Accent 1" w:uiPriority="72"/>
-    <w:lsdException w:name="Colorful Grid Accent 1" w:uiPriority="73"/>
-    <w:lsdException w:name="Light Shading Accent 2" w:uiPriority="60"/>
-    <w:lsdException w:name="Light List Accent 2" w:uiPriority="61"/>
-    <w:lsdException w:name="Light Grid Accent 2" w:uiPriority="62"/>
-    <w:lsdException w:name="Medium Shading 1 Accent 2" w:uiPriority="63"/>
-    <w:lsdException w:name="Medium Shading 2 Accent 2" w:uiPriority="64"/>
-    <w:lsdException w:name="Medium List 1 Accent 2" w:uiPriority="65"/>
-    <w:lsdException w:name="Medium List 2 Accent 2" w:uiPriority="66"/>
-    <w:lsdException w:name="Medium Grid 1 Accent 2" w:uiPriority="67"/>
-    <w:lsdException w:name="Medium Grid 2 Accent 2" w:uiPriority="68"/>
-    <w:lsdException w:name="Medium Grid 3 Accent 2" w:uiPriority="69"/>
-    <w:lsdException w:name="Dark List Accent 2" w:uiPriority="70"/>
-    <w:lsdException w:name="Colorful Shading Accent 2" w:uiPriority="71"/>
-    <w:lsdException w:name="Colorful List Accent 2" w:uiPriority="72"/>
-    <w:lsdException w:name="Colorful Grid Accent 2" w:uiPriority="73"/>
-    <w:lsdException w:name="Light Shading Accent 3" w:uiPriority="60"/>
-    <w:lsdException w:name="Light List Accent 3" w:uiPriority="61"/>
-    <w:lsdException w:name="Light Grid Accent 3" w:uiPriority="62"/>
-    <w:lsdException w:name="Medium Shading 1 Accent 3" w:uiPriority="63"/>
-    <w:lsdException w:name="Medium Shading 2 Accent 3" w:uiPriority="64"/>
-    <w:lsdException w:name="Medium List 1 Accent 3" w:uiPriority="65"/>
-    <w:lsdException w:name="Medium List 2 Accent 3" w:uiPriority="66"/>
-    <w:lsdException w:name="Medium Grid 1 Accent 3" w:uiPriority="67"/>
-    <w:lsdException w:name="Medium Grid 2 Accent 3" w:uiPriority="68"/>
-    <w:lsdException w:name="Medium Grid 3 Accent 3" w:uiPriority="69"/>
-    <w:lsdException w:name="Dark List Accent 3" w:uiPriority="70"/>
-    <w:lsdException w:name="Colorful Shading Accent 3" w:uiPriority="71"/>
-    <w:lsdException w:name="Colorful List Accent 3" w:uiPriority="72"/>
-    <w:lsdException w:name="Colorful Grid Accent 3" w:uiPriority="73"/>
-    <w:lsdException w:name="Light Shading Accent 4" w:uiPriority="60"/>
-    <w:lsdException w:name="Light List Accent 4" w:uiPriority="61"/>
-    <w:lsdException w:name="Light Grid Accent 4" w:uiPriority="62"/>
-    <w:lsdException w:name="Medium Shading 1 Accent 4" w:uiPriority="63"/>
-    <w:lsdException w:name="Medium Shading 2 Accent 4" w:uiPriority="64"/>
-    <w:lsdException w:name="Medium List 1 Accent 4" w:uiPriority="65"/>
-    <w:lsdException w:name="Medium List 2 Accent 4" w:uiPriority="66"/>
-    <w:lsdException w:name="Medium Grid 1 Accent 4" w:uiPriority="67"/>
-    <w:lsdException w:name="Medium Grid 2 Accent 4" w:uiPriority="68"/>
-    <w:lsdException w:name="Medium Grid 3 Accent 4" w:uiPriority="69"/>
-    <w:lsdException w:name="Dark List Accent 4" w:uiPriority="70"/>
-    <w:lsdException w:name="Colorful Shading Accent 4" w:uiPriority="71"/>
-    <w:lsdException w:name="Colorful List Accent 4" w:uiPriority="72"/>
-    <w:lsdException w:name="Colorful Grid Accent 4" w:uiPriority="73"/>
-    <w:lsdException w:name="Light Shading Accent 5" w:uiPriority="60"/>
-    <w:lsdException w:name="Light List Accent 5" w:uiPriority="61"/>
-    <w:lsdException w:name="Light Grid Accent 5" w:uiPriority="62"/>
-    <w:lsdException w:name="Medium Shading 1 Accent 5" w:uiPriority="63"/>
-    <w:lsdException w:name="Medium Shading 2 Accent 5" w:uiPriority="64"/>
-    <w:lsdException w:name="Medium List 1 Accent 5" w:uiPriority="65"/>
-    <w:lsdException w:name="Medium List 2 Accent 5" w:uiPriority="66"/>
-    <w:lsdException w:name="Medium Grid 1 Accent 5" w:uiPriority="67"/>
-    <w:lsdException w:name="Medium Grid 2 Accent 5" w:uiPriority="68"/>
-    <w:lsdException w:name="Medium Grid 3 Accent 5" w:uiPriority="69"/>
-    <w:lsdException w:name="Dark List Accent 5" w:uiPriority="70"/>
-    <w:lsdException w:name="Colorful Shading Accent 5" w:uiPriority="71"/>
-    <w:lsdException w:name="Colorful List Accent 5" w:uiPriority="72"/>
-    <w:lsdException w:name="Colorful Grid Accent 5" w:uiPriority="73"/>
-    <w:lsdException w:name="Light Shading Accent 6" w:uiPriority="60"/>
-    <w:lsdException w:name="Light List Accent 6" w:uiPriority="61"/>
-    <w:lsdException w:name="Light Grid Accent 6" w:uiPriority="62"/>
-    <w:lsdException w:name="Medium Shading 1 Accent 6" w:uiPriority="63"/>
-    <w:lsdException w:name="Medium Shading 2 Accent 6" w:uiPriority="64"/>
-    <w:lsdException w:name="Medium List 1 Accent 6" w:uiPriority="65"/>
-    <w:lsdException w:name="Medium List 2 Accent 6" w:uiPriority="66"/>
-    <w:lsdException w:name="Medium Grid 1 Accent 6" w:uiPriority="67"/>
-    <w:lsdException w:name="Medium Grid 2 Accent 6" w:uiPriority="68"/>
-    <w:lsdException w:name="Medium Grid 3 Accent 6" w:uiPriority="69"/>
-    <w:lsdException w:name="Dark List Accent 6" w:uiPriority="70"/>
-    <w:lsdException w:name="Colorful Shading Accent 6" w:uiPriority="71"/>
-    <w:lsdException w:name="Colorful List Accent 6" w:uiPriority="72"/>
-    <w:lsdException w:name="Colorful Grid Accent 6" w:uiPriority="73"/>
-    <w:lsdException w:name="Subtle Emphasis" w:uiPriority="19" w:qFormat="1"/>
-    <w:lsdException w:name="Intense Emphasis" w:uiPriority="21" w:qFormat="1"/>
-    <w:lsdException w:name="Subtle Reference" w:uiPriority="31" w:qFormat="1"/>
-    <w:lsdException w:name="Intense Reference" w:uiPriority="32" w:qFormat="1"/>
-    <w:lsdException w:name="Book Title" w:uiPriority="33" w:qFormat="1"/>
-    <w:lsdException w:name="Bibliography" w:semiHidden="1" w:uiPriority="39" w:unhideWhenUsed="1"/>
-    <w:lsdException w:name="TOC Heading" w:semiHidden="1" w:uiPriority="39" w:unhideWhenUsed="1" w:qFormat="1"/>
-    <w:lsdException w:name="Plain Table 1" w:uiPriority="41"/>
-    <w:lsdException w:name="Plain Table 2" w:uiPriority="42"/>
-    <w:lsdException w:name="Plain Table 3" w:uiPriority="43"/>
-    <w:lsdException w:name="Plain Table 4" w:uiPriority="44"/>
-    <w:lsdException w:name="Plain Table 5" w:uiPriority="45"/>
-    <w:lsdException w:name="Grid Table Light" w:uiPriority="40"/>
-    <w:lsdException w:name="Grid Table 1 Light" w:uiPriority="46"/>
-    <w:lsdException w:name="Grid Table 2" w:uiPriority="47"/>
-    <w:lsdException w:name="Grid Table 3" w:uiPriority="48"/>
-    <w:lsdException w:name="Grid Table 4" w:uiPriority="49"/>
-    <w:lsdException w:name="Grid Table 5 Dark" w:uiPriority="50"/>
-    <w:lsdException w:name="Grid Table 6 Colorful" w:uiPriority="51"/>
-    <w:lsdException w:name="Grid Table 7 Colorful" w:uiPriority="52"/>
-    <w:lsdException w:name="Grid Table 1 Light Accent 1" w:uiPriority="46"/>
-    <w:lsdException w:name="Grid Table 2 Accent 1" w:uiPriority="47"/>
-    <w:lsdException w:name="Grid Table 3 Accent 1" w:uiPriority="48"/>
-    <w:lsdException w:name="Grid Table 4 Accent 1" w:uiPriority="49"/>
-    <w:lsdException w:name="Grid Table 5 Dark Accent 1" w:uiPriority="50"/>
-    <w:lsdException w:name="Grid Table 6 Colorful Accent 1" w:uiPriority="51"/>
-    <w:lsdException w:name="Grid Table 7 Colorful Accent 1" w:uiPriority="52"/>
-    <w:lsdException w:name="Grid Table 1 Light Accent 2" w:uiPriority="46"/>
-    <w:lsdException w:name="Grid Table 2 Accent 2" w:uiPriority="47"/>
-    <w:lsdException w:name="Grid Table 3 Accent 2" w:uiPriority="48"/>
-    <w:lsdException w:name="Grid Table 4 Accent 2" w:uiPriority="49"/>
-    <w:lsdException w:name="Grid Table 5 Dark Accent 2" w:uiPriority="50"/>
-    <w:lsdException w:name="Grid Table 6 Colorful Accent 2" w:uiPriority="51"/>
-    <w:lsdException w:name="Grid Table 7 Colorful Accent 2" w:uiPriority="52"/>
-    <w:lsdException w:name="Grid Table 1 Light Accent 3" w:uiPriority="46"/>
-    <w:lsdException w:name="Grid Table 2 Accent 3" w:uiPriority="47"/>
-    <w:lsdException w:name="Grid Table 3 Accent 3" w:uiPriority="48"/>
-    <w:lsdException w:name="Grid Table 4 Accent 3" w:uiPriority="49"/>
-    <w:lsdException w:name="Grid Table 5 Dark Accent 3" w:uiPriority="50"/>
-    <w:lsdException w:name="Grid Table 6 Colorful Accent 3" w:uiPriority="51"/>
-    <w:lsdException w:name="Grid Table 7 Colorful Accent 3" w:uiPriority="52"/>
-    <w:lsdException w:name="Grid Table 1 Light Accent 4" w:uiPriority="46"/>
-    <w:lsdException w:name="Grid Table 2 Accent 4" w:uiPriority="47"/>
-    <w:lsdException w:name="Grid Table 3 Accent 4" w:uiPriority="48"/>
-    <w:lsdException w:name="Grid Table 4 Accent 4" w:uiPriority="49"/>
-    <w:lsdException w:name="Grid Table 5 Dark Accent 4" w:uiPriority="50"/>
-    <w:lsdException w:name="Grid Table 6 Colorful Accent 4" w:uiPriority="51"/>
-    <w:lsdException w:name="Grid Table 7 Colorful Accent 4" w:uiPriority="52"/>
-    <w:lsdException w:name="Grid Table 1 Light Accent 5" w:uiPriority="46"/>
-    <w:lsdException w:name="Grid Table 2 Accent 5" w:uiPriority="47"/>
-    <w:lsdException w:name="Grid Table 3 Accent 5" w:uiPriority="48"/>
-    <w:lsdException w:name="Grid Table 4 Accent 5" w:uiPriority="49"/>
-    <w:lsdException w:name="Grid Table 5 Dark Accent 5" w:uiPriority="50"/>
-    <w:lsdException w:name="Grid Table 6 Colorful Accent 5" w:uiPriority="51"/>
-    <w:lsdException w:name="Grid Table 7 Colorful Accent 5" w:uiPriority="52"/>
-    <w:lsdException w:name="Grid Table 1 Light Accent 6" w:uiPriority="46"/>
-    <w:lsdException w:name="Grid Table 2 Accent 6" w:uiPriority="47"/>
-    <w:lsdException w:name="Grid Table 3 Accent 6" w:uiPriority="48"/>
-    <w:lsdException w:name="Grid Table 4 Accent 6" w:uiPriority="49"/>
-    <w:lsdException w:name="Grid Table 5 Dark Accent 6" w:uiPriority="50"/>
-    <w:lsdException w:name="Grid Table 6 Colorful Accent 6" w:uiPriority="51"/>
-    <w:lsdException w:name="Grid Table 7 Colorful Accent 6" w:uiPriority="52"/>
-    <w:lsdException w:name="List Table 1 Light" w:uiPriority="46"/>
-    <w:lsdException w:name="List Table 2" w:uiPriority="47"/>
-    <w:lsdException w:name="List Table 3" w:uiPriority="48"/>
-    <w:lsdException w:name="List Table 4" w:uiPriority="49"/>
-    <w:lsdException w:name="List Table 5 Dark" w:uiPriority="50"/>
-    <w:lsdException w:name="List Table 6 Colorful" w:uiPriority="51"/>
-    <w:lsdException w:name="List Table 7 Colorful" w:uiPriority="52"/>
-    <w:lsdException w:name="List Table 1 Light Accent 1" w:uiPriority="46"/>
-    <w:lsdException w:name="List Table 2 Accent 1" w:uiPriority="47"/>
-    <w:lsdException w:name="List Table 3 Accent 1" w:uiPriority="48"/>
-    <w:lsdException w:name="List Table 4 Accent 1" w:uiPriority="49"/>
-    <w:lsdException w:name="List Table 5 Dark Accent 1" w:uiPriority="50"/>
-    <w:lsdException w:name="List Table 6 Colorful Accent 1" w:uiPriority="51"/>
-    <w:lsdException w:name="List Table 7 Colorful Accent 1" w:uiPriority="52"/>
-    <w:lsdException w:name="List Table 1 Light Accent 2" w:uiPriority="46"/>
-    <w:lsdException w:name="List Table 2 Accent 2" w:uiPriority="47"/>
-    <w:lsdException w:name="List Table 3 Accent 2" w:uiPriority="48"/>
-    <w:lsdException w:name="List Table 4 Accent 2" w:uiPriority="49"/>
-    <w:lsdException w:name="List Table 5 Dark Accent 2" w:uiPriority="50"/>
-    <w:lsdException w:name="List Table 6 Colorful Accent 2" w:uiPriority="51"/>
-    <w:lsdException w:name="List Table 7 Colorful Accent 2" w:uiPriority="52"/>
-    <w:lsdException w:name="List Table 1 Light Accent 3" w:uiPriority="46"/>
-    <w:lsdException w:name="List Table 2 Accent 3" w:uiPriority="47"/>
-    <w:lsdException w:name="List Table 3 Accent 3" w:uiPriority="48"/>
-    <w:lsdException w:name="List Table 4 Accent 3" w:uiPriority="49"/>
-    <w:lsdException w:name="List Table 5 Dark Accent 3" w:uiPriority="50"/>
-    <w:lsdException w:name="List Table 6 Colorful Accent 3" w:uiPriority="51"/>
-    <w:lsdException w:name="List Table 7 Colorful Accent 3" w:uiPriority="52"/>
-    <w:lsdException w:name="List Table 1 Light Accent 4" w:uiPriority="46"/>
-    <w:lsdException w:name="List Table 2 Accent 4" w:uiPriority="47"/>
-    <w:lsdException w:name="List Table 3 Accent 4" w:uiPriority="48"/>
-    <w:lsdException w:name="List Table 4 Accent 4" w:uiPriority="49"/>
-    <w:lsdException w:name="List Table 5 Dark Accent 4" w:uiPriority="50"/>
-    <w:lsdException w:name="List Table 6 Colorful Accent 4" w:uiPriority="51"/>
-    <w:lsdException w:name="List Table 7 Colorful Accent 4" w:uiPriority="52"/>
-    <w:lsdException w:name="List Table 1 Light Accent 5" w:uiPriority="46"/>
-    <w:lsdException w:name="List Table 2 Accent 5" w:uiPriority="47"/>
-    <w:lsdException w:name="List Table 3 Accent 5" w:uiPriority="48"/>
-    <w:lsdException w:name="List Table 4 Accent 5" w:uiPriority="49"/>
-    <w:lsdException w:name="List Table 5 Dark Accent 5" w:uiPriority="50"/>
-    <w:lsdException w:name="List Table 6 Colorful Accent 5" w:uiPriority="51"/>
-    <w:lsdException w:name="List Table 7 Colorful Accent 5" w:uiPriority="52"/>
-    <w:lsdException w:name="List Table 1 Light Accent 6" w:uiPriority="46"/>
-    <w:lsdException w:name="List Table 2 Accent 6" w:uiPriority="47"/>
-    <w:lsdException w:name="List Table 3 Accent 6" w:uiPriority="48"/>
-    <w:lsdException w:name="List Table 4 Accent 6" w:uiPriority="49"/>
-    <w:lsdException w:name="List Table 5 Dark Accent 6" w:uiPriority="50"/>
-    <w:lsdException w:name="List Table 6 Colorful Accent 6" w:uiPriority="51"/>
-    <w:lsdException w:name="List Table 7 Colorful Accent 6" w:uiPriority="52"/>
-    <w:lsdException w:name="Mention" w:semiHidden="1" w:unhideWhenUsed="1"/>
-    <w:lsdException w:name="Smart Hyperlink" w:semiHidden="1" w:unhideWhenUsed="1"/>
-    <w:lsdException w:name="Hashtag" w:semiHidden="1" w:unhideWhenUsed="1"/>
+  <w:latentStyles w:defLockedState="0" w:defUIPriority="99" w:defSemiHidden="1" w:defUnhideWhenUsed="1" w:defQFormat="0" w:count="267">
+    <w:lsdException w:name="Normal" w:semiHidden="0" w:uiPriority="0" w:unhideWhenUsed="0" w:qFormat="1"/>
+    <w:lsdException w:name="heading 1" w:semiHidden="0" w:uiPriority="0" w:unhideWhenUsed="0" w:qFormat="1"/>
+    <w:lsdException w:name="heading 2" w:uiPriority="0" w:qFormat="1"/>
+    <w:lsdException w:name="heading 3" w:uiPriority="0" w:qFormat="1"/>
+    <w:lsdException w:name="heading 4" w:uiPriority="13" w:qFormat="1"/>
+    <w:lsdException w:name="heading 5" w:uiPriority="13" w:qFormat="1"/>
+    <w:lsdException w:name="heading 6" w:uiPriority="13" w:qFormat="1"/>
+    <w:lsdException w:name="heading 7" w:uiPriority="9" w:qFormat="1"/>
+    <w:lsdException w:name="heading 8" w:uiPriority="9" w:qFormat="1"/>
+    <w:lsdException w:name="heading 9" w:uiPriority="9" w:qFormat="1"/>
+    <w:lsdException w:name="toc 1" w:uiPriority="39"/>
+    <w:lsdException w:name="toc 2" w:uiPriority="39"/>
+    <w:lsdException w:name="toc 3" w:uiPriority="39"/>
+    <w:lsdException w:name="toc 4" w:uiPriority="39"/>
+    <w:lsdException w:name="toc 5" w:uiPriority="39"/>
+    <w:lsdException w:name="toc 6" w:uiPriority="39"/>
+    <w:lsdException w:name="toc 7" w:uiPriority="39"/>
+    <w:lsdException w:name="toc 8" w:uiPriority="39"/>
+    <w:lsdException w:name="toc 9" w:uiPriority="39"/>
+    <w:lsdException w:name="caption" w:uiPriority="2" w:qFormat="1"/>
+    <w:lsdException w:name="List Bullet" w:uiPriority="1" w:qFormat="1"/>
+    <w:lsdException w:name="List Number" w:uiPriority="1" w:qFormat="1"/>
+    <w:lsdException w:name="Title" w:semiHidden="0" w:uiPriority="10" w:unhideWhenUsed="0" w:qFormat="1"/>
+    <w:lsdException w:name="Default Paragraph Font" w:uiPriority="1"/>
+    <w:lsdException w:name="Subtitle" w:semiHidden="0" w:uiPriority="11" w:unhideWhenUsed="0" w:qFormat="1"/>
+    <w:lsdException w:name="Strong" w:semiHidden="0" w:uiPriority="22" w:unhideWhenUsed="0" w:qFormat="1"/>
+    <w:lsdException w:name="Emphasis" w:semiHidden="0" w:uiPriority="20" w:unhideWhenUsed="0" w:qFormat="1"/>
+    <w:lsdException w:name="Table Grid" w:uiPriority="39"/>
+    <w:lsdException w:name="Placeholder Text" w:unhideWhenUsed="0"/>
+    <w:lsdException w:name="No Spacing" w:semiHidden="0" w:uiPriority="1" w:unhideWhenUsed="0" w:qFormat="1"/>
+    <w:lsdException w:name="Light Shading" w:semiHidden="0" w:uiPriority="60" w:unhideWhenUsed="0"/>
+    <w:lsdException w:name="Light List" w:semiHidden="0" w:uiPriority="61" w:unhideWhenUsed="0"/>
+    <w:lsdException w:name="Light Grid" w:semiHidden="0" w:uiPriority="62" w:unhideWhenUsed="0"/>
+    <w:lsdException w:name="Medium Shading 1" w:semiHidden="0" w:uiPriority="63" w:unhideWhenUsed="0"/>
+    <w:lsdException w:name="Medium Shading 2" w:semiHidden="0" w:uiPriority="64" w:unhideWhenUsed="0"/>
+    <w:lsdException w:name="Medium List 1" w:semiHidden="0" w:uiPriority="65" w:unhideWhenUsed="0"/>
+    <w:lsdException w:name="Medium List 2" w:semiHidden="0" w:uiPriority="66" w:unhideWhenUsed="0"/>
+    <w:lsdException w:name="Medium Grid 1" w:semiHidden="0" w:uiPriority="67" w:unhideWhenUsed="0"/>
+    <w:lsdException w:name="Medium Grid 2" w:semiHidden="0" w:uiPriority="68" w:unhideWhenUsed="0"/>
+    <w:lsdException w:name="Medium Grid 3" w:semiHidden="0" w:uiPriority="69" w:unhideWhenUsed="0"/>
+    <w:lsdException w:name="Dark List" w:semiHidden="0" w:uiPriority="70" w:unhideWhenUsed="0"/>
+    <w:lsdException w:name="Colorful Shading" w:semiHidden="0" w:uiPriority="71" w:unhideWhenUsed="0"/>
+    <w:lsdException w:name="Colorful List" w:semiHidden="0" w:uiPriority="72" w:unhideWhenUsed="0"/>
+    <w:lsdException w:name="Colorful Grid" w:semiHidden="0" w:uiPriority="73" w:unhideWhenUsed="0"/>
+    <w:lsdException w:name="Light Shading Accent 1" w:semiHidden="0" w:uiPriority="60" w:unhideWhenUsed="0"/>
+    <w:lsdException w:name="Light List Accent 1" w:semiHidden="0" w:uiPriority="61" w:unhideWhenUsed="0"/>
+    <w:lsdException w:name="Light Grid Accent 1" w:semiHidden="0" w:uiPriority="62" w:unhideWhenUsed="0"/>
+    <w:lsdException w:name="Medium Shading 1 Accent 1" w:semiHidden="0" w:uiPriority="63" w:unhideWhenUsed="0"/>
+    <w:lsdException w:name="Medium Shading 2 Accent 1" w:semiHidden="0" w:uiPriority="64" w:unhideWhenUsed="0"/>
+    <w:lsdException w:name="Medium List 1 Accent 1" w:semiHidden="0" w:uiPriority="65" w:unhideWhenUsed="0"/>
+    <w:lsdException w:name="Revision" w:unhideWhenUsed="0"/>
+    <w:lsdException w:name="List Paragraph" w:semiHidden="0" w:uiPriority="34" w:unhideWhenUsed="0" w:qFormat="1"/>
+    <w:lsdException w:name="Quote" w:semiHidden="0" w:uiPriority="1" w:unhideWhenUsed="0" w:qFormat="1"/>
+    <w:lsdException w:name="Intense Quote" w:semiHidden="0" w:uiPriority="30" w:unhideWhenUsed="0" w:qFormat="1"/>
+    <w:lsdException w:name="Medium List 2 Accent 1" w:semiHidden="0" w:uiPriority="66" w:unhideWhenUsed="0"/>
+    <w:lsdException w:name="Medium Grid 1 Accent 1" w:semiHidden="0" w:uiPriority="67" w:unhideWhenUsed="0"/>
+    <w:lsdException w:name="Medium Grid 2 Accent 1" w:semiHidden="0" w:uiPriority="68" w:unhideWhenUsed="0"/>
+    <w:lsdException w:name="Medium Grid 3 Accent 1" w:semiHidden="0" w:uiPriority="69" w:unhideWhenUsed="0"/>
+    <w:lsdException w:name="Dark List Accent 1" w:semiHidden="0" w:uiPriority="70" w:unhideWhenUsed="0"/>
+    <w:lsdException w:name="Colorful Shading Accent 1" w:semiHidden="0" w:uiPriority="71" w:unhideWhenUsed="0"/>
+    <w:lsdException w:name="Colorful List Accent 1" w:semiHidden="0" w:uiPriority="72" w:unhideWhenUsed="0"/>
+    <w:lsdException w:name="Colorful Grid Accent 1" w:semiHidden="0" w:uiPriority="73" w:unhideWhenUsed="0"/>
+    <w:lsdException w:name="Light Shading Accent 2" w:semiHidden="0" w:uiPriority="60" w:unhideWhenUsed="0"/>
+    <w:lsdException w:name="Light List Accent 2" w:semiHidden="0" w:uiPriority="61" w:unhideWhenUsed="0"/>
+    <w:lsdException w:name="Light Grid Accent 2" w:semiHidden="0" w:uiPriority="62" w:unhideWhenUsed="0"/>
+    <w:lsdException w:name="Medium Shading 1 Accent 2" w:semiHidden="0" w:uiPriority="63" w:unhideWhenUsed="0"/>
+    <w:lsdException w:name="Medium Shading 2 Accent 2" w:semiHidden="0" w:uiPriority="64" w:unhideWhenUsed="0"/>
+    <w:lsdException w:name="Medium List 1 Accent 2" w:semiHidden="0" w:uiPriority="65" w:unhideWhenUsed="0"/>
+    <w:lsdException w:name="Medium List 2 Accent 2" w:semiHidden="0" w:uiPriority="66" w:unhideWhenUsed="0"/>
+    <w:lsdException w:name="Medium Grid 1 Accent 2" w:semiHidden="0" w:uiPriority="67" w:unhideWhenUsed="0"/>
+    <w:lsdException w:name="Medium Grid 2 Accent 2" w:semiHidden="0" w:uiPriority="68" w:unhideWhenUsed="0"/>
+    <w:lsdException w:name="Medium Grid 3 Accent 2" w:semiHidden="0" w:uiPriority="69" w:unhideWhenUsed="0"/>
+    <w:lsdException w:name="Dark List Accent 2" w:semiHidden="0" w:uiPriority="70" w:unhideWhenUsed="0"/>
+    <w:lsdException w:name="Colorful Shading Accent 2" w:semiHidden="0" w:uiPriority="71" w:unhideWhenUsed="0"/>
+    <w:lsdException w:name="Colorful List Accent 2" w:semiHidden="0" w:uiPriority="72" w:unhideWhenUsed="0"/>
+    <w:lsdException w:name="Colorful Grid Accent 2" w:semiHidden="0" w:uiPriority="73" w:unhideWhenUsed="0"/>
+    <w:lsdException w:name="Light Shading Accent 3" w:semiHidden="0" w:uiPriority="60" w:unhideWhenUsed="0"/>
+    <w:lsdException w:name="Light List Accent 3" w:semiHidden="0" w:uiPriority="61" w:unhideWhenUsed="0"/>
+    <w:lsdException w:name="Light Grid Accent 3" w:semiHidden="0" w:uiPriority="62" w:unhideWhenUsed="0"/>
+    <w:lsdException w:name="Medium Shading 1 Accent 3" w:semiHidden="0" w:uiPriority="63" w:unhideWhenUsed="0"/>
+    <w:lsdException w:name="Medium Shading 2 Accent 3" w:semiHidden="0" w:uiPriority="64" w:unhideWhenUsed="0"/>
+    <w:lsdException w:name="Medium List 1 Accent 3" w:semiHidden="0" w:uiPriority="65" w:unhideWhenUsed="0"/>
+    <w:lsdException w:name="Medium List 2 Accent 3" w:semiHidden="0" w:uiPriority="66" w:unhideWhenUsed="0"/>
+    <w:lsdException w:name="Medium Grid 1 Accent 3" w:semiHidden="0" w:uiPriority="67" w:unhideWhenUsed="0"/>
+    <w:lsdException w:name="Medium Grid 2 Accent 3" w:semiHidden="0" w:uiPriority="68" w:unhideWhenUsed="0"/>
+    <w:lsdException w:name="Medium Grid 3 Accent 3" w:semiHidden="0" w:uiPriority="69" w:unhideWhenUsed="0"/>
+    <w:lsdException w:name="Dark List Accent 3" w:semiHidden="0" w:uiPriority="70" w:unhideWhenUsed="0"/>
+    <w:lsdException w:name="Colorful Shading Accent 3" w:semiHidden="0" w:uiPriority="71" w:unhideWhenUsed="0"/>
+    <w:lsdException w:name="Colorful List Accent 3" w:semiHidden="0" w:uiPriority="72" w:unhideWhenUsed="0"/>
+    <w:lsdException w:name="Colorful Grid Accent 3" w:semiHidden="0" w:uiPriority="73" w:unhideWhenUsed="0"/>
+    <w:lsdException w:name="Light Shading Accent 4" w:semiHidden="0" w:uiPriority="60" w:unhideWhenUsed="0"/>
+    <w:lsdException w:name="Light List Accent 4" w:semiHidden="0" w:uiPriority="61" w:unhideWhenUsed="0"/>
+    <w:lsdException w:name="Light Grid Accent 4" w:semiHidden="0" w:uiPriority="62" w:unhideWhenUsed="0"/>
+    <w:lsdException w:name="Medium Shading 1 Accent 4" w:semiHidden="0" w:uiPriority="63" w:unhideWhenUsed="0"/>
+    <w:lsdException w:name="Medium Shading 2 Accent 4" w:semiHidden="0" w:uiPriority="64" w:unhideWhenUsed="0"/>
+    <w:lsdException w:name="Medium List 1 Accent 4" w:semiHidden="0" w:uiPriority="65" w:unhideWhenUsed="0"/>
+    <w:lsdException w:name="Medium List 2 Accent 4" w:semiHidden="0" w:uiPriority="66" w:unhideWhenUsed="0"/>
+    <w:lsdException w:name="Medium Grid 1 Accent 4" w:semiHidden="0" w:uiPriority="67" w:unhideWhenUsed="0"/>
+    <w:lsdException w:name="Medium Grid 2 Accent 4" w:semiHidden="0" w:uiPriority="68" w:unhideWhenUsed="0"/>
+    <w:lsdException w:name="Medium Grid 3 Accent 4" w:semiHidden="0" w:uiPriority="69" w:unhideWhenUsed="0"/>
+    <w:lsdException w:name="Dark List Accent 4" w:semiHidden="0" w:uiPriority="70" w:unhideWhenUsed="0"/>
+    <w:lsdException w:name="Colorful Shading Accent 4" w:semiHidden="0" w:uiPriority="71" w:unhideWhenUsed="0"/>
+    <w:lsdException w:name="Colorful List Accent 4" w:semiHidden="0" w:uiPriority="72" w:unhideWhenUsed="0"/>
+    <w:lsdException w:name="Colorful Grid Accent 4" w:semiHidden="0" w:uiPriority="73" w:unhideWhenUsed="0"/>
+    <w:lsdException w:name="Light Shading Accent 5" w:semiHidden="0" w:uiPriority="60" w:unhideWhenUsed="0"/>
+    <w:lsdException w:name="Light List Accent 5" w:semiHidden="0" w:uiPriority="61" w:unhideWhenUsed="0"/>
+    <w:lsdException w:name="Light Grid Accent 5" w:semiHidden="0" w:uiPriority="62" w:unhideWhenUsed="0"/>
+    <w:lsdException w:name="Medium Shading 1 Accent 5" w:semiHidden="0" w:uiPriority="63" w:unhideWhenUsed="0"/>
+    <w:lsdException w:name="Medium Shading 2 Accent 5" w:semiHidden="0" w:uiPriority="64" w:unhideWhenUsed="0"/>
+    <w:lsdException w:name="Medium List 1 Accent 5" w:semiHidden="0" w:uiPriority="65" w:unhideWhenUsed="0"/>
+    <w:lsdException w:name="Medium List 2 Accent 5" w:semiHidden="0" w:uiPriority="66" w:unhideWhenUsed="0"/>
+    <w:lsdException w:name="Medium Grid 1 Accent 5" w:semiHidden="0" w:uiPriority="67" w:unhideWhenUsed="0"/>
+    <w:lsdException w:name="Medium Grid 2 Accent 5" w:semiHidden="0" w:uiPriority="68" w:unhideWhenUsed="0"/>
+    <w:lsdException w:name="Medium Grid 3 Accent 5" w:semiHidden="0" w:uiPriority="69" w:unhideWhenUsed="0"/>
+    <w:lsdException w:name="Dark List Accent 5" w:semiHidden="0" w:uiPriority="70" w:unhideWhenUsed="0"/>
+    <w:lsdException w:name="Colorful Shading Accent 5" w:semiHidden="0" w:uiPriority="71" w:unhideWhenUsed="0"/>
+    <w:lsdException w:name="Colorful List Accent 5" w:semiHidden="0" w:uiPriority="72" w:unhideWhenUsed="0"/>
+    <w:lsdException w:name="Colorful Grid Accent 5" w:semiHidden="0" w:uiPriority="73" w:unhideWhenUsed="0"/>
+    <w:lsdException w:name="Light Shading Accent 6" w:semiHidden="0" w:uiPriority="60" w:unhideWhenUsed="0"/>
+    <w:lsdException w:name="Light List Accent 6" w:semiHidden="0" w:uiPriority="61" w:unhideWhenUsed="0"/>
+    <w:lsdException w:name="Light Grid Accent 6" w:semiHidden="0" w:uiPriority="62" w:unhideWhenUsed="0"/>
+    <w:lsdException w:name="Medium Shading 1 Accent 6" w:semiHidden="0" w:uiPriority="63" w:unhideWhenUsed="0"/>
+    <w:lsdException w:name="Medium Shading 2 Accent 6" w:semiHidden="0" w:uiPriority="64" w:unhideWhenUsed="0"/>
+    <w:lsdException w:name="Medium List 1 Accent 6" w:semiHidden="0" w:uiPriority="65" w:unhideWhenUsed="0"/>
+    <w:lsdException w:name="Medium List 2 Accent 6" w:semiHidden="0" w:uiPriority="66" w:unhideWhenUsed="0"/>
+    <w:lsdException w:name="Medium Grid 1 Accent 6" w:semiHidden="0" w:uiPriority="67" w:unhideWhenUsed="0"/>
+    <w:lsdException w:name="Medium Grid 2 Accent 6" w:semiHidden="0" w:uiPriority="68" w:unhideWhenUsed="0"/>
+    <w:lsdException w:name="Medium Grid 3 Accent 6" w:semiHidden="0" w:uiPriority="69" w:unhideWhenUsed="0"/>
+    <w:lsdException w:name="Dark List Accent 6" w:semiHidden="0" w:uiPriority="70" w:unhideWhenUsed="0"/>
+    <w:lsdException w:name="Colorful Shading Accent 6" w:semiHidden="0" w:uiPriority="71" w:unhideWhenUsed="0"/>
+    <w:lsdException w:name="Colorful List Accent 6" w:semiHidden="0" w:uiPriority="72" w:unhideWhenUsed="0"/>
+    <w:lsdException w:name="Colorful Grid Accent 6" w:semiHidden="0" w:uiPriority="73" w:unhideWhenUsed="0"/>
+    <w:lsdException w:name="Subtle Emphasis" w:semiHidden="0" w:uiPriority="19" w:unhideWhenUsed="0" w:qFormat="1"/>
+    <w:lsdException w:name="Intense Emphasis" w:semiHidden="0" w:uiPriority="21" w:unhideWhenUsed="0" w:qFormat="1"/>
+    <w:lsdException w:name="Subtle Reference" w:semiHidden="0" w:uiPriority="31" w:unhideWhenUsed="0" w:qFormat="1"/>
+    <w:lsdException w:name="Intense Reference" w:semiHidden="0" w:uiPriority="32" w:unhideWhenUsed="0" w:qFormat="1"/>
+    <w:lsdException w:name="Book Title" w:semiHidden="0" w:uiPriority="33" w:unhideWhenUsed="0" w:qFormat="1"/>
+    <w:lsdException w:name="Bibliography" w:uiPriority="39"/>
+    <w:lsdException w:name="TOC Heading" w:uiPriority="39" w:qFormat="1"/>
   </w:latentStyles>
   <w:style w:type="paragraph" w:default="1" w:styleId="Normal">
     <w:name w:val="Normal"/>
@@ -8086,10 +8066,17 @@
     <w:tblPr>
       <w:tblStyleRowBandSize w:val="1"/>
       <w:tblStyleColBandSize w:val="1"/>
+      <w:tblInd w:w="0" w:type="dxa"/>
       <w:tblBorders>
         <w:top w:val="single" w:sz="8" w:space="0" w:color="000000" w:themeColor="text1"/>
         <w:bottom w:val="single" w:sz="8" w:space="0" w:color="000000" w:themeColor="text1"/>
       </w:tblBorders>
+      <w:tblCellMar>
+        <w:top w:w="0" w:type="dxa"/>
+        <w:left w:w="108" w:type="dxa"/>
+        <w:bottom w:w="0" w:type="dxa"/>
+        <w:right w:w="108" w:type="dxa"/>
+      </w:tblCellMar>
     </w:tblPr>
     <w:tblStylePr w:type="firstRow">
       <w:pPr>
@@ -8614,6 +8601,7 @@
       <w:jc w:val="center"/>
     </w:pPr>
     <w:tblPr>
+      <w:tblInd w:w="0" w:type="dxa"/>
       <w:tblBorders>
         <w:top w:val="single" w:sz="4" w:space="0" w:color="00A0B8" w:themeColor="accent1"/>
         <w:left w:val="single" w:sz="4" w:space="0" w:color="00A0B8" w:themeColor="accent1"/>
@@ -8622,6 +8610,12 @@
         <w:insideH w:val="single" w:sz="4" w:space="0" w:color="00A0B8" w:themeColor="accent1"/>
         <w:insideV w:val="single" w:sz="4" w:space="0" w:color="00A0B8" w:themeColor="accent1"/>
       </w:tblBorders>
+      <w:tblCellMar>
+        <w:top w:w="0" w:type="dxa"/>
+        <w:left w:w="108" w:type="dxa"/>
+        <w:bottom w:w="0" w:type="dxa"/>
+        <w:right w:w="108" w:type="dxa"/>
+      </w:tblCellMar>
     </w:tblPr>
     <w:tblStylePr w:type="firstRow">
       <w:rPr>
@@ -8657,6 +8651,7 @@
       <w:spacing w:before="0" w:after="0" w:line="240" w:lineRule="auto"/>
     </w:pPr>
     <w:tblPr>
+      <w:tblInd w:w="0" w:type="dxa"/>
       <w:tblBorders>
         <w:top w:val="single" w:sz="4" w:space="0" w:color="auto"/>
         <w:left w:val="single" w:sz="4" w:space="0" w:color="auto"/>
@@ -8665,6 +8660,12 @@
         <w:insideH w:val="single" w:sz="4" w:space="0" w:color="auto"/>
         <w:insideV w:val="single" w:sz="4" w:space="0" w:color="auto"/>
       </w:tblBorders>
+      <w:tblCellMar>
+        <w:top w:w="0" w:type="dxa"/>
+        <w:left w:w="108" w:type="dxa"/>
+        <w:bottom w:w="0" w:type="dxa"/>
+        <w:right w:w="108" w:type="dxa"/>
+      </w:tblCellMar>
     </w:tblPr>
   </w:style>
   <w:style w:type="paragraph" w:styleId="ListParagraph">
@@ -8716,6 +8717,7 @@
     <w:tblPr>
       <w:tblStyleRowBandSize w:val="1"/>
       <w:tblStyleColBandSize w:val="1"/>
+      <w:tblInd w:w="0" w:type="dxa"/>
       <w:tblBorders>
         <w:top w:val="single" w:sz="4" w:space="0" w:color="auto"/>
         <w:left w:val="single" w:sz="4" w:space="0" w:color="auto"/>
@@ -8724,6 +8726,12 @@
         <w:insideH w:val="single" w:sz="4" w:space="0" w:color="auto"/>
         <w:insideV w:val="single" w:sz="4" w:space="0" w:color="auto"/>
       </w:tblBorders>
+      <w:tblCellMar>
+        <w:top w:w="0" w:type="dxa"/>
+        <w:left w:w="108" w:type="dxa"/>
+        <w:bottom w:w="0" w:type="dxa"/>
+        <w:right w:w="108" w:type="dxa"/>
+      </w:tblCellMar>
     </w:tblPr>
     <w:tcPr>
       <w:vAlign w:val="bottom"/>
@@ -8865,12 +8873,19 @@
     <w:tblPr>
       <w:tblStyleRowBandSize w:val="1"/>
       <w:tblStyleColBandSize w:val="1"/>
+      <w:tblInd w:w="0" w:type="dxa"/>
       <w:tblBorders>
         <w:top w:val="single" w:sz="8" w:space="0" w:color="00ADDC" w:themeColor="accent4"/>
         <w:left w:val="single" w:sz="8" w:space="0" w:color="00ADDC" w:themeColor="accent4"/>
         <w:bottom w:val="single" w:sz="8" w:space="0" w:color="00ADDC" w:themeColor="accent4"/>
         <w:right w:val="single" w:sz="8" w:space="0" w:color="00ADDC" w:themeColor="accent4"/>
       </w:tblBorders>
+      <w:tblCellMar>
+        <w:top w:w="0" w:type="dxa"/>
+        <w:left w:w="108" w:type="dxa"/>
+        <w:bottom w:w="0" w:type="dxa"/>
+        <w:right w:w="108" w:type="dxa"/>
+      </w:tblCellMar>
     </w:tblPr>
     <w:tblStylePr w:type="firstRow">
       <w:pPr>
@@ -8950,12 +8965,19 @@
     <w:tblPr>
       <w:tblStyleRowBandSize w:val="1"/>
       <w:tblStyleColBandSize w:val="1"/>
+      <w:tblInd w:w="0" w:type="dxa"/>
       <w:tblBorders>
         <w:top w:val="single" w:sz="8" w:space="0" w:color="00A0B8" w:themeColor="accent1"/>
         <w:left w:val="single" w:sz="8" w:space="0" w:color="00A0B8" w:themeColor="accent1"/>
         <w:bottom w:val="single" w:sz="8" w:space="0" w:color="00A0B8" w:themeColor="accent1"/>
         <w:right w:val="single" w:sz="8" w:space="0" w:color="00A0B8" w:themeColor="accent1"/>
       </w:tblBorders>
+      <w:tblCellMar>
+        <w:top w:w="0" w:type="dxa"/>
+        <w:left w:w="108" w:type="dxa"/>
+        <w:bottom w:w="0" w:type="dxa"/>
+        <w:right w:w="108" w:type="dxa"/>
+      </w:tblCellMar>
     </w:tblPr>
     <w:tblStylePr w:type="firstRow">
       <w:pPr>
@@ -9067,11 +9089,1454 @@
       <w:jc w:val="right"/>
     </w:pPr>
     <w:tblPr>
+      <w:tblInd w:w="0" w:type="dxa"/>
       <w:tblBorders>
         <w:insideH w:val="single" w:sz="4" w:space="0" w:color="D9D9D9" w:themeColor="background1" w:themeShade="D9"/>
       </w:tblBorders>
       <w:tblCellMar>
+        <w:top w:w="0" w:type="dxa"/>
         <w:left w:w="0" w:type="dxa"/>
+        <w:bottom w:w="0" w:type="dxa"/>
+        <w:right w:w="0" w:type="dxa"/>
+      </w:tblCellMar>
+    </w:tblPr>
+    <w:tcPr>
+      <w:vAlign w:val="center"/>
+    </w:tcPr>
+    <w:tblStylePr w:type="firstRow">
+      <w:pPr>
+        <w:wordWrap/>
+        <w:jc w:val="right"/>
+      </w:pPr>
+      <w:rPr>
+        <w:rFonts w:asciiTheme="majorHAnsi" w:hAnsiTheme="majorHAnsi"/>
+        <w:b w:val="0"/>
+        <w:caps/>
+        <w:smallCaps w:val="0"/>
+        <w:color w:val="00A0B8" w:themeColor="accent1"/>
+        <w:sz w:val="22"/>
+      </w:rPr>
+      <w:tblPr/>
+      <w:tcPr>
+        <w:vAlign w:val="bottom"/>
+      </w:tcPr>
+    </w:tblStylePr>
+    <w:tblStylePr w:type="firstCol">
+      <w:pPr>
+        <w:wordWrap/>
+        <w:jc w:val="left"/>
+      </w:pPr>
+      <w:rPr>
+        <w:b/>
+      </w:rPr>
+    </w:tblStylePr>
+  </w:style>
+  <w:style w:type="paragraph" w:styleId="TOC4">
+    <w:name w:val="toc 4"/>
+    <w:basedOn w:val="Normal"/>
+    <w:next w:val="Normal"/>
+    <w:autoRedefine/>
+    <w:uiPriority w:val="39"/>
+    <w:semiHidden/>
+    <w:unhideWhenUsed/>
+    <w:rsid w:val="005943DD"/>
+    <w:pPr>
+      <w:spacing w:after="100"/>
+      <w:ind w:left="720"/>
+    </w:pPr>
+  </w:style>
+  <w:style w:type="paragraph" w:styleId="TableofFigures">
+    <w:name w:val="table of figures"/>
+    <w:basedOn w:val="Normal"/>
+    <w:next w:val="Normal"/>
+    <w:uiPriority w:val="99"/>
+    <w:unhideWhenUsed/>
+    <w:rsid w:val="0073082C"/>
+    <w:pPr>
+      <w:spacing w:after="0"/>
+    </w:pPr>
+  </w:style>
+  <w:style w:type="character" w:styleId="FollowedHyperlink">
+    <w:name w:val="FollowedHyperlink"/>
+    <w:basedOn w:val="DefaultParagraphFont"/>
+    <w:uiPriority w:val="99"/>
+    <w:semiHidden/>
+    <w:unhideWhenUsed/>
+    <w:rsid w:val="003D57EA"/>
+    <w:rPr>
+      <w:color w:val="5F7791" w:themeColor="followedHyperlink"/>
+      <w:u w:val="single"/>
+    </w:rPr>
+  </w:style>
+</w:styles>
+</file>
+
+<file path=word/stylesWithEffects.xml><?xml version="1.0" encoding="utf-8"?>
+<w:styles xmlns:wpc="http://schemas.microsoft.com/office/word/2010/wordprocessingCanvas" xmlns:mc="http://schemas.openxmlformats.org/markup-compatibility/2006" xmlns:o="urn:schemas-microsoft-com:office:office" xmlns:r="http://schemas.openxmlformats.org/officeDocument/2006/relationships" xmlns:m="http://schemas.openxmlformats.org/officeDocument/2006/math" xmlns:v="urn:schemas-microsoft-com:vml" xmlns:wp14="http://schemas.microsoft.com/office/word/2010/wordprocessingDrawing" xmlns:wp="http://schemas.openxmlformats.org/drawingml/2006/wordprocessingDrawing" xmlns:w10="urn:schemas-microsoft-com:office:word" xmlns:w="http://schemas.openxmlformats.org/wordprocessingml/2006/main" xmlns:w14="http://schemas.microsoft.com/office/word/2010/wordml" xmlns:wpg="http://schemas.microsoft.com/office/word/2010/wordprocessingGroup" xmlns:wpi="http://schemas.microsoft.com/office/word/2010/wordprocessingInk" xmlns:wne="http://schemas.microsoft.com/office/word/2006/wordml" xmlns:wps="http://schemas.microsoft.com/office/word/2010/wordprocessingShape" mc:Ignorable="w14 wp14">
+  <w:docDefaults>
+    <w:rPrDefault>
+      <w:rPr>
+        <w:rFonts w:asciiTheme="minorHAnsi" w:eastAsiaTheme="minorHAnsi" w:hAnsiTheme="minorHAnsi" w:cstheme="minorBidi"/>
+        <w:color w:val="595959" w:themeColor="text1" w:themeTint="A6"/>
+        <w:lang w:val="en-US" w:eastAsia="ja-JP" w:bidi="ar-SA"/>
+      </w:rPr>
+    </w:rPrDefault>
+    <w:pPrDefault>
+      <w:pPr>
+        <w:spacing w:before="120" w:after="200" w:line="264" w:lineRule="auto"/>
+      </w:pPr>
+    </w:pPrDefault>
+  </w:docDefaults>
+  <w:latentStyles w:defLockedState="0" w:defUIPriority="99" w:defSemiHidden="1" w:defUnhideWhenUsed="1" w:defQFormat="0" w:count="267">
+    <w:lsdException w:name="Normal" w:semiHidden="0" w:uiPriority="0" w:unhideWhenUsed="0" w:qFormat="1"/>
+    <w:lsdException w:name="heading 1" w:semiHidden="0" w:uiPriority="0" w:unhideWhenUsed="0" w:qFormat="1"/>
+    <w:lsdException w:name="heading 2" w:uiPriority="0" w:qFormat="1"/>
+    <w:lsdException w:name="heading 3" w:uiPriority="0" w:qFormat="1"/>
+    <w:lsdException w:name="heading 4" w:uiPriority="13" w:qFormat="1"/>
+    <w:lsdException w:name="heading 5" w:uiPriority="13" w:qFormat="1"/>
+    <w:lsdException w:name="heading 6" w:uiPriority="13" w:qFormat="1"/>
+    <w:lsdException w:name="heading 7" w:uiPriority="9" w:qFormat="1"/>
+    <w:lsdException w:name="heading 8" w:uiPriority="9" w:qFormat="1"/>
+    <w:lsdException w:name="heading 9" w:uiPriority="9" w:qFormat="1"/>
+    <w:lsdException w:name="toc 1" w:uiPriority="39"/>
+    <w:lsdException w:name="toc 2" w:uiPriority="39"/>
+    <w:lsdException w:name="toc 3" w:uiPriority="39"/>
+    <w:lsdException w:name="toc 4" w:uiPriority="39"/>
+    <w:lsdException w:name="toc 5" w:uiPriority="39"/>
+    <w:lsdException w:name="toc 6" w:uiPriority="39"/>
+    <w:lsdException w:name="toc 7" w:uiPriority="39"/>
+    <w:lsdException w:name="toc 8" w:uiPriority="39"/>
+    <w:lsdException w:name="toc 9" w:uiPriority="39"/>
+    <w:lsdException w:name="caption" w:uiPriority="2" w:qFormat="1"/>
+    <w:lsdException w:name="List Bullet" w:uiPriority="1" w:qFormat="1"/>
+    <w:lsdException w:name="List Number" w:uiPriority="1" w:qFormat="1"/>
+    <w:lsdException w:name="Title" w:semiHidden="0" w:uiPriority="10" w:unhideWhenUsed="0" w:qFormat="1"/>
+    <w:lsdException w:name="Default Paragraph Font" w:uiPriority="1"/>
+    <w:lsdException w:name="Subtitle" w:semiHidden="0" w:uiPriority="11" w:unhideWhenUsed="0" w:qFormat="1"/>
+    <w:lsdException w:name="Strong" w:semiHidden="0" w:uiPriority="22" w:unhideWhenUsed="0" w:qFormat="1"/>
+    <w:lsdException w:name="Emphasis" w:semiHidden="0" w:uiPriority="20" w:unhideWhenUsed="0" w:qFormat="1"/>
+    <w:lsdException w:name="Table Grid" w:uiPriority="39"/>
+    <w:lsdException w:name="Placeholder Text" w:unhideWhenUsed="0"/>
+    <w:lsdException w:name="No Spacing" w:semiHidden="0" w:uiPriority="1" w:unhideWhenUsed="0" w:qFormat="1"/>
+    <w:lsdException w:name="Light Shading" w:semiHidden="0" w:uiPriority="60" w:unhideWhenUsed="0"/>
+    <w:lsdException w:name="Light List" w:semiHidden="0" w:uiPriority="61" w:unhideWhenUsed="0"/>
+    <w:lsdException w:name="Light Grid" w:semiHidden="0" w:uiPriority="62" w:unhideWhenUsed="0"/>
+    <w:lsdException w:name="Medium Shading 1" w:semiHidden="0" w:uiPriority="63" w:unhideWhenUsed="0"/>
+    <w:lsdException w:name="Medium Shading 2" w:semiHidden="0" w:uiPriority="64" w:unhideWhenUsed="0"/>
+    <w:lsdException w:name="Medium List 1" w:semiHidden="0" w:uiPriority="65" w:unhideWhenUsed="0"/>
+    <w:lsdException w:name="Medium List 2" w:semiHidden="0" w:uiPriority="66" w:unhideWhenUsed="0"/>
+    <w:lsdException w:name="Medium Grid 1" w:semiHidden="0" w:uiPriority="67" w:unhideWhenUsed="0"/>
+    <w:lsdException w:name="Medium Grid 2" w:semiHidden="0" w:uiPriority="68" w:unhideWhenUsed="0"/>
+    <w:lsdException w:name="Medium Grid 3" w:semiHidden="0" w:uiPriority="69" w:unhideWhenUsed="0"/>
+    <w:lsdException w:name="Dark List" w:semiHidden="0" w:uiPriority="70" w:unhideWhenUsed="0"/>
+    <w:lsdException w:name="Colorful Shading" w:semiHidden="0" w:uiPriority="71" w:unhideWhenUsed="0"/>
+    <w:lsdException w:name="Colorful List" w:semiHidden="0" w:uiPriority="72" w:unhideWhenUsed="0"/>
+    <w:lsdException w:name="Colorful Grid" w:semiHidden="0" w:uiPriority="73" w:unhideWhenUsed="0"/>
+    <w:lsdException w:name="Light Shading Accent 1" w:semiHidden="0" w:uiPriority="60" w:unhideWhenUsed="0"/>
+    <w:lsdException w:name="Light List Accent 1" w:semiHidden="0" w:uiPriority="61" w:unhideWhenUsed="0"/>
+    <w:lsdException w:name="Light Grid Accent 1" w:semiHidden="0" w:uiPriority="62" w:unhideWhenUsed="0"/>
+    <w:lsdException w:name="Medium Shading 1 Accent 1" w:semiHidden="0" w:uiPriority="63" w:unhideWhenUsed="0"/>
+    <w:lsdException w:name="Medium Shading 2 Accent 1" w:semiHidden="0" w:uiPriority="64" w:unhideWhenUsed="0"/>
+    <w:lsdException w:name="Medium List 1 Accent 1" w:semiHidden="0" w:uiPriority="65" w:unhideWhenUsed="0"/>
+    <w:lsdException w:name="Revision" w:unhideWhenUsed="0"/>
+    <w:lsdException w:name="List Paragraph" w:semiHidden="0" w:uiPriority="34" w:unhideWhenUsed="0" w:qFormat="1"/>
+    <w:lsdException w:name="Quote" w:semiHidden="0" w:uiPriority="1" w:unhideWhenUsed="0" w:qFormat="1"/>
+    <w:lsdException w:name="Intense Quote" w:semiHidden="0" w:uiPriority="30" w:unhideWhenUsed="0" w:qFormat="1"/>
+    <w:lsdException w:name="Medium List 2 Accent 1" w:semiHidden="0" w:uiPriority="66" w:unhideWhenUsed="0"/>
+    <w:lsdException w:name="Medium Grid 1 Accent 1" w:semiHidden="0" w:uiPriority="67" w:unhideWhenUsed="0"/>
+    <w:lsdException w:name="Medium Grid 2 Accent 1" w:semiHidden="0" w:uiPriority="68" w:unhideWhenUsed="0"/>
+    <w:lsdException w:name="Medium Grid 3 Accent 1" w:semiHidden="0" w:uiPriority="69" w:unhideWhenUsed="0"/>
+    <w:lsdException w:name="Dark List Accent 1" w:semiHidden="0" w:uiPriority="70" w:unhideWhenUsed="0"/>
+    <w:lsdException w:name="Colorful Shading Accent 1" w:semiHidden="0" w:uiPriority="71" w:unhideWhenUsed="0"/>
+    <w:lsdException w:name="Colorful List Accent 1" w:semiHidden="0" w:uiPriority="72" w:unhideWhenUsed="0"/>
+    <w:lsdException w:name="Colorful Grid Accent 1" w:semiHidden="0" w:uiPriority="73" w:unhideWhenUsed="0"/>
+    <w:lsdException w:name="Light Shading Accent 2" w:semiHidden="0" w:uiPriority="60" w:unhideWhenUsed="0"/>
+    <w:lsdException w:name="Light List Accent 2" w:semiHidden="0" w:uiPriority="61" w:unhideWhenUsed="0"/>
+    <w:lsdException w:name="Light Grid Accent 2" w:semiHidden="0" w:uiPriority="62" w:unhideWhenUsed="0"/>
+    <w:lsdException w:name="Medium Shading 1 Accent 2" w:semiHidden="0" w:uiPriority="63" w:unhideWhenUsed="0"/>
+    <w:lsdException w:name="Medium Shading 2 Accent 2" w:semiHidden="0" w:uiPriority="64" w:unhideWhenUsed="0"/>
+    <w:lsdException w:name="Medium List 1 Accent 2" w:semiHidden="0" w:uiPriority="65" w:unhideWhenUsed="0"/>
+    <w:lsdException w:name="Medium List 2 Accent 2" w:semiHidden="0" w:uiPriority="66" w:unhideWhenUsed="0"/>
+    <w:lsdException w:name="Medium Grid 1 Accent 2" w:semiHidden="0" w:uiPriority="67" w:unhideWhenUsed="0"/>
+    <w:lsdException w:name="Medium Grid 2 Accent 2" w:semiHidden="0" w:uiPriority="68" w:unhideWhenUsed="0"/>
+    <w:lsdException w:name="Medium Grid 3 Accent 2" w:semiHidden="0" w:uiPriority="69" w:unhideWhenUsed="0"/>
+    <w:lsdException w:name="Dark List Accent 2" w:semiHidden="0" w:uiPriority="70" w:unhideWhenUsed="0"/>
+    <w:lsdException w:name="Colorful Shading Accent 2" w:semiHidden="0" w:uiPriority="71" w:unhideWhenUsed="0"/>
+    <w:lsdException w:name="Colorful List Accent 2" w:semiHidden="0" w:uiPriority="72" w:unhideWhenUsed="0"/>
+    <w:lsdException w:name="Colorful Grid Accent 2" w:semiHidden="0" w:uiPriority="73" w:unhideWhenUsed="0"/>
+    <w:lsdException w:name="Light Shading Accent 3" w:semiHidden="0" w:uiPriority="60" w:unhideWhenUsed="0"/>
+    <w:lsdException w:name="Light List Accent 3" w:semiHidden="0" w:uiPriority="61" w:unhideWhenUsed="0"/>
+    <w:lsdException w:name="Light Grid Accent 3" w:semiHidden="0" w:uiPriority="62" w:unhideWhenUsed="0"/>
+    <w:lsdException w:name="Medium Shading 1 Accent 3" w:semiHidden="0" w:uiPriority="63" w:unhideWhenUsed="0"/>
+    <w:lsdException w:name="Medium Shading 2 Accent 3" w:semiHidden="0" w:uiPriority="64" w:unhideWhenUsed="0"/>
+    <w:lsdException w:name="Medium List 1 Accent 3" w:semiHidden="0" w:uiPriority="65" w:unhideWhenUsed="0"/>
+    <w:lsdException w:name="Medium List 2 Accent 3" w:semiHidden="0" w:uiPriority="66" w:unhideWhenUsed="0"/>
+    <w:lsdException w:name="Medium Grid 1 Accent 3" w:semiHidden="0" w:uiPriority="67" w:unhideWhenUsed="0"/>
+    <w:lsdException w:name="Medium Grid 2 Accent 3" w:semiHidden="0" w:uiPriority="68" w:unhideWhenUsed="0"/>
+    <w:lsdException w:name="Medium Grid 3 Accent 3" w:semiHidden="0" w:uiPriority="69" w:unhideWhenUsed="0"/>
+    <w:lsdException w:name="Dark List Accent 3" w:semiHidden="0" w:uiPriority="70" w:unhideWhenUsed="0"/>
+    <w:lsdException w:name="Colorful Shading Accent 3" w:semiHidden="0" w:uiPriority="71" w:unhideWhenUsed="0"/>
+    <w:lsdException w:name="Colorful List Accent 3" w:semiHidden="0" w:uiPriority="72" w:unhideWhenUsed="0"/>
+    <w:lsdException w:name="Colorful Grid Accent 3" w:semiHidden="0" w:uiPriority="73" w:unhideWhenUsed="0"/>
+    <w:lsdException w:name="Light Shading Accent 4" w:semiHidden="0" w:uiPriority="60" w:unhideWhenUsed="0"/>
+    <w:lsdException w:name="Light List Accent 4" w:semiHidden="0" w:uiPriority="61" w:unhideWhenUsed="0"/>
+    <w:lsdException w:name="Light Grid Accent 4" w:semiHidden="0" w:uiPriority="62" w:unhideWhenUsed="0"/>
+    <w:lsdException w:name="Medium Shading 1 Accent 4" w:semiHidden="0" w:uiPriority="63" w:unhideWhenUsed="0"/>
+    <w:lsdException w:name="Medium Shading 2 Accent 4" w:semiHidden="0" w:uiPriority="64" w:unhideWhenUsed="0"/>
+    <w:lsdException w:name="Medium List 1 Accent 4" w:semiHidden="0" w:uiPriority="65" w:unhideWhenUsed="0"/>
+    <w:lsdException w:name="Medium List 2 Accent 4" w:semiHidden="0" w:uiPriority="66" w:unhideWhenUsed="0"/>
+    <w:lsdException w:name="Medium Grid 1 Accent 4" w:semiHidden="0" w:uiPriority="67" w:unhideWhenUsed="0"/>
+    <w:lsdException w:name="Medium Grid 2 Accent 4" w:semiHidden="0" w:uiPriority="68" w:unhideWhenUsed="0"/>
+    <w:lsdException w:name="Medium Grid 3 Accent 4" w:semiHidden="0" w:uiPriority="69" w:unhideWhenUsed="0"/>
+    <w:lsdException w:name="Dark List Accent 4" w:semiHidden="0" w:uiPriority="70" w:unhideWhenUsed="0"/>
+    <w:lsdException w:name="Colorful Shading Accent 4" w:semiHidden="0" w:uiPriority="71" w:unhideWhenUsed="0"/>
+    <w:lsdException w:name="Colorful List Accent 4" w:semiHidden="0" w:uiPriority="72" w:unhideWhenUsed="0"/>
+    <w:lsdException w:name="Colorful Grid Accent 4" w:semiHidden="0" w:uiPriority="73" w:unhideWhenUsed="0"/>
+    <w:lsdException w:name="Light Shading Accent 5" w:semiHidden="0" w:uiPriority="60" w:unhideWhenUsed="0"/>
+    <w:lsdException w:name="Light List Accent 5" w:semiHidden="0" w:uiPriority="61" w:unhideWhenUsed="0"/>
+    <w:lsdException w:name="Light Grid Accent 5" w:semiHidden="0" w:uiPriority="62" w:unhideWhenUsed="0"/>
+    <w:lsdException w:name="Medium Shading 1 Accent 5" w:semiHidden="0" w:uiPriority="63" w:unhideWhenUsed="0"/>
+    <w:lsdException w:name="Medium Shading 2 Accent 5" w:semiHidden="0" w:uiPriority="64" w:unhideWhenUsed="0"/>
+    <w:lsdException w:name="Medium List 1 Accent 5" w:semiHidden="0" w:uiPriority="65" w:unhideWhenUsed="0"/>
+    <w:lsdException w:name="Medium List 2 Accent 5" w:semiHidden="0" w:uiPriority="66" w:unhideWhenUsed="0"/>
+    <w:lsdException w:name="Medium Grid 1 Accent 5" w:semiHidden="0" w:uiPriority="67" w:unhideWhenUsed="0"/>
+    <w:lsdException w:name="Medium Grid 2 Accent 5" w:semiHidden="0" w:uiPriority="68" w:unhideWhenUsed="0"/>
+    <w:lsdException w:name="Medium Grid 3 Accent 5" w:semiHidden="0" w:uiPriority="69" w:unhideWhenUsed="0"/>
+    <w:lsdException w:name="Dark List Accent 5" w:semiHidden="0" w:uiPriority="70" w:unhideWhenUsed="0"/>
+    <w:lsdException w:name="Colorful Shading Accent 5" w:semiHidden="0" w:uiPriority="71" w:unhideWhenUsed="0"/>
+    <w:lsdException w:name="Colorful List Accent 5" w:semiHidden="0" w:uiPriority="72" w:unhideWhenUsed="0"/>
+    <w:lsdException w:name="Colorful Grid Accent 5" w:semiHidden="0" w:uiPriority="73" w:unhideWhenUsed="0"/>
+    <w:lsdException w:name="Light Shading Accent 6" w:semiHidden="0" w:uiPriority="60" w:unhideWhenUsed="0"/>
+    <w:lsdException w:name="Light List Accent 6" w:semiHidden="0" w:uiPriority="61" w:unhideWhenUsed="0"/>
+    <w:lsdException w:name="Light Grid Accent 6" w:semiHidden="0" w:uiPriority="62" w:unhideWhenUsed="0"/>
+    <w:lsdException w:name="Medium Shading 1 Accent 6" w:semiHidden="0" w:uiPriority="63" w:unhideWhenUsed="0"/>
+    <w:lsdException w:name="Medium Shading 2 Accent 6" w:semiHidden="0" w:uiPriority="64" w:unhideWhenUsed="0"/>
+    <w:lsdException w:name="Medium List 1 Accent 6" w:semiHidden="0" w:uiPriority="65" w:unhideWhenUsed="0"/>
+    <w:lsdException w:name="Medium List 2 Accent 6" w:semiHidden="0" w:uiPriority="66" w:unhideWhenUsed="0"/>
+    <w:lsdException w:name="Medium Grid 1 Accent 6" w:semiHidden="0" w:uiPriority="67" w:unhideWhenUsed="0"/>
+    <w:lsdException w:name="Medium Grid 2 Accent 6" w:semiHidden="0" w:uiPriority="68" w:unhideWhenUsed="0"/>
+    <w:lsdException w:name="Medium Grid 3 Accent 6" w:semiHidden="0" w:uiPriority="69" w:unhideWhenUsed="0"/>
+    <w:lsdException w:name="Dark List Accent 6" w:semiHidden="0" w:uiPriority="70" w:unhideWhenUsed="0"/>
+    <w:lsdException w:name="Colorful Shading Accent 6" w:semiHidden="0" w:uiPriority="71" w:unhideWhenUsed="0"/>
+    <w:lsdException w:name="Colorful List Accent 6" w:semiHidden="0" w:uiPriority="72" w:unhideWhenUsed="0"/>
+    <w:lsdException w:name="Colorful Grid Accent 6" w:semiHidden="0" w:uiPriority="73" w:unhideWhenUsed="0"/>
+    <w:lsdException w:name="Subtle Emphasis" w:semiHidden="0" w:uiPriority="19" w:unhideWhenUsed="0" w:qFormat="1"/>
+    <w:lsdException w:name="Intense Emphasis" w:semiHidden="0" w:uiPriority="21" w:unhideWhenUsed="0" w:qFormat="1"/>
+    <w:lsdException w:name="Subtle Reference" w:semiHidden="0" w:uiPriority="31" w:unhideWhenUsed="0" w:qFormat="1"/>
+    <w:lsdException w:name="Intense Reference" w:semiHidden="0" w:uiPriority="32" w:unhideWhenUsed="0" w:qFormat="1"/>
+    <w:lsdException w:name="Book Title" w:semiHidden="0" w:uiPriority="33" w:unhideWhenUsed="0" w:qFormat="1"/>
+    <w:lsdException w:name="Bibliography" w:uiPriority="39"/>
+    <w:lsdException w:name="TOC Heading" w:uiPriority="39" w:qFormat="1"/>
+  </w:latentStyles>
+  <w:style w:type="paragraph" w:default="1" w:styleId="Normal">
+    <w:name w:val="Normal"/>
+    <w:qFormat/>
+    <w:rsid w:val="00F42BE9"/>
+    <w:rPr>
+      <w:rFonts w:ascii="Times New Roman" w:hAnsi="Times New Roman"/>
+      <w:sz w:val="24"/>
+    </w:rPr>
+  </w:style>
+  <w:style w:type="paragraph" w:styleId="Heading1">
+    <w:name w:val="heading 1"/>
+    <w:basedOn w:val="Normal"/>
+    <w:next w:val="Normal"/>
+    <w:link w:val="Heading1Char"/>
+    <w:uiPriority w:val="1"/>
+    <w:qFormat/>
+    <w:rsid w:val="00F25C85"/>
+    <w:pPr>
+      <w:keepNext/>
+      <w:keepLines/>
+      <w:spacing w:before="600" w:after="60"/>
+      <w:outlineLvl w:val="0"/>
+    </w:pPr>
+    <w:rPr>
+      <w:rFonts w:asciiTheme="majorHAnsi" w:eastAsiaTheme="majorEastAsia" w:hAnsiTheme="majorHAnsi" w:cstheme="majorBidi"/>
+      <w:caps/>
+      <w:color w:val="00A0B8" w:themeColor="accent1"/>
+      <w:sz w:val="30"/>
+    </w:rPr>
+  </w:style>
+  <w:style w:type="paragraph" w:styleId="Heading2">
+    <w:name w:val="heading 2"/>
+    <w:basedOn w:val="Normal"/>
+    <w:next w:val="Normal"/>
+    <w:link w:val="Heading2Char"/>
+    <w:uiPriority w:val="1"/>
+    <w:unhideWhenUsed/>
+    <w:qFormat/>
+    <w:rsid w:val="00D567EE"/>
+    <w:pPr>
+      <w:keepNext/>
+      <w:keepLines/>
+      <w:spacing w:before="240" w:after="0"/>
+      <w:outlineLvl w:val="1"/>
+    </w:pPr>
+    <w:rPr>
+      <w:rFonts w:asciiTheme="majorHAnsi" w:eastAsiaTheme="majorEastAsia" w:hAnsiTheme="majorHAnsi" w:cstheme="majorBidi"/>
+      <w:caps/>
+      <w:color w:val="00A0B8" w:themeColor="accent1"/>
+      <w:sz w:val="28"/>
+    </w:rPr>
+  </w:style>
+  <w:style w:type="paragraph" w:styleId="Heading3">
+    <w:name w:val="heading 3"/>
+    <w:basedOn w:val="Normal"/>
+    <w:next w:val="Normal"/>
+    <w:link w:val="Heading3Char"/>
+    <w:uiPriority w:val="1"/>
+    <w:unhideWhenUsed/>
+    <w:qFormat/>
+    <w:rsid w:val="00D567EE"/>
+    <w:pPr>
+      <w:keepNext/>
+      <w:keepLines/>
+      <w:spacing w:before="200" w:after="0"/>
+      <w:outlineLvl w:val="2"/>
+    </w:pPr>
+    <w:rPr>
+      <w:rFonts w:asciiTheme="majorHAnsi" w:eastAsiaTheme="majorEastAsia" w:hAnsiTheme="majorHAnsi" w:cstheme="majorBidi"/>
+      <w:color w:val="00A0B8" w:themeColor="accent1"/>
+      <w:sz w:val="26"/>
+    </w:rPr>
+  </w:style>
+  <w:style w:type="paragraph" w:styleId="Heading4">
+    <w:name w:val="heading 4"/>
+    <w:basedOn w:val="Normal"/>
+    <w:next w:val="Normal"/>
+    <w:link w:val="Heading4Char"/>
+    <w:uiPriority w:val="9"/>
+    <w:unhideWhenUsed/>
+    <w:qFormat/>
+    <w:rsid w:val="00D567EE"/>
+    <w:pPr>
+      <w:keepNext/>
+      <w:keepLines/>
+      <w:spacing w:before="200" w:after="0"/>
+      <w:outlineLvl w:val="3"/>
+    </w:pPr>
+    <w:rPr>
+      <w:rFonts w:asciiTheme="majorHAnsi" w:eastAsiaTheme="majorEastAsia" w:hAnsiTheme="majorHAnsi" w:cstheme="majorBidi"/>
+      <w:i/>
+      <w:iCs/>
+      <w:color w:val="00A0B8" w:themeColor="accent1"/>
+    </w:rPr>
+  </w:style>
+  <w:style w:type="paragraph" w:styleId="Heading5">
+    <w:name w:val="heading 5"/>
+    <w:basedOn w:val="Normal"/>
+    <w:next w:val="Normal"/>
+    <w:link w:val="Heading5Char"/>
+    <w:uiPriority w:val="9"/>
+    <w:semiHidden/>
+    <w:unhideWhenUsed/>
+    <w:qFormat/>
+    <w:pPr>
+      <w:keepNext/>
+      <w:keepLines/>
+      <w:spacing w:before="200" w:after="0"/>
+      <w:outlineLvl w:val="4"/>
+    </w:pPr>
+    <w:rPr>
+      <w:rFonts w:asciiTheme="majorHAnsi" w:eastAsiaTheme="majorEastAsia" w:hAnsiTheme="majorHAnsi" w:cstheme="majorBidi"/>
+      <w:color w:val="00505C" w:themeColor="accent1" w:themeShade="80"/>
+    </w:rPr>
+  </w:style>
+  <w:style w:type="paragraph" w:styleId="Heading6">
+    <w:name w:val="heading 6"/>
+    <w:basedOn w:val="Normal"/>
+    <w:next w:val="Normal"/>
+    <w:link w:val="Heading6Char"/>
+    <w:uiPriority w:val="9"/>
+    <w:semiHidden/>
+    <w:unhideWhenUsed/>
+    <w:qFormat/>
+    <w:pPr>
+      <w:keepNext/>
+      <w:keepLines/>
+      <w:spacing w:before="200" w:after="0"/>
+      <w:outlineLvl w:val="5"/>
+    </w:pPr>
+    <w:rPr>
+      <w:rFonts w:asciiTheme="majorHAnsi" w:eastAsiaTheme="majorEastAsia" w:hAnsiTheme="majorHAnsi" w:cstheme="majorBidi"/>
+      <w:i/>
+      <w:iCs/>
+      <w:color w:val="004F5B" w:themeColor="accent1" w:themeShade="7F"/>
+    </w:rPr>
+  </w:style>
+  <w:style w:type="character" w:default="1" w:styleId="DefaultParagraphFont">
+    <w:name w:val="Default Paragraph Font"/>
+    <w:uiPriority w:val="1"/>
+    <w:semiHidden/>
+    <w:unhideWhenUsed/>
+  </w:style>
+  <w:style w:type="table" w:default="1" w:styleId="TableNormal">
+    <w:name w:val="Normal Table"/>
+    <w:uiPriority w:val="99"/>
+    <w:semiHidden/>
+    <w:unhideWhenUsed/>
+    <w:tblPr>
+      <w:tblInd w:w="0" w:type="dxa"/>
+      <w:tblCellMar>
+        <w:top w:w="0" w:type="dxa"/>
+        <w:left w:w="108" w:type="dxa"/>
+        <w:bottom w:w="0" w:type="dxa"/>
+        <w:right w:w="108" w:type="dxa"/>
+      </w:tblCellMar>
+    </w:tblPr>
+  </w:style>
+  <w:style w:type="numbering" w:default="1" w:styleId="NoList">
+    <w:name w:val="No List"/>
+    <w:uiPriority w:val="99"/>
+    <w:semiHidden/>
+    <w:unhideWhenUsed/>
+  </w:style>
+  <w:style w:type="table" w:styleId="LightShading">
+    <w:name w:val="Light Shading"/>
+    <w:basedOn w:val="TableNormal"/>
+    <w:uiPriority w:val="60"/>
+    <w:pPr>
+      <w:spacing w:before="40" w:after="40" w:line="240" w:lineRule="auto"/>
+    </w:pPr>
+    <w:rPr>
+      <w:rFonts w:asciiTheme="majorHAnsi" w:eastAsiaTheme="majorEastAsia" w:hAnsiTheme="majorHAnsi" w:cstheme="majorBidi"/>
+      <w:color w:val="000000" w:themeColor="text1"/>
+    </w:rPr>
+    <w:tblPr>
+      <w:tblStyleRowBandSize w:val="1"/>
+      <w:tblStyleColBandSize w:val="1"/>
+      <w:tblInd w:w="0" w:type="dxa"/>
+      <w:tblBorders>
+        <w:top w:val="single" w:sz="8" w:space="0" w:color="000000" w:themeColor="text1"/>
+        <w:bottom w:val="single" w:sz="8" w:space="0" w:color="000000" w:themeColor="text1"/>
+      </w:tblBorders>
+      <w:tblCellMar>
+        <w:top w:w="0" w:type="dxa"/>
+        <w:left w:w="108" w:type="dxa"/>
+        <w:bottom w:w="0" w:type="dxa"/>
+        <w:right w:w="108" w:type="dxa"/>
+      </w:tblCellMar>
+    </w:tblPr>
+    <w:tblStylePr w:type="firstRow">
+      <w:pPr>
+        <w:spacing w:before="0" w:after="0" w:line="240" w:lineRule="auto"/>
+      </w:pPr>
+      <w:rPr>
+        <w:b w:val="0"/>
+        <w:bCs/>
+        <w:caps/>
+        <w:smallCaps w:val="0"/>
+        <w:color w:val="000000" w:themeColor="text1"/>
+        <w:spacing w:val="20"/>
+      </w:rPr>
+      <w:tblPr/>
+      <w:tcPr>
+        <w:tcBorders>
+          <w:top w:val="single" w:sz="8" w:space="0" w:color="000000" w:themeColor="text1"/>
+          <w:left w:val="nil"/>
+          <w:bottom w:val="single" w:sz="8" w:space="0" w:color="000000" w:themeColor="text1"/>
+          <w:right w:val="nil"/>
+          <w:insideH w:val="nil"/>
+          <w:insideV w:val="nil"/>
+        </w:tcBorders>
+        <w:vAlign w:val="bottom"/>
+      </w:tcPr>
+    </w:tblStylePr>
+    <w:tblStylePr w:type="lastRow">
+      <w:pPr>
+        <w:spacing w:before="0" w:after="0" w:line="240" w:lineRule="auto"/>
+      </w:pPr>
+      <w:rPr>
+        <w:b/>
+        <w:bCs/>
+      </w:rPr>
+      <w:tblPr/>
+      <w:tcPr>
+        <w:tcBorders>
+          <w:top w:val="single" w:sz="8" w:space="0" w:color="000000" w:themeColor="text1"/>
+          <w:left w:val="nil"/>
+          <w:bottom w:val="single" w:sz="8" w:space="0" w:color="000000" w:themeColor="text1"/>
+          <w:right w:val="nil"/>
+          <w:insideH w:val="nil"/>
+          <w:insideV w:val="nil"/>
+        </w:tcBorders>
+      </w:tcPr>
+    </w:tblStylePr>
+    <w:tblStylePr w:type="firstCol">
+      <w:rPr>
+        <w:b/>
+        <w:bCs/>
+      </w:rPr>
+    </w:tblStylePr>
+    <w:tblStylePr w:type="lastCol">
+      <w:rPr>
+        <w:b/>
+        <w:bCs/>
+      </w:rPr>
+    </w:tblStylePr>
+    <w:tblStylePr w:type="band1Vert">
+      <w:tblPr/>
+      <w:tcPr>
+        <w:tcBorders>
+          <w:left w:val="nil"/>
+          <w:right w:val="nil"/>
+          <w:insideH w:val="nil"/>
+          <w:insideV w:val="nil"/>
+        </w:tcBorders>
+        <w:shd w:val="clear" w:color="auto" w:fill="C0C0C0" w:themeFill="text1" w:themeFillTint="3F"/>
+      </w:tcPr>
+    </w:tblStylePr>
+    <w:tblStylePr w:type="band1Horz">
+      <w:tblPr/>
+      <w:tcPr>
+        <w:tcBorders>
+          <w:left w:val="nil"/>
+          <w:right w:val="nil"/>
+          <w:insideH w:val="nil"/>
+          <w:insideV w:val="nil"/>
+        </w:tcBorders>
+        <w:shd w:val="clear" w:color="auto" w:fill="C0C0C0" w:themeFill="text1" w:themeFillTint="3F"/>
+      </w:tcPr>
+    </w:tblStylePr>
+  </w:style>
+  <w:style w:type="paragraph" w:customStyle="1" w:styleId="ContactInfo">
+    <w:name w:val="Contact Info"/>
+    <w:basedOn w:val="Normal"/>
+    <w:uiPriority w:val="99"/>
+    <w:qFormat/>
+    <w:pPr>
+      <w:spacing w:before="0" w:after="0"/>
+      <w:jc w:val="center"/>
+    </w:pPr>
+  </w:style>
+  <w:style w:type="character" w:customStyle="1" w:styleId="Heading1Char">
+    <w:name w:val="Heading 1 Char"/>
+    <w:basedOn w:val="DefaultParagraphFont"/>
+    <w:link w:val="Heading1"/>
+    <w:uiPriority w:val="1"/>
+    <w:rsid w:val="00F25C85"/>
+    <w:rPr>
+      <w:rFonts w:asciiTheme="majorHAnsi" w:eastAsiaTheme="majorEastAsia" w:hAnsiTheme="majorHAnsi" w:cstheme="majorBidi"/>
+      <w:caps/>
+      <w:color w:val="00A0B8" w:themeColor="accent1"/>
+      <w:sz w:val="30"/>
+    </w:rPr>
+  </w:style>
+  <w:style w:type="character" w:customStyle="1" w:styleId="Heading2Char">
+    <w:name w:val="Heading 2 Char"/>
+    <w:basedOn w:val="DefaultParagraphFont"/>
+    <w:link w:val="Heading2"/>
+    <w:uiPriority w:val="1"/>
+    <w:rsid w:val="00D567EE"/>
+    <w:rPr>
+      <w:rFonts w:asciiTheme="majorHAnsi" w:eastAsiaTheme="majorEastAsia" w:hAnsiTheme="majorHAnsi" w:cstheme="majorBidi"/>
+      <w:caps/>
+      <w:color w:val="00A0B8" w:themeColor="accent1"/>
+      <w:sz w:val="28"/>
+    </w:rPr>
+  </w:style>
+  <w:style w:type="character" w:customStyle="1" w:styleId="Heading3Char">
+    <w:name w:val="Heading 3 Char"/>
+    <w:basedOn w:val="DefaultParagraphFont"/>
+    <w:link w:val="Heading3"/>
+    <w:uiPriority w:val="1"/>
+    <w:rsid w:val="00D567EE"/>
+    <w:rPr>
+      <w:rFonts w:asciiTheme="majorHAnsi" w:eastAsiaTheme="majorEastAsia" w:hAnsiTheme="majorHAnsi" w:cstheme="majorBidi"/>
+      <w:color w:val="00A0B8" w:themeColor="accent1"/>
+      <w:sz w:val="26"/>
+    </w:rPr>
+  </w:style>
+  <w:style w:type="character" w:customStyle="1" w:styleId="Heading4Char">
+    <w:name w:val="Heading 4 Char"/>
+    <w:basedOn w:val="DefaultParagraphFont"/>
+    <w:link w:val="Heading4"/>
+    <w:uiPriority w:val="9"/>
+    <w:rsid w:val="00D567EE"/>
+    <w:rPr>
+      <w:rFonts w:asciiTheme="majorHAnsi" w:eastAsiaTheme="majorEastAsia" w:hAnsiTheme="majorHAnsi" w:cstheme="majorBidi"/>
+      <w:i/>
+      <w:iCs/>
+      <w:color w:val="00A0B8" w:themeColor="accent1"/>
+      <w:sz w:val="24"/>
+    </w:rPr>
+  </w:style>
+  <w:style w:type="character" w:customStyle="1" w:styleId="Heading5Char">
+    <w:name w:val="Heading 5 Char"/>
+    <w:basedOn w:val="DefaultParagraphFont"/>
+    <w:link w:val="Heading5"/>
+    <w:uiPriority w:val="9"/>
+    <w:semiHidden/>
+    <w:rPr>
+      <w:rFonts w:asciiTheme="majorHAnsi" w:eastAsiaTheme="majorEastAsia" w:hAnsiTheme="majorHAnsi" w:cstheme="majorBidi"/>
+      <w:color w:val="00505C" w:themeColor="accent1" w:themeShade="80"/>
+    </w:rPr>
+  </w:style>
+  <w:style w:type="character" w:customStyle="1" w:styleId="Heading6Char">
+    <w:name w:val="Heading 6 Char"/>
+    <w:basedOn w:val="DefaultParagraphFont"/>
+    <w:link w:val="Heading6"/>
+    <w:uiPriority w:val="9"/>
+    <w:semiHidden/>
+    <w:rPr>
+      <w:rFonts w:asciiTheme="majorHAnsi" w:eastAsiaTheme="majorEastAsia" w:hAnsiTheme="majorHAnsi" w:cstheme="majorBidi"/>
+      <w:i/>
+      <w:iCs/>
+      <w:color w:val="004F5B" w:themeColor="accent1" w:themeShade="7F"/>
+    </w:rPr>
+  </w:style>
+  <w:style w:type="paragraph" w:styleId="Caption">
+    <w:name w:val="caption"/>
+    <w:basedOn w:val="Normal"/>
+    <w:next w:val="Normal"/>
+    <w:uiPriority w:val="10"/>
+    <w:unhideWhenUsed/>
+    <w:qFormat/>
+    <w:pPr>
+      <w:spacing w:before="200" w:after="120" w:line="240" w:lineRule="auto"/>
+    </w:pPr>
+    <w:rPr>
+      <w:i/>
+      <w:iCs/>
+    </w:rPr>
+  </w:style>
+  <w:style w:type="paragraph" w:styleId="ListBullet">
+    <w:name w:val="List Bullet"/>
+    <w:basedOn w:val="Normal"/>
+    <w:uiPriority w:val="1"/>
+    <w:unhideWhenUsed/>
+    <w:qFormat/>
+    <w:pPr>
+      <w:numPr>
+        <w:numId w:val="1"/>
+      </w:numPr>
+    </w:pPr>
+  </w:style>
+  <w:style w:type="paragraph" w:styleId="ListNumber">
+    <w:name w:val="List Number"/>
+    <w:basedOn w:val="Normal"/>
+    <w:uiPriority w:val="1"/>
+    <w:unhideWhenUsed/>
+    <w:qFormat/>
+    <w:pPr>
+      <w:numPr>
+        <w:numId w:val="2"/>
+      </w:numPr>
+      <w:contextualSpacing/>
+    </w:pPr>
+  </w:style>
+  <w:style w:type="paragraph" w:styleId="Title">
+    <w:name w:val="Title"/>
+    <w:basedOn w:val="Normal"/>
+    <w:next w:val="Normal"/>
+    <w:link w:val="TitleChar"/>
+    <w:uiPriority w:val="10"/>
+    <w:unhideWhenUsed/>
+    <w:qFormat/>
+    <w:pPr>
+      <w:spacing w:before="480" w:after="40" w:line="240" w:lineRule="auto"/>
+      <w:contextualSpacing/>
+      <w:jc w:val="center"/>
+    </w:pPr>
+    <w:rPr>
+      <w:rFonts w:asciiTheme="majorHAnsi" w:eastAsiaTheme="majorEastAsia" w:hAnsiTheme="majorHAnsi" w:cstheme="majorBidi"/>
+      <w:color w:val="007789" w:themeColor="accent1" w:themeShade="BF"/>
+      <w:kern w:val="28"/>
+      <w:sz w:val="60"/>
+    </w:rPr>
+  </w:style>
+  <w:style w:type="character" w:customStyle="1" w:styleId="TitleChar">
+    <w:name w:val="Title Char"/>
+    <w:basedOn w:val="DefaultParagraphFont"/>
+    <w:link w:val="Title"/>
+    <w:uiPriority w:val="10"/>
+    <w:rPr>
+      <w:rFonts w:asciiTheme="majorHAnsi" w:eastAsiaTheme="majorEastAsia" w:hAnsiTheme="majorHAnsi" w:cstheme="majorBidi"/>
+      <w:color w:val="007789" w:themeColor="accent1" w:themeShade="BF"/>
+      <w:kern w:val="28"/>
+      <w:sz w:val="60"/>
+    </w:rPr>
+  </w:style>
+  <w:style w:type="paragraph" w:styleId="Subtitle">
+    <w:name w:val="Subtitle"/>
+    <w:basedOn w:val="Normal"/>
+    <w:next w:val="Normal"/>
+    <w:link w:val="SubtitleChar"/>
+    <w:uiPriority w:val="11"/>
+    <w:unhideWhenUsed/>
+    <w:qFormat/>
+    <w:pPr>
+      <w:numPr>
+        <w:ilvl w:val="1"/>
+      </w:numPr>
+      <w:spacing w:before="0" w:after="480"/>
+      <w:jc w:val="center"/>
+    </w:pPr>
+    <w:rPr>
+      <w:rFonts w:asciiTheme="majorHAnsi" w:eastAsiaTheme="majorEastAsia" w:hAnsiTheme="majorHAnsi" w:cstheme="majorBidi"/>
+      <w:caps/>
+      <w:sz w:val="26"/>
+    </w:rPr>
+  </w:style>
+  <w:style w:type="character" w:customStyle="1" w:styleId="SubtitleChar">
+    <w:name w:val="Subtitle Char"/>
+    <w:basedOn w:val="DefaultParagraphFont"/>
+    <w:link w:val="Subtitle"/>
+    <w:uiPriority w:val="11"/>
+    <w:rPr>
+      <w:rFonts w:asciiTheme="majorHAnsi" w:eastAsiaTheme="majorEastAsia" w:hAnsiTheme="majorHAnsi" w:cstheme="majorBidi"/>
+      <w:caps/>
+      <w:sz w:val="26"/>
+    </w:rPr>
+  </w:style>
+  <w:style w:type="character" w:styleId="Emphasis">
+    <w:name w:val="Emphasis"/>
+    <w:basedOn w:val="DefaultParagraphFont"/>
+    <w:uiPriority w:val="20"/>
+    <w:unhideWhenUsed/>
+    <w:qFormat/>
+    <w:rPr>
+      <w:i w:val="0"/>
+      <w:iCs w:val="0"/>
+      <w:color w:val="007789" w:themeColor="accent1" w:themeShade="BF"/>
+    </w:rPr>
+  </w:style>
+  <w:style w:type="paragraph" w:styleId="NoSpacing">
+    <w:name w:val="No Spacing"/>
+    <w:link w:val="NoSpacingChar"/>
+    <w:uiPriority w:val="1"/>
+    <w:unhideWhenUsed/>
+    <w:qFormat/>
+    <w:pPr>
+      <w:spacing w:before="0" w:after="0" w:line="240" w:lineRule="auto"/>
+    </w:pPr>
+    <w:rPr>
+      <w:color w:val="auto"/>
+    </w:rPr>
+  </w:style>
+  <w:style w:type="character" w:customStyle="1" w:styleId="NoSpacingChar">
+    <w:name w:val="No Spacing Char"/>
+    <w:basedOn w:val="DefaultParagraphFont"/>
+    <w:link w:val="NoSpacing"/>
+    <w:uiPriority w:val="1"/>
+    <w:rPr>
+      <w:rFonts w:asciiTheme="minorHAnsi" w:eastAsiaTheme="minorEastAsia" w:hAnsiTheme="minorHAnsi" w:cstheme="minorBidi"/>
+      <w:color w:val="auto"/>
+    </w:rPr>
+  </w:style>
+  <w:style w:type="paragraph" w:styleId="Quote">
+    <w:name w:val="Quote"/>
+    <w:basedOn w:val="Normal"/>
+    <w:next w:val="Normal"/>
+    <w:link w:val="QuoteChar"/>
+    <w:uiPriority w:val="10"/>
+    <w:unhideWhenUsed/>
+    <w:qFormat/>
+    <w:pPr>
+      <w:spacing w:after="480"/>
+      <w:jc w:val="center"/>
+    </w:pPr>
+    <w:rPr>
+      <w:i/>
+      <w:iCs/>
+      <w:color w:val="00A0B8" w:themeColor="accent1"/>
+      <w:sz w:val="26"/>
+      <w14:textFill>
+        <w14:solidFill>
+          <w14:schemeClr w14:val="accent1">
+            <w14:alpha w14:val="30000"/>
+          </w14:schemeClr>
+        </w14:solidFill>
+      </w14:textFill>
+    </w:rPr>
+  </w:style>
+  <w:style w:type="character" w:customStyle="1" w:styleId="QuoteChar">
+    <w:name w:val="Quote Char"/>
+    <w:basedOn w:val="DefaultParagraphFont"/>
+    <w:link w:val="Quote"/>
+    <w:uiPriority w:val="10"/>
+    <w:rPr>
+      <w:i/>
+      <w:iCs/>
+      <w:color w:val="00A0B8" w:themeColor="accent1"/>
+      <w:sz w:val="26"/>
+      <w14:textFill>
+        <w14:solidFill>
+          <w14:schemeClr w14:val="accent1">
+            <w14:alpha w14:val="30000"/>
+          </w14:schemeClr>
+        </w14:solidFill>
+      </w14:textFill>
+    </w:rPr>
+  </w:style>
+  <w:style w:type="paragraph" w:styleId="TOCHeading">
+    <w:name w:val="TOC Heading"/>
+    <w:basedOn w:val="Heading1"/>
+    <w:next w:val="Normal"/>
+    <w:uiPriority w:val="39"/>
+    <w:unhideWhenUsed/>
+    <w:qFormat/>
+    <w:pPr>
+      <w:spacing w:before="0"/>
+      <w:outlineLvl w:val="9"/>
+    </w:pPr>
+  </w:style>
+  <w:style w:type="paragraph" w:styleId="Footer">
+    <w:name w:val="footer"/>
+    <w:basedOn w:val="Normal"/>
+    <w:link w:val="FooterChar"/>
+    <w:uiPriority w:val="99"/>
+    <w:unhideWhenUsed/>
+    <w:pPr>
+      <w:spacing w:before="0" w:after="0" w:line="240" w:lineRule="auto"/>
+      <w:jc w:val="right"/>
+    </w:pPr>
+    <w:rPr>
+      <w:caps/>
+      <w:sz w:val="16"/>
+    </w:rPr>
+  </w:style>
+  <w:style w:type="character" w:customStyle="1" w:styleId="FooterChar">
+    <w:name w:val="Footer Char"/>
+    <w:basedOn w:val="DefaultParagraphFont"/>
+    <w:link w:val="Footer"/>
+    <w:uiPriority w:val="99"/>
+    <w:rPr>
+      <w:caps/>
+      <w:sz w:val="16"/>
+    </w:rPr>
+  </w:style>
+  <w:style w:type="paragraph" w:styleId="TOC3">
+    <w:name w:val="toc 3"/>
+    <w:basedOn w:val="Normal"/>
+    <w:next w:val="Normal"/>
+    <w:autoRedefine/>
+    <w:uiPriority w:val="39"/>
+    <w:unhideWhenUsed/>
+    <w:pPr>
+      <w:spacing w:after="100"/>
+      <w:ind w:left="400"/>
+    </w:pPr>
+    <w:rPr>
+      <w:i/>
+      <w:iCs/>
+    </w:rPr>
+  </w:style>
+  <w:style w:type="character" w:styleId="Hyperlink">
+    <w:name w:val="Hyperlink"/>
+    <w:basedOn w:val="DefaultParagraphFont"/>
+    <w:uiPriority w:val="99"/>
+    <w:unhideWhenUsed/>
+    <w:rPr>
+      <w:color w:val="EB8803" w:themeColor="hyperlink"/>
+      <w:u w:val="single"/>
+    </w:rPr>
+  </w:style>
+  <w:style w:type="paragraph" w:styleId="TOC1">
+    <w:name w:val="toc 1"/>
+    <w:basedOn w:val="Normal"/>
+    <w:next w:val="Normal"/>
+    <w:autoRedefine/>
+    <w:uiPriority w:val="39"/>
+    <w:unhideWhenUsed/>
+    <w:rsid w:val="00563885"/>
+    <w:pPr>
+      <w:tabs>
+        <w:tab w:val="left" w:pos="660"/>
+        <w:tab w:val="right" w:leader="dot" w:pos="8630"/>
+      </w:tabs>
+      <w:spacing w:after="100"/>
+    </w:pPr>
+    <w:rPr>
+      <w:b/>
+      <w:noProof/>
+    </w:rPr>
+  </w:style>
+  <w:style w:type="paragraph" w:styleId="TOC2">
+    <w:name w:val="toc 2"/>
+    <w:basedOn w:val="Normal"/>
+    <w:next w:val="Normal"/>
+    <w:autoRedefine/>
+    <w:uiPriority w:val="39"/>
+    <w:unhideWhenUsed/>
+    <w:pPr>
+      <w:spacing w:after="100"/>
+      <w:ind w:left="200"/>
+    </w:pPr>
+  </w:style>
+  <w:style w:type="paragraph" w:styleId="BalloonText">
+    <w:name w:val="Balloon Text"/>
+    <w:basedOn w:val="Normal"/>
+    <w:link w:val="BalloonTextChar"/>
+    <w:uiPriority w:val="99"/>
+    <w:semiHidden/>
+    <w:unhideWhenUsed/>
+    <w:pPr>
+      <w:spacing w:after="0" w:line="240" w:lineRule="auto"/>
+    </w:pPr>
+    <w:rPr>
+      <w:rFonts w:ascii="Tahoma" w:hAnsi="Tahoma" w:cs="Tahoma"/>
+      <w:sz w:val="16"/>
+    </w:rPr>
+  </w:style>
+  <w:style w:type="character" w:customStyle="1" w:styleId="BalloonTextChar">
+    <w:name w:val="Balloon Text Char"/>
+    <w:basedOn w:val="DefaultParagraphFont"/>
+    <w:link w:val="BalloonText"/>
+    <w:uiPriority w:val="99"/>
+    <w:semiHidden/>
+    <w:rPr>
+      <w:rFonts w:ascii="Tahoma" w:hAnsi="Tahoma" w:cs="Tahoma"/>
+      <w:sz w:val="16"/>
+    </w:rPr>
+  </w:style>
+  <w:style w:type="paragraph" w:styleId="Bibliography">
+    <w:name w:val="Bibliography"/>
+    <w:basedOn w:val="Normal"/>
+    <w:next w:val="Normal"/>
+    <w:uiPriority w:val="39"/>
+    <w:unhideWhenUsed/>
+  </w:style>
+  <w:style w:type="paragraph" w:styleId="Header">
+    <w:name w:val="header"/>
+    <w:basedOn w:val="Normal"/>
+    <w:link w:val="HeaderChar"/>
+    <w:uiPriority w:val="99"/>
+    <w:unhideWhenUsed/>
+    <w:pPr>
+      <w:spacing w:before="0" w:after="0" w:line="240" w:lineRule="auto"/>
+    </w:pPr>
+  </w:style>
+  <w:style w:type="character" w:customStyle="1" w:styleId="HeaderChar">
+    <w:name w:val="Header Char"/>
+    <w:basedOn w:val="DefaultParagraphFont"/>
+    <w:link w:val="Header"/>
+    <w:uiPriority w:val="99"/>
+  </w:style>
+  <w:style w:type="paragraph" w:styleId="NormalIndent">
+    <w:name w:val="Normal Indent"/>
+    <w:basedOn w:val="Normal"/>
+    <w:uiPriority w:val="99"/>
+    <w:unhideWhenUsed/>
+    <w:pPr>
+      <w:ind w:left="720"/>
+    </w:pPr>
+  </w:style>
+  <w:style w:type="character" w:styleId="PlaceholderText">
+    <w:name w:val="Placeholder Text"/>
+    <w:basedOn w:val="DefaultParagraphFont"/>
+    <w:uiPriority w:val="99"/>
+    <w:semiHidden/>
+    <w:rPr>
+      <w:color w:val="808080"/>
+    </w:rPr>
+  </w:style>
+  <w:style w:type="table" w:customStyle="1" w:styleId="ReportTable">
+    <w:name w:val="Report Table"/>
+    <w:basedOn w:val="TableNormal"/>
+    <w:uiPriority w:val="99"/>
+    <w:pPr>
+      <w:spacing w:before="60" w:after="60" w:line="240" w:lineRule="auto"/>
+      <w:jc w:val="center"/>
+    </w:pPr>
+    <w:tblPr>
+      <w:tblInd w:w="0" w:type="dxa"/>
+      <w:tblBorders>
+        <w:top w:val="single" w:sz="4" w:space="0" w:color="00A0B8" w:themeColor="accent1"/>
+        <w:left w:val="single" w:sz="4" w:space="0" w:color="00A0B8" w:themeColor="accent1"/>
+        <w:bottom w:val="single" w:sz="4" w:space="0" w:color="00A0B8" w:themeColor="accent1"/>
+        <w:right w:val="single" w:sz="4" w:space="0" w:color="00A0B8" w:themeColor="accent1"/>
+        <w:insideH w:val="single" w:sz="4" w:space="0" w:color="00A0B8" w:themeColor="accent1"/>
+        <w:insideV w:val="single" w:sz="4" w:space="0" w:color="00A0B8" w:themeColor="accent1"/>
+      </w:tblBorders>
+      <w:tblCellMar>
+        <w:top w:w="0" w:type="dxa"/>
+        <w:left w:w="108" w:type="dxa"/>
+        <w:bottom w:w="0" w:type="dxa"/>
+        <w:right w:w="108" w:type="dxa"/>
+      </w:tblCellMar>
+    </w:tblPr>
+    <w:tblStylePr w:type="firstRow">
+      <w:rPr>
+        <w:b/>
+        <w:color w:val="000000" w:themeColor="text1"/>
+      </w:rPr>
+      <w:tblPr/>
+      <w:tcPr>
+        <w:tcBorders>
+          <w:top w:val="nil"/>
+          <w:left w:val="nil"/>
+          <w:bottom w:val="nil"/>
+          <w:right w:val="nil"/>
+          <w:insideH w:val="nil"/>
+          <w:insideV w:val="nil"/>
+          <w:tl2br w:val="nil"/>
+          <w:tr2bl w:val="nil"/>
+        </w:tcBorders>
+      </w:tcPr>
+    </w:tblStylePr>
+    <w:tblStylePr w:type="firstCol">
+      <w:pPr>
+        <w:wordWrap/>
+        <w:jc w:val="left"/>
+      </w:pPr>
+    </w:tblStylePr>
+  </w:style>
+  <w:style w:type="table" w:styleId="TableGrid">
+    <w:name w:val="Table Grid"/>
+    <w:basedOn w:val="TableNormal"/>
+    <w:uiPriority w:val="39"/>
+    <w:pPr>
+      <w:spacing w:before="0" w:after="0" w:line="240" w:lineRule="auto"/>
+    </w:pPr>
+    <w:tblPr>
+      <w:tblInd w:w="0" w:type="dxa"/>
+      <w:tblBorders>
+        <w:top w:val="single" w:sz="4" w:space="0" w:color="auto"/>
+        <w:left w:val="single" w:sz="4" w:space="0" w:color="auto"/>
+        <w:bottom w:val="single" w:sz="4" w:space="0" w:color="auto"/>
+        <w:right w:val="single" w:sz="4" w:space="0" w:color="auto"/>
+        <w:insideH w:val="single" w:sz="4" w:space="0" w:color="auto"/>
+        <w:insideV w:val="single" w:sz="4" w:space="0" w:color="auto"/>
+      </w:tblBorders>
+      <w:tblCellMar>
+        <w:top w:w="0" w:type="dxa"/>
+        <w:left w:w="108" w:type="dxa"/>
+        <w:bottom w:w="0" w:type="dxa"/>
+        <w:right w:w="108" w:type="dxa"/>
+      </w:tblCellMar>
+    </w:tblPr>
+  </w:style>
+  <w:style w:type="paragraph" w:styleId="ListParagraph">
+    <w:name w:val="List Paragraph"/>
+    <w:basedOn w:val="Normal"/>
+    <w:uiPriority w:val="34"/>
+    <w:qFormat/>
+    <w:rsid w:val="00554E70"/>
+    <w:pPr>
+      <w:ind w:left="720"/>
+      <w:contextualSpacing/>
+    </w:pPr>
+  </w:style>
+  <w:style w:type="paragraph" w:customStyle="1" w:styleId="Normal2">
+    <w:name w:val="Normal 2"/>
+    <w:basedOn w:val="Normal"/>
+    <w:link w:val="Normal2Char"/>
+    <w:rsid w:val="00D567EE"/>
+    <w:rPr>
+      <w:color w:val="auto"/>
+    </w:rPr>
+  </w:style>
+  <w:style w:type="character" w:customStyle="1" w:styleId="Normal2Char">
+    <w:name w:val="Normal 2 Char"/>
+    <w:basedOn w:val="DefaultParagraphFont"/>
+    <w:link w:val="Normal2"/>
+    <w:rsid w:val="00D567EE"/>
+    <w:rPr>
+      <w:rFonts w:ascii="Times New Roman" w:hAnsi="Times New Roman"/>
+      <w:color w:val="auto"/>
+      <w:sz w:val="24"/>
+    </w:rPr>
+  </w:style>
+  <w:style w:type="table" w:styleId="MediumShading2-Accent2">
+    <w:name w:val="Medium Shading 2 Accent 2"/>
+    <w:aliases w:val="POS_Table"/>
+    <w:basedOn w:val="TableNormal"/>
+    <w:uiPriority w:val="64"/>
+    <w:rsid w:val="00CD1C4A"/>
+    <w:pPr>
+      <w:spacing w:before="0" w:after="0" w:line="240" w:lineRule="auto"/>
+    </w:pPr>
+    <w:rPr>
+      <w:color w:val="FFFFFF" w:themeColor="background1"/>
+      <w:sz w:val="22"/>
+      <w:szCs w:val="22"/>
+      <w:lang w:eastAsia="en-US"/>
+    </w:rPr>
+    <w:tblPr>
+      <w:tblStyleRowBandSize w:val="1"/>
+      <w:tblStyleColBandSize w:val="1"/>
+      <w:tblInd w:w="0" w:type="dxa"/>
+      <w:tblBorders>
+        <w:top w:val="single" w:sz="4" w:space="0" w:color="auto"/>
+        <w:left w:val="single" w:sz="4" w:space="0" w:color="auto"/>
+        <w:bottom w:val="single" w:sz="4" w:space="0" w:color="auto"/>
+        <w:right w:val="single" w:sz="4" w:space="0" w:color="auto"/>
+        <w:insideH w:val="single" w:sz="4" w:space="0" w:color="auto"/>
+        <w:insideV w:val="single" w:sz="4" w:space="0" w:color="auto"/>
+      </w:tblBorders>
+      <w:tblCellMar>
+        <w:top w:w="0" w:type="dxa"/>
+        <w:left w:w="108" w:type="dxa"/>
+        <w:bottom w:w="0" w:type="dxa"/>
+        <w:right w:w="108" w:type="dxa"/>
+      </w:tblCellMar>
+    </w:tblPr>
+    <w:tcPr>
+      <w:vAlign w:val="bottom"/>
+    </w:tcPr>
+    <w:tblStylePr w:type="firstRow">
+      <w:pPr>
+        <w:spacing w:before="0" w:after="0" w:line="240" w:lineRule="auto"/>
+      </w:pPr>
+      <w:rPr>
+        <w:b/>
+        <w:bCs/>
+        <w:color w:val="FFFFFF" w:themeColor="background1"/>
+      </w:rPr>
+      <w:tblPr/>
+      <w:tcPr>
+        <w:tcBorders>
+          <w:top w:val="single" w:sz="18" w:space="0" w:color="auto"/>
+          <w:left w:val="nil"/>
+          <w:bottom w:val="single" w:sz="18" w:space="0" w:color="auto"/>
+          <w:right w:val="nil"/>
+          <w:insideH w:val="nil"/>
+          <w:insideV w:val="nil"/>
+        </w:tcBorders>
+        <w:shd w:val="clear" w:color="auto" w:fill="EA157A" w:themeFill="accent2"/>
+      </w:tcPr>
+    </w:tblStylePr>
+    <w:tblStylePr w:type="lastRow">
+      <w:pPr>
+        <w:spacing w:before="0" w:after="0" w:line="240" w:lineRule="auto"/>
+      </w:pPr>
+      <w:rPr>
+        <w:color w:val="auto"/>
+      </w:rPr>
+      <w:tblPr/>
+      <w:tcPr>
+        <w:tcBorders>
+          <w:top w:val="double" w:sz="6" w:space="0" w:color="auto"/>
+          <w:left w:val="nil"/>
+          <w:bottom w:val="single" w:sz="18" w:space="0" w:color="auto"/>
+          <w:right w:val="nil"/>
+          <w:insideH w:val="nil"/>
+          <w:insideV w:val="nil"/>
+        </w:tcBorders>
+        <w:shd w:val="clear" w:color="auto" w:fill="FFFFFF" w:themeFill="background1"/>
+      </w:tcPr>
+    </w:tblStylePr>
+    <w:tblStylePr w:type="firstCol">
+      <w:rPr>
+        <w:b/>
+        <w:bCs/>
+        <w:color w:val="FFFFFF" w:themeColor="background1"/>
+      </w:rPr>
+      <w:tblPr/>
+      <w:tcPr>
+        <w:tcBorders>
+          <w:top w:val="nil"/>
+          <w:left w:val="nil"/>
+          <w:bottom w:val="single" w:sz="18" w:space="0" w:color="auto"/>
+          <w:right w:val="nil"/>
+          <w:insideH w:val="nil"/>
+          <w:insideV w:val="nil"/>
+        </w:tcBorders>
+        <w:shd w:val="clear" w:color="auto" w:fill="EA157A" w:themeFill="accent2"/>
+      </w:tcPr>
+    </w:tblStylePr>
+    <w:tblStylePr w:type="lastCol">
+      <w:rPr>
+        <w:b/>
+        <w:bCs/>
+        <w:color w:val="FFFFFF" w:themeColor="background1"/>
+      </w:rPr>
+      <w:tblPr/>
+      <w:tcPr>
+        <w:tcBorders>
+          <w:left w:val="nil"/>
+          <w:right w:val="nil"/>
+          <w:insideH w:val="nil"/>
+          <w:insideV w:val="nil"/>
+        </w:tcBorders>
+        <w:shd w:val="clear" w:color="auto" w:fill="EA157A" w:themeFill="accent2"/>
+      </w:tcPr>
+    </w:tblStylePr>
+    <w:tblStylePr w:type="band1Vert">
+      <w:tblPr/>
+      <w:tcPr>
+        <w:tcBorders>
+          <w:left w:val="nil"/>
+          <w:right w:val="nil"/>
+          <w:insideH w:val="nil"/>
+          <w:insideV w:val="nil"/>
+        </w:tcBorders>
+        <w:shd w:val="clear" w:color="auto" w:fill="D8D8D8" w:themeFill="background1" w:themeFillShade="D8"/>
+      </w:tcPr>
+    </w:tblStylePr>
+    <w:tblStylePr w:type="band1Horz">
+      <w:tblPr/>
+      <w:tcPr>
+        <w:shd w:val="clear" w:color="auto" w:fill="D8D8D8" w:themeFill="background1" w:themeFillShade="D8"/>
+      </w:tcPr>
+    </w:tblStylePr>
+    <w:tblStylePr w:type="neCell">
+      <w:tblPr/>
+      <w:tcPr>
+        <w:tcBorders>
+          <w:top w:val="single" w:sz="18" w:space="0" w:color="auto"/>
+          <w:left w:val="nil"/>
+          <w:bottom w:val="single" w:sz="18" w:space="0" w:color="auto"/>
+          <w:right w:val="nil"/>
+          <w:insideH w:val="nil"/>
+          <w:insideV w:val="nil"/>
+        </w:tcBorders>
+      </w:tcPr>
+    </w:tblStylePr>
+    <w:tblStylePr w:type="nwCell">
+      <w:rPr>
+        <w:color w:val="FFFFFF" w:themeColor="background1"/>
+      </w:rPr>
+      <w:tblPr/>
+      <w:tcPr>
+        <w:tcBorders>
+          <w:top w:val="single" w:sz="18" w:space="0" w:color="auto"/>
+          <w:left w:val="nil"/>
+          <w:bottom w:val="single" w:sz="18" w:space="0" w:color="auto"/>
+          <w:right w:val="nil"/>
+          <w:insideH w:val="nil"/>
+          <w:insideV w:val="nil"/>
+        </w:tcBorders>
+      </w:tcPr>
+    </w:tblStylePr>
+  </w:style>
+  <w:style w:type="table" w:styleId="LightList-Accent4">
+    <w:name w:val="Light List Accent 4"/>
+    <w:basedOn w:val="TableNormal"/>
+    <w:uiPriority w:val="61"/>
+    <w:rsid w:val="00CD1C4A"/>
+    <w:pPr>
+      <w:spacing w:before="0" w:after="0" w:line="240" w:lineRule="auto"/>
+    </w:pPr>
+    <w:tblPr>
+      <w:tblStyleRowBandSize w:val="1"/>
+      <w:tblStyleColBandSize w:val="1"/>
+      <w:tblInd w:w="0" w:type="dxa"/>
+      <w:tblBorders>
+        <w:top w:val="single" w:sz="8" w:space="0" w:color="00ADDC" w:themeColor="accent4"/>
+        <w:left w:val="single" w:sz="8" w:space="0" w:color="00ADDC" w:themeColor="accent4"/>
+        <w:bottom w:val="single" w:sz="8" w:space="0" w:color="00ADDC" w:themeColor="accent4"/>
+        <w:right w:val="single" w:sz="8" w:space="0" w:color="00ADDC" w:themeColor="accent4"/>
+      </w:tblBorders>
+      <w:tblCellMar>
+        <w:top w:w="0" w:type="dxa"/>
+        <w:left w:w="108" w:type="dxa"/>
+        <w:bottom w:w="0" w:type="dxa"/>
+        <w:right w:w="108" w:type="dxa"/>
+      </w:tblCellMar>
+    </w:tblPr>
+    <w:tblStylePr w:type="firstRow">
+      <w:pPr>
+        <w:spacing w:before="0" w:after="0" w:line="240" w:lineRule="auto"/>
+      </w:pPr>
+      <w:rPr>
+        <w:b/>
+        <w:bCs/>
+        <w:color w:val="FFFFFF" w:themeColor="background1"/>
+      </w:rPr>
+      <w:tblPr/>
+      <w:tcPr>
+        <w:shd w:val="clear" w:color="auto" w:fill="00ADDC" w:themeFill="accent4"/>
+      </w:tcPr>
+    </w:tblStylePr>
+    <w:tblStylePr w:type="lastRow">
+      <w:pPr>
+        <w:spacing w:before="0" w:after="0" w:line="240" w:lineRule="auto"/>
+      </w:pPr>
+      <w:rPr>
+        <w:b/>
+        <w:bCs/>
+      </w:rPr>
+      <w:tblPr/>
+      <w:tcPr>
+        <w:tcBorders>
+          <w:top w:val="double" w:sz="6" w:space="0" w:color="00ADDC" w:themeColor="accent4"/>
+          <w:left w:val="single" w:sz="8" w:space="0" w:color="00ADDC" w:themeColor="accent4"/>
+          <w:bottom w:val="single" w:sz="8" w:space="0" w:color="00ADDC" w:themeColor="accent4"/>
+          <w:right w:val="single" w:sz="8" w:space="0" w:color="00ADDC" w:themeColor="accent4"/>
+        </w:tcBorders>
+      </w:tcPr>
+    </w:tblStylePr>
+    <w:tblStylePr w:type="firstCol">
+      <w:rPr>
+        <w:b/>
+        <w:bCs/>
+      </w:rPr>
+    </w:tblStylePr>
+    <w:tblStylePr w:type="lastCol">
+      <w:rPr>
+        <w:b/>
+        <w:bCs/>
+      </w:rPr>
+    </w:tblStylePr>
+    <w:tblStylePr w:type="band1Vert">
+      <w:tblPr/>
+      <w:tcPr>
+        <w:tcBorders>
+          <w:top w:val="single" w:sz="8" w:space="0" w:color="00ADDC" w:themeColor="accent4"/>
+          <w:left w:val="single" w:sz="8" w:space="0" w:color="00ADDC" w:themeColor="accent4"/>
+          <w:bottom w:val="single" w:sz="8" w:space="0" w:color="00ADDC" w:themeColor="accent4"/>
+          <w:right w:val="single" w:sz="8" w:space="0" w:color="00ADDC" w:themeColor="accent4"/>
+        </w:tcBorders>
+      </w:tcPr>
+    </w:tblStylePr>
+    <w:tblStylePr w:type="band1Horz">
+      <w:tblPr/>
+      <w:tcPr>
+        <w:tcBorders>
+          <w:top w:val="single" w:sz="8" w:space="0" w:color="00ADDC" w:themeColor="accent4"/>
+          <w:left w:val="single" w:sz="8" w:space="0" w:color="00ADDC" w:themeColor="accent4"/>
+          <w:bottom w:val="single" w:sz="8" w:space="0" w:color="00ADDC" w:themeColor="accent4"/>
+          <w:right w:val="single" w:sz="8" w:space="0" w:color="00ADDC" w:themeColor="accent4"/>
+        </w:tcBorders>
+      </w:tcPr>
+    </w:tblStylePr>
+  </w:style>
+  <w:style w:type="table" w:styleId="LightList-Accent1">
+    <w:name w:val="Light List Accent 1"/>
+    <w:basedOn w:val="TableNormal"/>
+    <w:uiPriority w:val="61"/>
+    <w:rsid w:val="007A1669"/>
+    <w:pPr>
+      <w:spacing w:before="0" w:after="0" w:line="240" w:lineRule="auto"/>
+    </w:pPr>
+    <w:tblPr>
+      <w:tblStyleRowBandSize w:val="1"/>
+      <w:tblStyleColBandSize w:val="1"/>
+      <w:tblInd w:w="0" w:type="dxa"/>
+      <w:tblBorders>
+        <w:top w:val="single" w:sz="8" w:space="0" w:color="00A0B8" w:themeColor="accent1"/>
+        <w:left w:val="single" w:sz="8" w:space="0" w:color="00A0B8" w:themeColor="accent1"/>
+        <w:bottom w:val="single" w:sz="8" w:space="0" w:color="00A0B8" w:themeColor="accent1"/>
+        <w:right w:val="single" w:sz="8" w:space="0" w:color="00A0B8" w:themeColor="accent1"/>
+      </w:tblBorders>
+      <w:tblCellMar>
+        <w:top w:w="0" w:type="dxa"/>
+        <w:left w:w="108" w:type="dxa"/>
+        <w:bottom w:w="0" w:type="dxa"/>
+        <w:right w:w="108" w:type="dxa"/>
+      </w:tblCellMar>
+    </w:tblPr>
+    <w:tblStylePr w:type="firstRow">
+      <w:pPr>
+        <w:spacing w:before="0" w:after="0" w:line="240" w:lineRule="auto"/>
+      </w:pPr>
+      <w:rPr>
+        <w:b/>
+        <w:bCs/>
+        <w:color w:val="FFFFFF" w:themeColor="background1"/>
+      </w:rPr>
+      <w:tblPr/>
+      <w:tcPr>
+        <w:shd w:val="clear" w:color="auto" w:fill="00A0B8" w:themeFill="accent1"/>
+      </w:tcPr>
+    </w:tblStylePr>
+    <w:tblStylePr w:type="lastRow">
+      <w:pPr>
+        <w:spacing w:before="0" w:after="0" w:line="240" w:lineRule="auto"/>
+      </w:pPr>
+      <w:rPr>
+        <w:b/>
+        <w:bCs/>
+      </w:rPr>
+      <w:tblPr/>
+      <w:tcPr>
+        <w:tcBorders>
+          <w:top w:val="double" w:sz="6" w:space="0" w:color="00A0B8" w:themeColor="accent1"/>
+          <w:left w:val="single" w:sz="8" w:space="0" w:color="00A0B8" w:themeColor="accent1"/>
+          <w:bottom w:val="single" w:sz="8" w:space="0" w:color="00A0B8" w:themeColor="accent1"/>
+          <w:right w:val="single" w:sz="8" w:space="0" w:color="00A0B8" w:themeColor="accent1"/>
+        </w:tcBorders>
+      </w:tcPr>
+    </w:tblStylePr>
+    <w:tblStylePr w:type="firstCol">
+      <w:rPr>
+        <w:b/>
+        <w:bCs/>
+      </w:rPr>
+    </w:tblStylePr>
+    <w:tblStylePr w:type="lastCol">
+      <w:rPr>
+        <w:b/>
+        <w:bCs/>
+      </w:rPr>
+    </w:tblStylePr>
+    <w:tblStylePr w:type="band1Vert">
+      <w:tblPr/>
+      <w:tcPr>
+        <w:tcBorders>
+          <w:top w:val="single" w:sz="8" w:space="0" w:color="00A0B8" w:themeColor="accent1"/>
+          <w:left w:val="single" w:sz="8" w:space="0" w:color="00A0B8" w:themeColor="accent1"/>
+          <w:bottom w:val="single" w:sz="8" w:space="0" w:color="00A0B8" w:themeColor="accent1"/>
+          <w:right w:val="single" w:sz="8" w:space="0" w:color="00A0B8" w:themeColor="accent1"/>
+        </w:tcBorders>
+      </w:tcPr>
+    </w:tblStylePr>
+    <w:tblStylePr w:type="band1Horz">
+      <w:tblPr/>
+      <w:tcPr>
+        <w:tcBorders>
+          <w:top w:val="single" w:sz="8" w:space="0" w:color="00A0B8" w:themeColor="accent1"/>
+          <w:left w:val="single" w:sz="8" w:space="0" w:color="00A0B8" w:themeColor="accent1"/>
+          <w:bottom w:val="single" w:sz="8" w:space="0" w:color="00A0B8" w:themeColor="accent1"/>
+          <w:right w:val="single" w:sz="8" w:space="0" w:color="00A0B8" w:themeColor="accent1"/>
+        </w:tcBorders>
+      </w:tcPr>
+    </w:tblStylePr>
+  </w:style>
+  <w:style w:type="paragraph" w:styleId="BodyText">
+    <w:name w:val="Body Text"/>
+    <w:basedOn w:val="Normal"/>
+    <w:link w:val="BodyTextChar"/>
+    <w:uiPriority w:val="99"/>
+    <w:semiHidden/>
+    <w:rsid w:val="007A1669"/>
+    <w:pPr>
+      <w:keepLines/>
+      <w:suppressAutoHyphens/>
+      <w:spacing w:before="0" w:after="120" w:line="240" w:lineRule="auto"/>
+    </w:pPr>
+    <w:rPr>
+      <w:rFonts w:ascii="Calibri" w:eastAsia="Times New Roman" w:hAnsi="Calibri" w:cs="Calibri"/>
+      <w:color w:val="auto"/>
+      <w:sz w:val="20"/>
+      <w:lang w:eastAsia="ar-SA"/>
+    </w:rPr>
+  </w:style>
+  <w:style w:type="character" w:customStyle="1" w:styleId="BodyTextChar">
+    <w:name w:val="Body Text Char"/>
+    <w:basedOn w:val="DefaultParagraphFont"/>
+    <w:link w:val="BodyText"/>
+    <w:uiPriority w:val="99"/>
+    <w:semiHidden/>
+    <w:rsid w:val="007A1669"/>
+    <w:rPr>
+      <w:rFonts w:ascii="Calibri" w:eastAsia="Times New Roman" w:hAnsi="Calibri" w:cs="Calibri"/>
+      <w:color w:val="auto"/>
+      <w:lang w:eastAsia="ar-SA"/>
+    </w:rPr>
+  </w:style>
+  <w:style w:type="table" w:customStyle="1" w:styleId="FinancialTable">
+    <w:name w:val="Financial Table"/>
+    <w:basedOn w:val="TableNormal"/>
+    <w:uiPriority w:val="99"/>
+    <w:rsid w:val="00676FD4"/>
+    <w:pPr>
+      <w:spacing w:before="40" w:after="0" w:line="240" w:lineRule="auto"/>
+      <w:ind w:left="144" w:right="144"/>
+      <w:jc w:val="right"/>
+    </w:pPr>
+    <w:tblPr>
+      <w:tblInd w:w="0" w:type="dxa"/>
+      <w:tblBorders>
+        <w:insideH w:val="single" w:sz="4" w:space="0" w:color="D9D9D9" w:themeColor="background1" w:themeShade="D9"/>
+      </w:tblBorders>
+      <w:tblCellMar>
+        <w:top w:w="0" w:type="dxa"/>
+        <w:left w:w="0" w:type="dxa"/>
+        <w:bottom w:w="0" w:type="dxa"/>
         <w:right w:w="0" w:type="dxa"/>
       </w:tblCellMar>
     </w:tblPr>
@@ -9472,7 +10937,7 @@
 </file>
 
 <file path=customXml/itemProps3.xml><?xml version="1.0" encoding="utf-8"?>
-<ds:datastoreItem xmlns:ds="http://schemas.openxmlformats.org/officeDocument/2006/customXml" ds:itemID="{5039AEFA-D4E4-4888-A6BF-75D185D193C7}">
+<ds:datastoreItem xmlns:ds="http://schemas.openxmlformats.org/officeDocument/2006/customXml" ds:itemID="{2454D8CA-5E8B-407F-B18C-E48F1C4FEF6C}">
   <ds:schemaRefs>
     <ds:schemaRef ds:uri="http://schemas.openxmlformats.org/officeDocument/2006/bibliography"/>
   </ds:schemaRefs>

</xml_diff>